<commit_message>
arregladas algunas condiciones de los formularios retirados los maxvalue que ya controlo con int.Tryparse. Tambien realizada documentacion de 2 de lsa 5 pruebas unitarias
</commit_message>
<xml_diff>
--- a/proyecto2evaluacion/documentacion/Documentacion del proyecto 3 evaluacion.docx
+++ b/proyecto2evaluacion/documentacion/Documentacion del proyecto 3 evaluacion.docx
@@ -4453,15 +4453,15 @@
         <w:t>textbox</w:t>
       </w:r>
       <w:proofErr w:type="spellEnd"/>
-    </w:p>
-    <w:p>
-      <w:pPr>
-        <w:pStyle w:val="Prrafodelista"/>
-        <w:numPr>
-          <w:ilvl w:val="1"/>
-          <w:numId w:val="5"/>
-        </w:numPr>
+      <w:r>
+        <w:t>.</w:t>
+      </w:r>
+    </w:p>
+    <w:p>
+      <w:pPr>
+        <w:pStyle w:val="Prrafodelista"/>
         <w:spacing w:before="240"/>
+        <w:ind w:left="2148"/>
       </w:pPr>
     </w:p>
     <w:tbl>
@@ -5285,24 +5285,118 @@
       <w:pPr>
         <w:pStyle w:val="Prrafodelista"/>
         <w:spacing w:before="240"/>
-        <w:ind w:left="2148"/>
-      </w:pPr>
-    </w:p>
-    <w:p>
-      <w:pPr>
-        <w:spacing w:before="240" w:line="360" w:lineRule="auto"/>
-      </w:pPr>
-    </w:p>
-    <w:p>
-      <w:pPr>
-        <w:pStyle w:val="Prrafodelista"/>
-        <w:numPr>
-          <w:ilvl w:val="0"/>
-          <w:numId w:val="2"/>
-        </w:numPr>
-        <w:spacing w:before="240" w:line="360" w:lineRule="auto"/>
-      </w:pPr>
-      <w:r>
+        <w:ind w:left="1416"/>
+      </w:pPr>
+    </w:p>
+    <w:p>
+      <w:pPr>
+        <w:pStyle w:val="Prrafodelista"/>
+        <w:spacing w:before="240"/>
+        <w:ind w:left="0"/>
+        <w:rPr>
+          <w:b/>
+        </w:rPr>
+      </w:pPr>
+      <w:r>
+        <w:rPr>
+          <w:b/>
+        </w:rPr>
+        <w:t xml:space="preserve">Después de realizar las pruebas de caja negra me he dado cuenta que con el </w:t>
+      </w:r>
+      <w:proofErr w:type="spellStart"/>
+      <w:r>
+        <w:rPr>
+          <w:b/>
+          <w:color w:val="FF0000"/>
+        </w:rPr>
+        <w:t>int.tryParse</w:t>
+      </w:r>
+      <w:proofErr w:type="spellEnd"/>
+      <w:r>
+        <w:rPr>
+          <w:b/>
+          <w:color w:val="FF0000"/>
+        </w:rPr>
+        <w:t xml:space="preserve"> </w:t>
+      </w:r>
+      <w:r>
+        <w:rPr>
+          <w:b/>
+        </w:rPr>
+        <w:t xml:space="preserve">controlas el </w:t>
+      </w:r>
+      <w:proofErr w:type="spellStart"/>
+      <w:r>
+        <w:rPr>
+          <w:b/>
+          <w:color w:val="FF0000"/>
+        </w:rPr>
+        <w:t>int.maxValue</w:t>
+      </w:r>
+      <w:proofErr w:type="spellEnd"/>
+      <w:r>
+        <w:rPr>
+          <w:b/>
+          <w:color w:val="FF0000"/>
+        </w:rPr>
+        <w:t xml:space="preserve"> </w:t>
+      </w:r>
+      <w:r>
+        <w:rPr>
+          <w:b/>
+        </w:rPr>
+        <w:t xml:space="preserve">y he decidido retirarlos porque en algunos casos podían llevar a confusión </w:t>
+      </w:r>
+    </w:p>
+    <w:p>
+      <w:pPr>
+        <w:spacing w:before="240" w:line="360" w:lineRule="auto"/>
+      </w:pPr>
+    </w:p>
+    <w:p>
+      <w:pPr>
+        <w:pStyle w:val="Prrafodelista"/>
+        <w:spacing w:before="240" w:line="360" w:lineRule="auto"/>
+      </w:pPr>
+    </w:p>
+    <w:p>
+      <w:pPr>
+        <w:pStyle w:val="Prrafodelista"/>
+        <w:spacing w:before="240" w:line="360" w:lineRule="auto"/>
+      </w:pPr>
+    </w:p>
+    <w:p>
+      <w:pPr>
+        <w:pStyle w:val="Prrafodelista"/>
+        <w:spacing w:before="240" w:line="360" w:lineRule="auto"/>
+      </w:pPr>
+    </w:p>
+    <w:p>
+      <w:pPr>
+        <w:pStyle w:val="Prrafodelista"/>
+        <w:spacing w:before="240" w:line="360" w:lineRule="auto"/>
+      </w:pPr>
+    </w:p>
+    <w:p>
+      <w:pPr>
+        <w:pStyle w:val="Prrafodelista"/>
+        <w:spacing w:before="240" w:line="360" w:lineRule="auto"/>
+      </w:pPr>
+    </w:p>
+    <w:p>
+      <w:pPr>
+        <w:pStyle w:val="Prrafodelista"/>
+        <w:spacing w:before="240" w:line="360" w:lineRule="auto"/>
+      </w:pPr>
+    </w:p>
+    <w:p>
+      <w:pPr>
+        <w:pStyle w:val="Prrafodelista"/>
+        <w:spacing w:before="240" w:line="360" w:lineRule="auto"/>
+        <w:ind w:left="0"/>
+      </w:pPr>
+      <w:r>
+        <w:lastRenderedPageBreak/>
         <w:t xml:space="preserve">7)Pruebas unitarias en las clases de lógica de negocio </w:t>
       </w:r>
     </w:p>
@@ -5314,68 +5408,2909 @@
     </w:p>
     <w:p>
       <w:pPr>
-        <w:pStyle w:val="Prrafodelista"/>
-        <w:spacing w:before="240" w:line="360" w:lineRule="auto"/>
-      </w:pPr>
-    </w:p>
-    <w:p>
-      <w:pPr>
-        <w:pStyle w:val="Prrafodelista"/>
-        <w:spacing w:before="240" w:line="360" w:lineRule="auto"/>
-      </w:pPr>
-    </w:p>
-    <w:p>
-      <w:pPr>
-        <w:pStyle w:val="Prrafodelista"/>
-        <w:spacing w:before="240" w:line="360" w:lineRule="auto"/>
-      </w:pPr>
-    </w:p>
-    <w:p>
-      <w:pPr>
-        <w:pStyle w:val="Prrafodelista"/>
-        <w:spacing w:before="240" w:line="360" w:lineRule="auto"/>
-      </w:pPr>
-    </w:p>
-    <w:p>
-      <w:pPr>
-        <w:pStyle w:val="Prrafodelista"/>
-        <w:spacing w:before="240" w:line="360" w:lineRule="auto"/>
-      </w:pPr>
-    </w:p>
-    <w:p>
-      <w:pPr>
-        <w:pStyle w:val="Prrafodelista"/>
-        <w:spacing w:before="240" w:line="360" w:lineRule="auto"/>
-      </w:pPr>
-    </w:p>
-    <w:p>
-      <w:pPr>
-        <w:pStyle w:val="Prrafodelista"/>
-        <w:spacing w:before="240" w:line="360" w:lineRule="auto"/>
-      </w:pPr>
-      <w:r>
+        <w:autoSpaceDE w:val="0"/>
+        <w:autoSpaceDN w:val="0"/>
+        <w:adjustRightInd w:val="0"/>
+        <w:spacing w:after="0" w:line="240" w:lineRule="auto"/>
+        <w:rPr>
+          <w:rFonts w:ascii="Consolas" w:hAnsi="Consolas" w:cs="Consolas"/>
+          <w:b/>
+          <w:color w:val="2B91AF"/>
+          <w:sz w:val="19"/>
+          <w:szCs w:val="19"/>
+        </w:rPr>
+      </w:pPr>
+      <w:r>
+        <w:t xml:space="preserve">Para </w:t>
+      </w:r>
+      <w:r>
+        <w:rPr>
+          <w:rFonts w:ascii="Consolas" w:hAnsi="Consolas" w:cs="Consolas"/>
+          <w:b/>
+          <w:color w:val="000000"/>
+          <w:sz w:val="19"/>
+          <w:szCs w:val="19"/>
+        </w:rPr>
+        <w:t>[</w:t>
+      </w:r>
+      <w:proofErr w:type="spellStart"/>
+      <w:r>
+        <w:rPr>
+          <w:rFonts w:ascii="Consolas" w:hAnsi="Consolas" w:cs="Consolas"/>
+          <w:b/>
+          <w:color w:val="2B91AF"/>
+          <w:sz w:val="19"/>
+          <w:szCs w:val="19"/>
+        </w:rPr>
+        <w:t>TestClass</w:t>
+      </w:r>
+      <w:proofErr w:type="spellEnd"/>
+      <w:r>
+        <w:rPr>
+          <w:rFonts w:ascii="Consolas" w:hAnsi="Consolas" w:cs="Consolas"/>
+          <w:b/>
+          <w:color w:val="000000"/>
+          <w:sz w:val="19"/>
+          <w:szCs w:val="19"/>
+        </w:rPr>
+        <w:t>]</w:t>
+      </w:r>
+      <w:r>
+        <w:rPr>
+          <w:rFonts w:ascii="Consolas" w:hAnsi="Consolas" w:cs="Consolas"/>
+          <w:b/>
+          <w:color w:val="000000"/>
+          <w:sz w:val="19"/>
+          <w:szCs w:val="19"/>
+        </w:rPr>
+        <w:t xml:space="preserve"> </w:t>
+      </w:r>
+      <w:proofErr w:type="spellStart"/>
+      <w:r>
+        <w:rPr>
+          <w:rFonts w:ascii="Consolas" w:hAnsi="Consolas" w:cs="Consolas"/>
+          <w:b/>
+          <w:color w:val="0000FF"/>
+          <w:sz w:val="19"/>
+          <w:szCs w:val="19"/>
+        </w:rPr>
+        <w:t>public</w:t>
+      </w:r>
+      <w:proofErr w:type="spellEnd"/>
+      <w:r>
+        <w:rPr>
+          <w:rFonts w:ascii="Consolas" w:hAnsi="Consolas" w:cs="Consolas"/>
+          <w:b/>
+          <w:color w:val="000000"/>
+          <w:sz w:val="19"/>
+          <w:szCs w:val="19"/>
+        </w:rPr>
+        <w:t xml:space="preserve"> </w:t>
+      </w:r>
+      <w:proofErr w:type="spellStart"/>
+      <w:r>
+        <w:rPr>
+          <w:rFonts w:ascii="Consolas" w:hAnsi="Consolas" w:cs="Consolas"/>
+          <w:b/>
+          <w:color w:val="0000FF"/>
+          <w:sz w:val="19"/>
+          <w:szCs w:val="19"/>
+        </w:rPr>
+        <w:t>class</w:t>
+      </w:r>
+      <w:proofErr w:type="spellEnd"/>
+      <w:r>
+        <w:rPr>
+          <w:rFonts w:ascii="Consolas" w:hAnsi="Consolas" w:cs="Consolas"/>
+          <w:b/>
+          <w:color w:val="000000"/>
+          <w:sz w:val="19"/>
+          <w:szCs w:val="19"/>
+        </w:rPr>
+        <w:t xml:space="preserve"> </w:t>
+      </w:r>
+      <w:proofErr w:type="spellStart"/>
+      <w:r>
+        <w:rPr>
+          <w:rFonts w:ascii="Consolas" w:hAnsi="Consolas" w:cs="Consolas"/>
+          <w:b/>
+          <w:color w:val="2B91AF"/>
+          <w:sz w:val="19"/>
+          <w:szCs w:val="19"/>
+        </w:rPr>
+        <w:t>testFibonacci</w:t>
+      </w:r>
+      <w:proofErr w:type="spellEnd"/>
+    </w:p>
+    <w:p>
+      <w:pPr>
+        <w:pStyle w:val="Prrafodelista"/>
+        <w:spacing w:before="240" w:line="240" w:lineRule="auto"/>
+        <w:ind w:left="0"/>
+      </w:pPr>
+      <w:r>
+        <w:t>Datos:</w:t>
+      </w:r>
+      <w:r>
+        <w:br/>
+        <w:t xml:space="preserve">Se </w:t>
+      </w:r>
+      <w:r>
+        <w:t>controlan</w:t>
+      </w:r>
+      <w:r>
+        <w:t xml:space="preserve"> todos los datos introducidos en el formulario ya sean </w:t>
+      </w:r>
+      <w:r>
+        <w:t>negativos,</w:t>
+      </w:r>
+      <w:r>
+        <w:t xml:space="preserve"> números decimales o cualquier carácter, también </w:t>
+      </w:r>
+      <w:r>
+        <w:t xml:space="preserve">se controla que el número introducido no supere el </w:t>
+      </w:r>
+      <w:proofErr w:type="spellStart"/>
+      <w:r>
+        <w:t>maxvalue</w:t>
+      </w:r>
+      <w:proofErr w:type="spellEnd"/>
+      <w:r>
+        <w:t>.</w:t>
+      </w:r>
+    </w:p>
+    <w:p>
+      <w:pPr>
+        <w:pStyle w:val="Prrafodelista"/>
+        <w:spacing w:before="240" w:line="240" w:lineRule="auto"/>
+        <w:ind w:left="0"/>
+      </w:pPr>
+    </w:p>
+    <w:p>
+      <w:pPr>
+        <w:pStyle w:val="Prrafodelista"/>
+        <w:spacing w:before="240" w:line="360" w:lineRule="auto"/>
+        <w:ind w:left="0"/>
+      </w:pPr>
+      <w:r>
+        <w:t xml:space="preserve">Al limitar la entrada el único caso de prueba es alguno comprendido entre 1 y </w:t>
+      </w:r>
+      <w:proofErr w:type="spellStart"/>
+      <w:r>
+        <w:t>maxvalue</w:t>
+      </w:r>
+      <w:proofErr w:type="spellEnd"/>
+      <w:r>
+        <w:t>.</w:t>
+      </w:r>
+    </w:p>
+    <w:p>
+      <w:pPr>
+        <w:pStyle w:val="Prrafodelista"/>
+        <w:spacing w:before="240" w:line="360" w:lineRule="auto"/>
+      </w:pPr>
+    </w:p>
+    <w:tbl>
+      <w:tblPr>
+        <w:tblStyle w:val="Tablaconcuadrcula"/>
+        <w:tblW w:w="11605" w:type="dxa"/>
+        <w:jc w:val="center"/>
+        <w:tblLook w:val="04A0" w:firstRow="1" w:lastRow="0" w:firstColumn="1" w:lastColumn="0" w:noHBand="0" w:noVBand="1"/>
+      </w:tblPr>
+      <w:tblGrid>
+        <w:gridCol w:w="986"/>
+        <w:gridCol w:w="1043"/>
+        <w:gridCol w:w="3350"/>
+        <w:gridCol w:w="3350"/>
+        <w:gridCol w:w="1158"/>
+        <w:gridCol w:w="1718"/>
+      </w:tblGrid>
+      <w:tr>
+        <w:trPr>
+          <w:trHeight w:val="679"/>
+          <w:jc w:val="center"/>
+        </w:trPr>
+        <w:tc>
+          <w:tcPr>
+            <w:tcW w:w="986" w:type="dxa"/>
+          </w:tcPr>
+          <w:p>
+            <w:pPr>
+              <w:jc w:val="center"/>
+              <w:rPr>
+                <w:b/>
+              </w:rPr>
+            </w:pPr>
+            <w:r>
+              <w:rPr>
+                <w:b/>
+              </w:rPr>
+              <w:t>Número</w:t>
+            </w:r>
+          </w:p>
+          <w:p>
+            <w:pPr>
+              <w:jc w:val="center"/>
+              <w:rPr>
+                <w:b/>
+              </w:rPr>
+            </w:pPr>
+            <w:r>
+              <w:rPr>
+                <w:b/>
+              </w:rPr>
+              <w:t>prueba</w:t>
+            </w:r>
+          </w:p>
+        </w:tc>
+        <w:tc>
+          <w:tcPr>
+            <w:tcW w:w="1043" w:type="dxa"/>
+          </w:tcPr>
+          <w:p>
+            <w:pPr>
+              <w:spacing w:line="360" w:lineRule="auto"/>
+              <w:jc w:val="center"/>
+              <w:rPr>
+                <w:b/>
+              </w:rPr>
+            </w:pPr>
+            <w:r>
+              <w:rPr>
+                <w:b/>
+              </w:rPr>
+              <w:t>Entrada</w:t>
+            </w:r>
+          </w:p>
+        </w:tc>
+        <w:tc>
+          <w:tcPr>
+            <w:tcW w:w="3350" w:type="dxa"/>
+          </w:tcPr>
+          <w:p>
+            <w:pPr>
+              <w:spacing w:line="360" w:lineRule="auto"/>
+              <w:jc w:val="center"/>
+              <w:rPr>
+                <w:b/>
+              </w:rPr>
+            </w:pPr>
+            <w:r>
+              <w:rPr>
+                <w:b/>
+              </w:rPr>
+              <w:t>Salida</w:t>
+            </w:r>
+          </w:p>
+        </w:tc>
+        <w:tc>
+          <w:tcPr>
+            <w:tcW w:w="3350" w:type="dxa"/>
+          </w:tcPr>
+          <w:p>
+            <w:pPr>
+              <w:spacing w:line="360" w:lineRule="auto"/>
+              <w:jc w:val="center"/>
+              <w:rPr>
+                <w:b/>
+              </w:rPr>
+            </w:pPr>
+            <w:r>
+              <w:rPr>
+                <w:b/>
+              </w:rPr>
+              <w:t>Esperado</w:t>
+            </w:r>
+          </w:p>
+        </w:tc>
+        <w:tc>
+          <w:tcPr>
+            <w:tcW w:w="1158" w:type="dxa"/>
+          </w:tcPr>
+          <w:p>
+            <w:pPr>
+              <w:spacing w:line="360" w:lineRule="auto"/>
+              <w:jc w:val="center"/>
+              <w:rPr>
+                <w:b/>
+              </w:rPr>
+            </w:pPr>
+            <w:r>
+              <w:rPr>
+                <w:b/>
+              </w:rPr>
+              <w:t>Resultado</w:t>
+            </w:r>
+          </w:p>
+        </w:tc>
+        <w:tc>
+          <w:tcPr>
+            <w:tcW w:w="1718" w:type="dxa"/>
+          </w:tcPr>
+          <w:p>
+            <w:pPr>
+              <w:spacing w:line="360" w:lineRule="auto"/>
+              <w:jc w:val="center"/>
+              <w:rPr>
+                <w:b/>
+              </w:rPr>
+            </w:pPr>
+            <w:r>
+              <w:rPr>
+                <w:b/>
+              </w:rPr>
+              <w:t>Comentario</w:t>
+            </w:r>
+          </w:p>
+        </w:tc>
+      </w:tr>
+      <w:tr>
+        <w:trPr>
+          <w:trHeight w:val="826"/>
+          <w:jc w:val="center"/>
+        </w:trPr>
+        <w:tc>
+          <w:tcPr>
+            <w:tcW w:w="986" w:type="dxa"/>
+          </w:tcPr>
+          <w:p>
+            <w:pPr>
+              <w:jc w:val="center"/>
+            </w:pPr>
+            <w:r>
+              <w:t>1</w:t>
+            </w:r>
+          </w:p>
+        </w:tc>
+        <w:tc>
+          <w:tcPr>
+            <w:tcW w:w="1043" w:type="dxa"/>
+          </w:tcPr>
+          <w:p>
+            <w:pPr>
+              <w:jc w:val="center"/>
+            </w:pPr>
+            <w:r>
+              <w:rPr>
+                <w:rFonts w:ascii="Consolas" w:hAnsi="Consolas" w:cs="Consolas"/>
+                <w:b/>
+                <w:color w:val="000000"/>
+                <w:sz w:val="19"/>
+                <w:szCs w:val="19"/>
+              </w:rPr>
+              <w:t>111</w:t>
+            </w:r>
+          </w:p>
+        </w:tc>
+        <w:tc>
+          <w:tcPr>
+            <w:tcW w:w="3350" w:type="dxa"/>
+          </w:tcPr>
+          <w:p>
+            <w:pPr>
+              <w:jc w:val="center"/>
+            </w:pPr>
+            <w:r>
+              <w:rPr>
+                <w:rFonts w:ascii="Consolas" w:hAnsi="Consolas" w:cs="Consolas"/>
+                <w:b/>
+                <w:color w:val="A31515"/>
+                <w:sz w:val="19"/>
+                <w:szCs w:val="19"/>
+              </w:rPr>
+              <w:t xml:space="preserve">"Estos son los números </w:t>
+            </w:r>
+            <w:proofErr w:type="spellStart"/>
+            <w:r>
+              <w:rPr>
+                <w:rFonts w:ascii="Consolas" w:hAnsi="Consolas" w:cs="Consolas"/>
+                <w:b/>
+                <w:color w:val="A31515"/>
+                <w:sz w:val="19"/>
+                <w:szCs w:val="19"/>
+              </w:rPr>
+              <w:t>fibonacci</w:t>
+            </w:r>
+            <w:proofErr w:type="spellEnd"/>
+            <w:r>
+              <w:rPr>
+                <w:rFonts w:ascii="Consolas" w:hAnsi="Consolas" w:cs="Consolas"/>
+                <w:b/>
+                <w:color w:val="A31515"/>
+                <w:sz w:val="19"/>
+                <w:szCs w:val="19"/>
+              </w:rPr>
+              <w:t xml:space="preserve"> hasta el número introducido: 0,1,1,2,3,5,8,13,21,34,55,89,"</w:t>
+            </w:r>
+          </w:p>
+        </w:tc>
+        <w:tc>
+          <w:tcPr>
+            <w:tcW w:w="3350" w:type="dxa"/>
+          </w:tcPr>
+          <w:p>
+            <w:pPr>
+              <w:jc w:val="center"/>
+            </w:pPr>
+            <w:r>
+              <w:rPr>
+                <w:rFonts w:ascii="Consolas" w:hAnsi="Consolas" w:cs="Consolas"/>
+                <w:b/>
+                <w:color w:val="A31515"/>
+                <w:sz w:val="19"/>
+                <w:szCs w:val="19"/>
+              </w:rPr>
+              <w:t xml:space="preserve">"Estos son los números </w:t>
+            </w:r>
+            <w:proofErr w:type="spellStart"/>
+            <w:r>
+              <w:rPr>
+                <w:rFonts w:ascii="Consolas" w:hAnsi="Consolas" w:cs="Consolas"/>
+                <w:b/>
+                <w:color w:val="A31515"/>
+                <w:sz w:val="19"/>
+                <w:szCs w:val="19"/>
+              </w:rPr>
+              <w:t>fibonacci</w:t>
+            </w:r>
+            <w:proofErr w:type="spellEnd"/>
+            <w:r>
+              <w:rPr>
+                <w:rFonts w:ascii="Consolas" w:hAnsi="Consolas" w:cs="Consolas"/>
+                <w:b/>
+                <w:color w:val="A31515"/>
+                <w:sz w:val="19"/>
+                <w:szCs w:val="19"/>
+              </w:rPr>
+              <w:t xml:space="preserve"> hasta el número introducido: 0,1,1,2,3,5,8,13,21,34,55,89,"</w:t>
+            </w:r>
+          </w:p>
+        </w:tc>
+        <w:tc>
+          <w:tcPr>
+            <w:tcW w:w="1158" w:type="dxa"/>
+          </w:tcPr>
+          <w:p>
+            <w:pPr>
+              <w:jc w:val="center"/>
+              <w:rPr>
+                <w:color w:val="00FF00"/>
+              </w:rPr>
+            </w:pPr>
+            <w:r>
+              <w:rPr>
+                <w:color w:val="00FF00"/>
+              </w:rPr>
+              <w:t>OK</w:t>
+            </w:r>
+          </w:p>
+        </w:tc>
+        <w:tc>
+          <w:tcPr>
+            <w:tcW w:w="1718" w:type="dxa"/>
+          </w:tcPr>
+          <w:p>
+            <w:pPr>
+              <w:jc w:val="center"/>
+            </w:pPr>
+            <w:r>
+              <w:t>Prueba global para cualquier caso</w:t>
+            </w:r>
+          </w:p>
+        </w:tc>
+      </w:tr>
+    </w:tbl>
+    <w:p>
+      <w:pPr>
+        <w:pStyle w:val="Prrafodelista"/>
+        <w:spacing w:before="240" w:line="360" w:lineRule="auto"/>
+      </w:pPr>
+    </w:p>
+    <w:p>
+      <w:pPr>
+        <w:autoSpaceDE w:val="0"/>
+        <w:autoSpaceDN w:val="0"/>
+        <w:adjustRightInd w:val="0"/>
+        <w:spacing w:after="0" w:line="240" w:lineRule="auto"/>
+        <w:rPr>
+          <w:rFonts w:ascii="Consolas" w:hAnsi="Consolas" w:cs="Consolas"/>
+          <w:b/>
+          <w:color w:val="2B91AF"/>
+          <w:sz w:val="19"/>
+          <w:szCs w:val="19"/>
+        </w:rPr>
+      </w:pPr>
+      <w:r>
+        <w:t xml:space="preserve">Para </w:t>
+      </w:r>
+      <w:r>
+        <w:rPr>
+          <w:rFonts w:ascii="Consolas" w:hAnsi="Consolas" w:cs="Consolas"/>
+          <w:b/>
+          <w:color w:val="000000"/>
+          <w:sz w:val="19"/>
+          <w:szCs w:val="19"/>
+        </w:rPr>
+        <w:t>[</w:t>
+      </w:r>
+      <w:proofErr w:type="spellStart"/>
+      <w:r>
+        <w:rPr>
+          <w:rFonts w:ascii="Consolas" w:hAnsi="Consolas" w:cs="Consolas"/>
+          <w:b/>
+          <w:color w:val="2B91AF"/>
+          <w:sz w:val="19"/>
+          <w:szCs w:val="19"/>
+        </w:rPr>
+        <w:t>TestClass</w:t>
+      </w:r>
+      <w:proofErr w:type="spellEnd"/>
+      <w:r>
+        <w:rPr>
+          <w:rFonts w:ascii="Consolas" w:hAnsi="Consolas" w:cs="Consolas"/>
+          <w:b/>
+          <w:color w:val="000000"/>
+          <w:sz w:val="19"/>
+          <w:szCs w:val="19"/>
+        </w:rPr>
+        <w:t>]</w:t>
+      </w:r>
+      <w:r>
+        <w:rPr>
+          <w:rFonts w:ascii="Consolas" w:hAnsi="Consolas" w:cs="Consolas"/>
+          <w:b/>
+          <w:color w:val="000000"/>
+          <w:sz w:val="19"/>
+          <w:szCs w:val="19"/>
+        </w:rPr>
+        <w:t xml:space="preserve"> </w:t>
+      </w:r>
+      <w:proofErr w:type="spellStart"/>
+      <w:r>
+        <w:rPr>
+          <w:rFonts w:ascii="Consolas" w:hAnsi="Consolas" w:cs="Consolas"/>
+          <w:b/>
+          <w:color w:val="0000FF"/>
+          <w:sz w:val="19"/>
+          <w:szCs w:val="19"/>
+        </w:rPr>
+        <w:t>public</w:t>
+      </w:r>
+      <w:proofErr w:type="spellEnd"/>
+      <w:r>
+        <w:rPr>
+          <w:rFonts w:ascii="Consolas" w:hAnsi="Consolas" w:cs="Consolas"/>
+          <w:b/>
+          <w:color w:val="000000"/>
+          <w:sz w:val="19"/>
+          <w:szCs w:val="19"/>
+        </w:rPr>
+        <w:t xml:space="preserve"> </w:t>
+      </w:r>
+      <w:proofErr w:type="spellStart"/>
+      <w:r>
+        <w:rPr>
+          <w:rFonts w:ascii="Consolas" w:hAnsi="Consolas" w:cs="Consolas"/>
+          <w:b/>
+          <w:color w:val="0000FF"/>
+          <w:sz w:val="19"/>
+          <w:szCs w:val="19"/>
+        </w:rPr>
+        <w:t>class</w:t>
+      </w:r>
+      <w:proofErr w:type="spellEnd"/>
+      <w:r>
+        <w:rPr>
+          <w:rFonts w:ascii="Consolas" w:hAnsi="Consolas" w:cs="Consolas"/>
+          <w:b/>
+          <w:color w:val="000000"/>
+          <w:sz w:val="19"/>
+          <w:szCs w:val="19"/>
+        </w:rPr>
+        <w:t xml:space="preserve"> </w:t>
+      </w:r>
+      <w:proofErr w:type="spellStart"/>
+      <w:r>
+        <w:rPr>
+          <w:rFonts w:ascii="Consolas" w:hAnsi="Consolas" w:cs="Consolas"/>
+          <w:b/>
+          <w:color w:val="2B91AF"/>
+          <w:sz w:val="19"/>
+          <w:szCs w:val="19"/>
+        </w:rPr>
+        <w:t>testPrimitiva</w:t>
+      </w:r>
+      <w:proofErr w:type="spellEnd"/>
+    </w:p>
+    <w:p>
+      <w:pPr>
+        <w:autoSpaceDE w:val="0"/>
+        <w:autoSpaceDN w:val="0"/>
+        <w:adjustRightInd w:val="0"/>
+        <w:spacing w:after="0" w:line="240" w:lineRule="auto"/>
+        <w:rPr>
+          <w:rFonts w:ascii="Consolas" w:hAnsi="Consolas" w:cs="Consolas"/>
+          <w:b/>
+          <w:color w:val="2B91AF"/>
+          <w:sz w:val="19"/>
+          <w:szCs w:val="19"/>
+        </w:rPr>
+      </w:pPr>
+    </w:p>
+    <w:p>
+      <w:pPr>
+        <w:autoSpaceDE w:val="0"/>
+        <w:autoSpaceDN w:val="0"/>
+        <w:adjustRightInd w:val="0"/>
+        <w:spacing w:after="0" w:line="240" w:lineRule="auto"/>
+      </w:pPr>
+      <w:r>
+        <w:t>Datos:</w:t>
+      </w:r>
+    </w:p>
+    <w:p>
+      <w:pPr>
+        <w:autoSpaceDE w:val="0"/>
+        <w:autoSpaceDN w:val="0"/>
+        <w:adjustRightInd w:val="0"/>
+        <w:spacing w:after="0" w:line="240" w:lineRule="auto"/>
+      </w:pPr>
+    </w:p>
+    <w:p>
+      <w:pPr>
+        <w:autoSpaceDE w:val="0"/>
+        <w:autoSpaceDN w:val="0"/>
+        <w:adjustRightInd w:val="0"/>
+        <w:spacing w:after="0" w:line="240" w:lineRule="auto"/>
+        <w:rPr>
+          <w:rFonts w:ascii="Consolas" w:hAnsi="Consolas" w:cs="Consolas"/>
+          <w:b/>
+          <w:color w:val="2B91AF"/>
+          <w:sz w:val="19"/>
+          <w:szCs w:val="19"/>
+        </w:rPr>
+      </w:pPr>
+      <w:r>
+        <w:t xml:space="preserve">En estas pruebas comprobamos los números acertados tanto cuando es 0, cuando es entre 1 y 5 que es el mismo caso y cuando son 6, también comprueba si el número contenido </w:t>
+      </w:r>
+      <w:proofErr w:type="spellStart"/>
+      <w:r>
+        <w:t>esta</w:t>
+      </w:r>
+      <w:proofErr w:type="spellEnd"/>
+      <w:r>
+        <w:t xml:space="preserve"> en la lista para que no se repita.</w:t>
+      </w:r>
+    </w:p>
+    <w:p>
+      <w:pPr>
+        <w:autoSpaceDE w:val="0"/>
+        <w:autoSpaceDN w:val="0"/>
+        <w:adjustRightInd w:val="0"/>
+        <w:spacing w:after="0" w:line="240" w:lineRule="auto"/>
+        <w:rPr>
+          <w:rFonts w:ascii="Consolas" w:hAnsi="Consolas" w:cs="Consolas"/>
+          <w:b/>
+          <w:color w:val="2B91AF"/>
+          <w:sz w:val="19"/>
+          <w:szCs w:val="19"/>
+        </w:rPr>
+      </w:pPr>
+    </w:p>
+    <w:tbl>
+      <w:tblPr>
+        <w:tblStyle w:val="Tablaconcuadrcula"/>
+        <w:tblW w:w="11605" w:type="dxa"/>
+        <w:jc w:val="center"/>
+        <w:tblLayout w:type="fixed"/>
+        <w:tblLook w:val="04A0" w:firstRow="1" w:lastRow="0" w:firstColumn="1" w:lastColumn="0" w:noHBand="0" w:noVBand="1"/>
+      </w:tblPr>
+      <w:tblGrid>
+        <w:gridCol w:w="986"/>
+        <w:gridCol w:w="2828"/>
+        <w:gridCol w:w="2057"/>
+        <w:gridCol w:w="1637"/>
+        <w:gridCol w:w="851"/>
+        <w:gridCol w:w="3246"/>
+      </w:tblGrid>
+      <w:tr>
+        <w:trPr>
+          <w:trHeight w:val="581"/>
+          <w:jc w:val="center"/>
+        </w:trPr>
+        <w:tc>
+          <w:tcPr>
+            <w:tcW w:w="986" w:type="dxa"/>
+          </w:tcPr>
+          <w:p>
+            <w:pPr>
+              <w:jc w:val="center"/>
+              <w:rPr>
+                <w:b/>
+              </w:rPr>
+            </w:pPr>
+            <w:r>
+              <w:rPr>
+                <w:b/>
+              </w:rPr>
+              <w:t>Número</w:t>
+            </w:r>
+          </w:p>
+          <w:p>
+            <w:pPr>
+              <w:jc w:val="center"/>
+              <w:rPr>
+                <w:b/>
+              </w:rPr>
+            </w:pPr>
+            <w:r>
+              <w:rPr>
+                <w:b/>
+              </w:rPr>
+              <w:t>prueba</w:t>
+            </w:r>
+          </w:p>
+        </w:tc>
+        <w:tc>
+          <w:tcPr>
+            <w:tcW w:w="2828" w:type="dxa"/>
+          </w:tcPr>
+          <w:p>
+            <w:pPr>
+              <w:spacing w:line="360" w:lineRule="auto"/>
+              <w:jc w:val="center"/>
+              <w:rPr>
+                <w:b/>
+              </w:rPr>
+            </w:pPr>
+            <w:r>
+              <w:rPr>
+                <w:b/>
+              </w:rPr>
+              <w:t>Entrada</w:t>
+            </w:r>
+          </w:p>
+        </w:tc>
+        <w:tc>
+          <w:tcPr>
+            <w:tcW w:w="2057" w:type="dxa"/>
+          </w:tcPr>
+          <w:p>
+            <w:pPr>
+              <w:spacing w:line="360" w:lineRule="auto"/>
+              <w:jc w:val="center"/>
+              <w:rPr>
+                <w:b/>
+              </w:rPr>
+            </w:pPr>
+            <w:r>
+              <w:rPr>
+                <w:b/>
+              </w:rPr>
+              <w:t>Salida</w:t>
+            </w:r>
+          </w:p>
+        </w:tc>
+        <w:tc>
+          <w:tcPr>
+            <w:tcW w:w="1637" w:type="dxa"/>
+          </w:tcPr>
+          <w:p>
+            <w:pPr>
+              <w:spacing w:line="360" w:lineRule="auto"/>
+              <w:jc w:val="center"/>
+              <w:rPr>
+                <w:b/>
+              </w:rPr>
+            </w:pPr>
+            <w:r>
+              <w:rPr>
+                <w:b/>
+              </w:rPr>
+              <w:t>Esperado</w:t>
+            </w:r>
+          </w:p>
+        </w:tc>
+        <w:tc>
+          <w:tcPr>
+            <w:tcW w:w="851" w:type="dxa"/>
+          </w:tcPr>
+          <w:p>
+            <w:pPr>
+              <w:spacing w:line="360" w:lineRule="auto"/>
+              <w:jc w:val="center"/>
+              <w:rPr>
+                <w:b/>
+              </w:rPr>
+            </w:pPr>
+            <w:r>
+              <w:rPr>
+                <w:b/>
+              </w:rPr>
+              <w:t>Resultado</w:t>
+            </w:r>
+          </w:p>
+        </w:tc>
+        <w:tc>
+          <w:tcPr>
+            <w:tcW w:w="3246" w:type="dxa"/>
+          </w:tcPr>
+          <w:p>
+            <w:pPr>
+              <w:spacing w:line="360" w:lineRule="auto"/>
+              <w:jc w:val="center"/>
+              <w:rPr>
+                <w:b/>
+              </w:rPr>
+            </w:pPr>
+            <w:r>
+              <w:rPr>
+                <w:b/>
+              </w:rPr>
+              <w:t>Comentario</w:t>
+            </w:r>
+          </w:p>
+        </w:tc>
+      </w:tr>
+      <w:tr>
+        <w:trPr>
+          <w:trHeight w:val="664"/>
+          <w:jc w:val="center"/>
+        </w:trPr>
+        <w:tc>
+          <w:tcPr>
+            <w:tcW w:w="986" w:type="dxa"/>
+          </w:tcPr>
+          <w:p>
+            <w:pPr>
+              <w:jc w:val="center"/>
+            </w:pPr>
+            <w:r>
+              <w:t>1</w:t>
+            </w:r>
+          </w:p>
+        </w:tc>
+        <w:tc>
+          <w:tcPr>
+            <w:tcW w:w="2828" w:type="dxa"/>
+          </w:tcPr>
+          <w:p>
+            <w:pPr>
+              <w:jc w:val="center"/>
+            </w:pPr>
+            <w:proofErr w:type="spellStart"/>
+            <w:r>
+              <w:rPr>
+                <w:rFonts w:ascii="Consolas" w:hAnsi="Consolas" w:cs="Consolas"/>
+                <w:b/>
+                <w:color w:val="0000FF"/>
+                <w:sz w:val="19"/>
+                <w:szCs w:val="19"/>
+              </w:rPr>
+              <w:t>int</w:t>
+            </w:r>
+            <w:proofErr w:type="spellEnd"/>
+            <w:r>
+              <w:rPr>
+                <w:rFonts w:ascii="Consolas" w:hAnsi="Consolas" w:cs="Consolas"/>
+                <w:b/>
+                <w:color w:val="000000"/>
+                <w:sz w:val="19"/>
+                <w:szCs w:val="19"/>
+              </w:rPr>
+              <w:t xml:space="preserve"> </w:t>
+            </w:r>
+            <w:proofErr w:type="spellStart"/>
+            <w:r>
+              <w:rPr>
+                <w:rFonts w:ascii="Consolas" w:hAnsi="Consolas" w:cs="Consolas"/>
+                <w:b/>
+                <w:color w:val="000000"/>
+                <w:sz w:val="19"/>
+                <w:szCs w:val="19"/>
+              </w:rPr>
+              <w:t>numInicial</w:t>
+            </w:r>
+            <w:proofErr w:type="spellEnd"/>
+            <w:r>
+              <w:rPr>
+                <w:rFonts w:ascii="Consolas" w:hAnsi="Consolas" w:cs="Consolas"/>
+                <w:b/>
+                <w:color w:val="000000"/>
+                <w:sz w:val="19"/>
+                <w:szCs w:val="19"/>
+              </w:rPr>
+              <w:t xml:space="preserve"> = 1;</w:t>
+            </w:r>
+          </w:p>
+          <w:p>
+            <w:pPr>
+              <w:jc w:val="center"/>
+            </w:pPr>
+            <w:proofErr w:type="spellStart"/>
+            <w:r>
+              <w:rPr>
+                <w:rFonts w:ascii="Consolas" w:hAnsi="Consolas" w:cs="Consolas"/>
+                <w:b/>
+                <w:color w:val="000000"/>
+                <w:sz w:val="19"/>
+                <w:szCs w:val="19"/>
+              </w:rPr>
+              <w:t>listaContiene.Add</w:t>
+            </w:r>
+            <w:proofErr w:type="spellEnd"/>
+            <w:r>
+              <w:rPr>
+                <w:rFonts w:ascii="Consolas" w:hAnsi="Consolas" w:cs="Consolas"/>
+                <w:b/>
+                <w:color w:val="000000"/>
+                <w:sz w:val="19"/>
+                <w:szCs w:val="19"/>
+              </w:rPr>
+              <w:t>(1);</w:t>
+            </w:r>
+          </w:p>
+        </w:tc>
+        <w:tc>
+          <w:tcPr>
+            <w:tcW w:w="2057" w:type="dxa"/>
+          </w:tcPr>
+          <w:p>
+            <w:pPr>
+              <w:jc w:val="center"/>
+            </w:pPr>
+            <w:r>
+              <w:rPr>
+                <w:rFonts w:ascii="Consolas" w:hAnsi="Consolas" w:cs="Consolas"/>
+                <w:b/>
+                <w:color w:val="A31515"/>
+                <w:sz w:val="19"/>
+                <w:szCs w:val="19"/>
+              </w:rPr>
+              <w:t>El número esta repetido ingrese otro</w:t>
+            </w:r>
+          </w:p>
+        </w:tc>
+        <w:tc>
+          <w:tcPr>
+            <w:tcW w:w="1637" w:type="dxa"/>
+          </w:tcPr>
+          <w:p>
+            <w:pPr>
+              <w:jc w:val="center"/>
+            </w:pPr>
+            <w:r>
+              <w:rPr>
+                <w:rFonts w:ascii="Consolas" w:hAnsi="Consolas" w:cs="Consolas"/>
+                <w:b/>
+                <w:color w:val="A31515"/>
+                <w:sz w:val="19"/>
+                <w:szCs w:val="19"/>
+              </w:rPr>
+              <w:t>El número esta repetido ingrese otro</w:t>
+            </w:r>
+          </w:p>
+        </w:tc>
+        <w:tc>
+          <w:tcPr>
+            <w:tcW w:w="851" w:type="dxa"/>
+          </w:tcPr>
+          <w:p>
+            <w:pPr>
+              <w:jc w:val="center"/>
+              <w:rPr>
+                <w:color w:val="00FF00"/>
+              </w:rPr>
+            </w:pPr>
+            <w:r>
+              <w:rPr>
+                <w:color w:val="00FF00"/>
+              </w:rPr>
+              <w:t>OK</w:t>
+            </w:r>
+          </w:p>
+        </w:tc>
+        <w:tc>
+          <w:tcPr>
+            <w:tcW w:w="3246" w:type="dxa"/>
+          </w:tcPr>
+          <w:p>
+            <w:pPr>
+              <w:jc w:val="center"/>
+            </w:pPr>
+            <w:r>
+              <w:t>Se le añade el número para que sea el mismo que se intenta ingresar y devuelva repetido</w:t>
+            </w:r>
+          </w:p>
+        </w:tc>
+      </w:tr>
+      <w:tr>
+        <w:trPr>
+          <w:trHeight w:val="751"/>
+          <w:jc w:val="center"/>
+        </w:trPr>
+        <w:tc>
+          <w:tcPr>
+            <w:tcW w:w="986" w:type="dxa"/>
+          </w:tcPr>
+          <w:p>
+            <w:pPr>
+              <w:jc w:val="center"/>
+            </w:pPr>
+            <w:r>
+              <w:t>2</w:t>
+            </w:r>
+          </w:p>
+        </w:tc>
+        <w:tc>
+          <w:tcPr>
+            <w:tcW w:w="2828" w:type="dxa"/>
+          </w:tcPr>
+          <w:p>
+            <w:pPr>
+              <w:jc w:val="center"/>
+            </w:pPr>
+            <w:proofErr w:type="spellStart"/>
+            <w:r>
+              <w:rPr>
+                <w:rFonts w:ascii="Consolas" w:hAnsi="Consolas" w:cs="Consolas"/>
+                <w:b/>
+                <w:color w:val="0000FF"/>
+                <w:sz w:val="19"/>
+                <w:szCs w:val="19"/>
+              </w:rPr>
+              <w:t>int</w:t>
+            </w:r>
+            <w:proofErr w:type="spellEnd"/>
+            <w:r>
+              <w:rPr>
+                <w:rFonts w:ascii="Consolas" w:hAnsi="Consolas" w:cs="Consolas"/>
+                <w:b/>
+                <w:color w:val="000000"/>
+                <w:sz w:val="19"/>
+                <w:szCs w:val="19"/>
+              </w:rPr>
+              <w:t xml:space="preserve"> </w:t>
+            </w:r>
+            <w:proofErr w:type="spellStart"/>
+            <w:r>
+              <w:rPr>
+                <w:rFonts w:ascii="Consolas" w:hAnsi="Consolas" w:cs="Consolas"/>
+                <w:b/>
+                <w:color w:val="000000"/>
+                <w:sz w:val="19"/>
+                <w:szCs w:val="19"/>
+              </w:rPr>
+              <w:t>numInicial</w:t>
+            </w:r>
+            <w:proofErr w:type="spellEnd"/>
+            <w:r>
+              <w:rPr>
+                <w:rFonts w:ascii="Consolas" w:hAnsi="Consolas" w:cs="Consolas"/>
+                <w:b/>
+                <w:color w:val="000000"/>
+                <w:sz w:val="19"/>
+                <w:szCs w:val="19"/>
+              </w:rPr>
+              <w:t xml:space="preserve"> = 1;</w:t>
+            </w:r>
+          </w:p>
+          <w:p>
+            <w:pPr>
+              <w:jc w:val="center"/>
+            </w:pPr>
+            <w:proofErr w:type="spellStart"/>
+            <w:r>
+              <w:rPr>
+                <w:rFonts w:ascii="Consolas" w:hAnsi="Consolas" w:cs="Consolas"/>
+                <w:b/>
+                <w:color w:val="000000"/>
+                <w:sz w:val="19"/>
+                <w:szCs w:val="19"/>
+              </w:rPr>
+              <w:t>listaContiene.Add</w:t>
+            </w:r>
+            <w:proofErr w:type="spellEnd"/>
+            <w:r>
+              <w:rPr>
+                <w:rFonts w:ascii="Consolas" w:hAnsi="Consolas" w:cs="Consolas"/>
+                <w:b/>
+                <w:color w:val="000000"/>
+                <w:sz w:val="19"/>
+                <w:szCs w:val="19"/>
+              </w:rPr>
+              <w:t>(</w:t>
+            </w:r>
+            <w:r>
+              <w:rPr>
+                <w:rFonts w:ascii="Consolas" w:hAnsi="Consolas" w:cs="Consolas"/>
+                <w:b/>
+                <w:color w:val="000000"/>
+                <w:sz w:val="19"/>
+                <w:szCs w:val="19"/>
+              </w:rPr>
+              <w:t>2</w:t>
+            </w:r>
+            <w:r>
+              <w:rPr>
+                <w:rFonts w:ascii="Consolas" w:hAnsi="Consolas" w:cs="Consolas"/>
+                <w:b/>
+                <w:color w:val="000000"/>
+                <w:sz w:val="19"/>
+                <w:szCs w:val="19"/>
+              </w:rPr>
+              <w:t>);</w:t>
+            </w:r>
+          </w:p>
+        </w:tc>
+        <w:tc>
+          <w:tcPr>
+            <w:tcW w:w="2057" w:type="dxa"/>
+          </w:tcPr>
+          <w:p>
+            <w:pPr>
+              <w:jc w:val="center"/>
+            </w:pPr>
+            <w:r>
+              <w:rPr>
+                <w:rFonts w:ascii="Consolas" w:hAnsi="Consolas" w:cs="Consolas"/>
+                <w:b/>
+                <w:color w:val="A31515"/>
+                <w:sz w:val="19"/>
+                <w:szCs w:val="19"/>
+              </w:rPr>
+              <w:t>El número ha sido añadido</w:t>
+            </w:r>
+          </w:p>
+        </w:tc>
+        <w:tc>
+          <w:tcPr>
+            <w:tcW w:w="1637" w:type="dxa"/>
+          </w:tcPr>
+          <w:p>
+            <w:pPr>
+              <w:jc w:val="center"/>
+            </w:pPr>
+            <w:r>
+              <w:rPr>
+                <w:rFonts w:ascii="Consolas" w:hAnsi="Consolas" w:cs="Consolas"/>
+                <w:b/>
+                <w:color w:val="A31515"/>
+                <w:sz w:val="19"/>
+                <w:szCs w:val="19"/>
+              </w:rPr>
+              <w:t>El número ha sido añadido</w:t>
+            </w:r>
+          </w:p>
+        </w:tc>
+        <w:tc>
+          <w:tcPr>
+            <w:tcW w:w="851" w:type="dxa"/>
+          </w:tcPr>
+          <w:p>
+            <w:pPr>
+              <w:jc w:val="center"/>
+              <w:rPr>
+                <w:color w:val="00FF00"/>
+              </w:rPr>
+            </w:pPr>
+            <w:r>
+              <w:rPr>
+                <w:color w:val="00FF00"/>
+              </w:rPr>
+              <w:t>OK</w:t>
+            </w:r>
+          </w:p>
+        </w:tc>
+        <w:tc>
+          <w:tcPr>
+            <w:tcW w:w="3246" w:type="dxa"/>
+          </w:tcPr>
+          <w:p>
+            <w:pPr>
+              <w:jc w:val="center"/>
+            </w:pPr>
+            <w:r>
+              <w:t>Se le añade un número distinto al que ya hay añadido para ver si lo ingresa</w:t>
+            </w:r>
+          </w:p>
+        </w:tc>
+      </w:tr>
+      <w:tr>
+        <w:trPr>
+          <w:trHeight w:val="543"/>
+          <w:jc w:val="center"/>
+        </w:trPr>
+        <w:tc>
+          <w:tcPr>
+            <w:tcW w:w="986" w:type="dxa"/>
+          </w:tcPr>
+          <w:p>
+            <w:pPr>
+              <w:jc w:val="center"/>
+            </w:pPr>
+            <w:r>
+              <w:t>3</w:t>
+            </w:r>
+          </w:p>
+        </w:tc>
+        <w:tc>
+          <w:tcPr>
+            <w:tcW w:w="2828" w:type="dxa"/>
+          </w:tcPr>
+          <w:p>
+            <w:pPr>
+              <w:rPr>
+                <w:rFonts w:ascii="Consolas" w:hAnsi="Consolas" w:cs="Consolas"/>
+                <w:b/>
+                <w:color w:val="000000"/>
+                <w:sz w:val="19"/>
+                <w:szCs w:val="19"/>
+              </w:rPr>
+            </w:pPr>
+            <w:r>
+              <w:rPr>
+                <w:rFonts w:ascii="Consolas" w:hAnsi="Consolas" w:cs="Consolas"/>
+                <w:b/>
+                <w:color w:val="000000"/>
+                <w:sz w:val="19"/>
+                <w:szCs w:val="19"/>
+              </w:rPr>
+              <w:t xml:space="preserve"> </w:t>
+            </w:r>
+            <w:proofErr w:type="spellStart"/>
+            <w:r>
+              <w:rPr>
+                <w:rFonts w:ascii="Consolas" w:hAnsi="Consolas" w:cs="Consolas"/>
+                <w:b/>
+                <w:color w:val="000000"/>
+                <w:sz w:val="19"/>
+                <w:szCs w:val="19"/>
+              </w:rPr>
+              <w:t>listaDondeJuegas.Add</w:t>
+            </w:r>
+            <w:proofErr w:type="spellEnd"/>
+            <w:r>
+              <w:rPr>
+                <w:rFonts w:ascii="Consolas" w:hAnsi="Consolas" w:cs="Consolas"/>
+                <w:b/>
+                <w:color w:val="000000"/>
+                <w:sz w:val="19"/>
+                <w:szCs w:val="19"/>
+              </w:rPr>
+              <w:t>(2);</w:t>
+            </w:r>
+          </w:p>
+          <w:p>
+            <w:r>
+              <w:rPr>
+                <w:rFonts w:ascii="Consolas" w:hAnsi="Consolas" w:cs="Consolas"/>
+                <w:b/>
+                <w:color w:val="000000"/>
+                <w:sz w:val="19"/>
+                <w:szCs w:val="19"/>
+              </w:rPr>
+              <w:t xml:space="preserve">  </w:t>
+            </w:r>
+            <w:proofErr w:type="spellStart"/>
+            <w:r>
+              <w:rPr>
+                <w:rFonts w:ascii="Consolas" w:hAnsi="Consolas" w:cs="Consolas"/>
+                <w:b/>
+                <w:color w:val="000000"/>
+                <w:sz w:val="19"/>
+                <w:szCs w:val="19"/>
+              </w:rPr>
+              <w:t>listaPremiada.Add</w:t>
+            </w:r>
+            <w:proofErr w:type="spellEnd"/>
+            <w:r>
+              <w:rPr>
+                <w:rFonts w:ascii="Consolas" w:hAnsi="Consolas" w:cs="Consolas"/>
+                <w:b/>
+                <w:color w:val="000000"/>
+                <w:sz w:val="19"/>
+                <w:szCs w:val="19"/>
+              </w:rPr>
+              <w:t>(1);</w:t>
+            </w:r>
+          </w:p>
+        </w:tc>
+        <w:tc>
+          <w:tcPr>
+            <w:tcW w:w="2057" w:type="dxa"/>
+          </w:tcPr>
+          <w:p>
+            <w:pPr>
+              <w:jc w:val="center"/>
+            </w:pPr>
+            <w:r>
+              <w:rPr>
+                <w:rFonts w:ascii="Consolas" w:hAnsi="Consolas" w:cs="Consolas"/>
+                <w:b/>
+                <w:color w:val="A31515"/>
+                <w:sz w:val="19"/>
+                <w:szCs w:val="19"/>
+              </w:rPr>
+              <w:t>No has acertado ninguno</w:t>
+            </w:r>
+          </w:p>
+        </w:tc>
+        <w:tc>
+          <w:tcPr>
+            <w:tcW w:w="1637" w:type="dxa"/>
+          </w:tcPr>
+          <w:p>
+            <w:pPr>
+              <w:jc w:val="center"/>
+            </w:pPr>
+            <w:r>
+              <w:rPr>
+                <w:rFonts w:ascii="Consolas" w:hAnsi="Consolas" w:cs="Consolas"/>
+                <w:b/>
+                <w:color w:val="A31515"/>
+                <w:sz w:val="19"/>
+                <w:szCs w:val="19"/>
+              </w:rPr>
+              <w:t>No has acertado ninguno</w:t>
+            </w:r>
+          </w:p>
+        </w:tc>
+        <w:tc>
+          <w:tcPr>
+            <w:tcW w:w="851" w:type="dxa"/>
+          </w:tcPr>
+          <w:p>
+            <w:pPr>
+              <w:jc w:val="center"/>
+              <w:rPr>
+                <w:color w:val="00FF00"/>
+              </w:rPr>
+            </w:pPr>
+            <w:r>
+              <w:rPr>
+                <w:color w:val="00FF00"/>
+              </w:rPr>
+              <w:t>OK</w:t>
+            </w:r>
+          </w:p>
+        </w:tc>
+        <w:tc>
+          <w:tcPr>
+            <w:tcW w:w="3246" w:type="dxa"/>
+          </w:tcPr>
+          <w:p>
+            <w:pPr>
+              <w:jc w:val="center"/>
+            </w:pPr>
+            <w:r>
+              <w:t>Comprueba los números acertados y devuelve ninguno</w:t>
+            </w:r>
+          </w:p>
+        </w:tc>
+      </w:tr>
+      <w:tr>
+        <w:trPr>
+          <w:trHeight w:val="64"/>
+          <w:jc w:val="center"/>
+        </w:trPr>
+        <w:tc>
+          <w:tcPr>
+            <w:tcW w:w="986" w:type="dxa"/>
+          </w:tcPr>
+          <w:p>
+            <w:pPr>
+              <w:jc w:val="center"/>
+            </w:pPr>
+            <w:r>
+              <w:t>4</w:t>
+            </w:r>
+          </w:p>
+        </w:tc>
+        <w:tc>
+          <w:tcPr>
+            <w:tcW w:w="2828" w:type="dxa"/>
+          </w:tcPr>
+          <w:p>
+            <w:pPr>
+              <w:autoSpaceDE w:val="0"/>
+              <w:autoSpaceDN w:val="0"/>
+              <w:adjustRightInd w:val="0"/>
+              <w:rPr>
+                <w:rFonts w:ascii="Consolas" w:hAnsi="Consolas" w:cs="Consolas"/>
+                <w:b/>
+                <w:color w:val="000000"/>
+                <w:sz w:val="19"/>
+                <w:szCs w:val="19"/>
+              </w:rPr>
+            </w:pPr>
+            <w:proofErr w:type="spellStart"/>
+            <w:r>
+              <w:rPr>
+                <w:rFonts w:ascii="Consolas" w:hAnsi="Consolas" w:cs="Consolas"/>
+                <w:b/>
+                <w:color w:val="000000"/>
+                <w:sz w:val="19"/>
+                <w:szCs w:val="19"/>
+              </w:rPr>
+              <w:t>listaDondeJuegas.Add</w:t>
+            </w:r>
+            <w:proofErr w:type="spellEnd"/>
+            <w:r>
+              <w:rPr>
+                <w:rFonts w:ascii="Consolas" w:hAnsi="Consolas" w:cs="Consolas"/>
+                <w:b/>
+                <w:color w:val="000000"/>
+                <w:sz w:val="19"/>
+                <w:szCs w:val="19"/>
+              </w:rPr>
+              <w:t xml:space="preserve">(1);         </w:t>
+            </w:r>
+            <w:r>
+              <w:rPr>
+                <w:rFonts w:ascii="Consolas" w:hAnsi="Consolas" w:cs="Consolas"/>
+                <w:b/>
+                <w:color w:val="000000"/>
+                <w:sz w:val="19"/>
+                <w:szCs w:val="19"/>
+              </w:rPr>
+              <w:t xml:space="preserve">      </w:t>
+            </w:r>
+            <w:proofErr w:type="spellStart"/>
+            <w:r>
+              <w:rPr>
+                <w:rFonts w:ascii="Consolas" w:hAnsi="Consolas" w:cs="Consolas"/>
+                <w:b/>
+                <w:color w:val="000000"/>
+                <w:sz w:val="19"/>
+                <w:szCs w:val="19"/>
+              </w:rPr>
+              <w:t>listaDondeJuegas.Add</w:t>
+            </w:r>
+            <w:proofErr w:type="spellEnd"/>
+            <w:r>
+              <w:rPr>
+                <w:rFonts w:ascii="Consolas" w:hAnsi="Consolas" w:cs="Consolas"/>
+                <w:b/>
+                <w:color w:val="000000"/>
+                <w:sz w:val="19"/>
+                <w:szCs w:val="19"/>
+              </w:rPr>
+              <w:t>(13);</w:t>
+            </w:r>
+            <w:r>
+              <w:rPr>
+                <w:rFonts w:ascii="Consolas" w:hAnsi="Consolas" w:cs="Consolas"/>
+                <w:b/>
+                <w:color w:val="000000"/>
+                <w:sz w:val="19"/>
+                <w:szCs w:val="19"/>
+              </w:rPr>
+              <w:t xml:space="preserve">         </w:t>
+            </w:r>
+            <w:r>
+              <w:rPr>
+                <w:rFonts w:ascii="Consolas" w:hAnsi="Consolas" w:cs="Consolas"/>
+                <w:b/>
+                <w:color w:val="000000"/>
+                <w:sz w:val="19"/>
+                <w:szCs w:val="19"/>
+              </w:rPr>
+              <w:t xml:space="preserve">      </w:t>
+            </w:r>
+            <w:proofErr w:type="spellStart"/>
+            <w:r>
+              <w:rPr>
+                <w:rFonts w:ascii="Consolas" w:hAnsi="Consolas" w:cs="Consolas"/>
+                <w:b/>
+                <w:color w:val="000000"/>
+                <w:sz w:val="19"/>
+                <w:szCs w:val="19"/>
+              </w:rPr>
+              <w:t>listaDondeJuegas.Add</w:t>
+            </w:r>
+            <w:proofErr w:type="spellEnd"/>
+            <w:r>
+              <w:rPr>
+                <w:rFonts w:ascii="Consolas" w:hAnsi="Consolas" w:cs="Consolas"/>
+                <w:b/>
+                <w:color w:val="000000"/>
+                <w:sz w:val="19"/>
+                <w:szCs w:val="19"/>
+              </w:rPr>
+              <w:t>(21);</w:t>
+            </w:r>
+            <w:r>
+              <w:rPr>
+                <w:rFonts w:ascii="Consolas" w:hAnsi="Consolas" w:cs="Consolas"/>
+                <w:b/>
+                <w:color w:val="000000"/>
+                <w:sz w:val="19"/>
+                <w:szCs w:val="19"/>
+              </w:rPr>
+              <w:t xml:space="preserve">        </w:t>
+            </w:r>
+            <w:r>
+              <w:rPr>
+                <w:rFonts w:ascii="Consolas" w:hAnsi="Consolas" w:cs="Consolas"/>
+                <w:b/>
+                <w:color w:val="000000"/>
+                <w:sz w:val="19"/>
+                <w:szCs w:val="19"/>
+              </w:rPr>
+              <w:t xml:space="preserve">      </w:t>
+            </w:r>
+            <w:proofErr w:type="spellStart"/>
+            <w:r>
+              <w:rPr>
+                <w:rFonts w:ascii="Consolas" w:hAnsi="Consolas" w:cs="Consolas"/>
+                <w:b/>
+                <w:color w:val="000000"/>
+                <w:sz w:val="19"/>
+                <w:szCs w:val="19"/>
+              </w:rPr>
+              <w:t>listaDondeJuegas.Add</w:t>
+            </w:r>
+            <w:proofErr w:type="spellEnd"/>
+            <w:r>
+              <w:rPr>
+                <w:rFonts w:ascii="Consolas" w:hAnsi="Consolas" w:cs="Consolas"/>
+                <w:b/>
+                <w:color w:val="000000"/>
+                <w:sz w:val="19"/>
+                <w:szCs w:val="19"/>
+              </w:rPr>
+              <w:t>(42);</w:t>
+            </w:r>
+            <w:r>
+              <w:rPr>
+                <w:rFonts w:ascii="Consolas" w:hAnsi="Consolas" w:cs="Consolas"/>
+                <w:b/>
+                <w:color w:val="000000"/>
+                <w:sz w:val="19"/>
+                <w:szCs w:val="19"/>
+              </w:rPr>
+              <w:t xml:space="preserve">              </w:t>
+            </w:r>
+            <w:proofErr w:type="spellStart"/>
+            <w:r>
+              <w:rPr>
+                <w:rFonts w:ascii="Consolas" w:hAnsi="Consolas" w:cs="Consolas"/>
+                <w:b/>
+                <w:color w:val="000000"/>
+                <w:sz w:val="19"/>
+                <w:szCs w:val="19"/>
+              </w:rPr>
+              <w:t>listaDondeJue</w:t>
+            </w:r>
+            <w:r>
+              <w:rPr>
+                <w:rFonts w:ascii="Consolas" w:hAnsi="Consolas" w:cs="Consolas"/>
+                <w:b/>
+                <w:color w:val="000000"/>
+                <w:sz w:val="19"/>
+                <w:szCs w:val="19"/>
+              </w:rPr>
+              <w:t>gas.Add</w:t>
+            </w:r>
+            <w:proofErr w:type="spellEnd"/>
+            <w:r>
+              <w:rPr>
+                <w:rFonts w:ascii="Consolas" w:hAnsi="Consolas" w:cs="Consolas"/>
+                <w:b/>
+                <w:color w:val="000000"/>
+                <w:sz w:val="19"/>
+                <w:szCs w:val="19"/>
+              </w:rPr>
+              <w:t>(33);</w:t>
+            </w:r>
+            <w:r>
+              <w:rPr>
+                <w:rFonts w:ascii="Consolas" w:hAnsi="Consolas" w:cs="Consolas"/>
+                <w:b/>
+                <w:color w:val="000000"/>
+                <w:sz w:val="19"/>
+                <w:szCs w:val="19"/>
+              </w:rPr>
+              <w:t xml:space="preserve">                </w:t>
+            </w:r>
+            <w:proofErr w:type="spellStart"/>
+            <w:r>
+              <w:rPr>
+                <w:rFonts w:ascii="Consolas" w:hAnsi="Consolas" w:cs="Consolas"/>
+                <w:b/>
+                <w:color w:val="000000"/>
+                <w:sz w:val="19"/>
+                <w:szCs w:val="19"/>
+              </w:rPr>
+              <w:t>listaDondeJuegas.Add</w:t>
+            </w:r>
+            <w:proofErr w:type="spellEnd"/>
+            <w:r>
+              <w:rPr>
+                <w:rFonts w:ascii="Consolas" w:hAnsi="Consolas" w:cs="Consolas"/>
+                <w:b/>
+                <w:color w:val="000000"/>
+                <w:sz w:val="19"/>
+                <w:szCs w:val="19"/>
+              </w:rPr>
+              <w:t>(49);</w:t>
+            </w:r>
+          </w:p>
+          <w:p>
+            <w:pPr>
+              <w:autoSpaceDE w:val="0"/>
+              <w:autoSpaceDN w:val="0"/>
+              <w:adjustRightInd w:val="0"/>
+              <w:rPr>
+                <w:rFonts w:ascii="Consolas" w:hAnsi="Consolas" w:cs="Consolas"/>
+                <w:b/>
+                <w:color w:val="000000"/>
+                <w:sz w:val="19"/>
+                <w:szCs w:val="19"/>
+              </w:rPr>
+            </w:pPr>
+          </w:p>
+          <w:p>
+            <w:pPr>
+              <w:autoSpaceDE w:val="0"/>
+              <w:autoSpaceDN w:val="0"/>
+              <w:adjustRightInd w:val="0"/>
+              <w:rPr>
+                <w:rFonts w:ascii="Consolas" w:hAnsi="Consolas" w:cs="Consolas"/>
+                <w:b/>
+                <w:color w:val="000000"/>
+                <w:sz w:val="19"/>
+                <w:szCs w:val="19"/>
+              </w:rPr>
+            </w:pPr>
+            <w:proofErr w:type="spellStart"/>
+            <w:r>
+              <w:rPr>
+                <w:rFonts w:ascii="Consolas" w:hAnsi="Consolas" w:cs="Consolas"/>
+                <w:b/>
+                <w:color w:val="000000"/>
+                <w:sz w:val="19"/>
+                <w:szCs w:val="19"/>
+              </w:rPr>
+              <w:t>listaPremiada.Add</w:t>
+            </w:r>
+            <w:proofErr w:type="spellEnd"/>
+            <w:r>
+              <w:rPr>
+                <w:rFonts w:ascii="Consolas" w:hAnsi="Consolas" w:cs="Consolas"/>
+                <w:b/>
+                <w:color w:val="000000"/>
+                <w:sz w:val="19"/>
+                <w:szCs w:val="19"/>
+              </w:rPr>
+              <w:t>(1);</w:t>
+            </w:r>
+            <w:r>
+              <w:rPr>
+                <w:rFonts w:ascii="Consolas" w:hAnsi="Consolas" w:cs="Consolas"/>
+                <w:b/>
+                <w:color w:val="000000"/>
+                <w:sz w:val="19"/>
+                <w:szCs w:val="19"/>
+              </w:rPr>
+              <w:t xml:space="preserve">      </w:t>
+            </w:r>
+            <w:r>
+              <w:rPr>
+                <w:rFonts w:ascii="Consolas" w:hAnsi="Consolas" w:cs="Consolas"/>
+                <w:b/>
+                <w:color w:val="000000"/>
+                <w:sz w:val="19"/>
+                <w:szCs w:val="19"/>
+              </w:rPr>
+              <w:t xml:space="preserve">         </w:t>
+            </w:r>
+            <w:proofErr w:type="spellStart"/>
+            <w:r>
+              <w:rPr>
+                <w:rFonts w:ascii="Consolas" w:hAnsi="Consolas" w:cs="Consolas"/>
+                <w:b/>
+                <w:color w:val="000000"/>
+                <w:sz w:val="19"/>
+                <w:szCs w:val="19"/>
+              </w:rPr>
+              <w:t>listaPremiada.Add</w:t>
+            </w:r>
+            <w:proofErr w:type="spellEnd"/>
+            <w:r>
+              <w:rPr>
+                <w:rFonts w:ascii="Consolas" w:hAnsi="Consolas" w:cs="Consolas"/>
+                <w:b/>
+                <w:color w:val="000000"/>
+                <w:sz w:val="19"/>
+                <w:szCs w:val="19"/>
+              </w:rPr>
+              <w:t>(13);</w:t>
+            </w:r>
+            <w:r>
+              <w:rPr>
+                <w:rFonts w:ascii="Consolas" w:hAnsi="Consolas" w:cs="Consolas"/>
+                <w:b/>
+                <w:color w:val="000000"/>
+                <w:sz w:val="19"/>
+                <w:szCs w:val="19"/>
+              </w:rPr>
+              <w:t xml:space="preserve">   </w:t>
+            </w:r>
+            <w:r>
+              <w:rPr>
+                <w:rFonts w:ascii="Consolas" w:hAnsi="Consolas" w:cs="Consolas"/>
+                <w:b/>
+                <w:color w:val="000000"/>
+                <w:sz w:val="19"/>
+                <w:szCs w:val="19"/>
+              </w:rPr>
+              <w:t xml:space="preserve">         </w:t>
+            </w:r>
+            <w:proofErr w:type="spellStart"/>
+            <w:r>
+              <w:rPr>
+                <w:rFonts w:ascii="Consolas" w:hAnsi="Consolas" w:cs="Consolas"/>
+                <w:b/>
+                <w:color w:val="000000"/>
+                <w:sz w:val="19"/>
+                <w:szCs w:val="19"/>
+              </w:rPr>
+              <w:t>listaPremiada.Add</w:t>
+            </w:r>
+            <w:proofErr w:type="spellEnd"/>
+            <w:r>
+              <w:rPr>
+                <w:rFonts w:ascii="Consolas" w:hAnsi="Consolas" w:cs="Consolas"/>
+                <w:b/>
+                <w:color w:val="000000"/>
+                <w:sz w:val="19"/>
+                <w:szCs w:val="19"/>
+              </w:rPr>
+              <w:t>(21);</w:t>
+            </w:r>
+            <w:r>
+              <w:rPr>
+                <w:rFonts w:ascii="Consolas" w:hAnsi="Consolas" w:cs="Consolas"/>
+                <w:b/>
+                <w:color w:val="000000"/>
+                <w:sz w:val="19"/>
+                <w:szCs w:val="19"/>
+              </w:rPr>
+              <w:t xml:space="preserve">       </w:t>
+            </w:r>
+            <w:r>
+              <w:rPr>
+                <w:rFonts w:ascii="Consolas" w:hAnsi="Consolas" w:cs="Consolas"/>
+                <w:b/>
+                <w:color w:val="000000"/>
+                <w:sz w:val="19"/>
+                <w:szCs w:val="19"/>
+              </w:rPr>
+              <w:t xml:space="preserve">         </w:t>
+            </w:r>
+            <w:proofErr w:type="spellStart"/>
+            <w:r>
+              <w:rPr>
+                <w:rFonts w:ascii="Consolas" w:hAnsi="Consolas" w:cs="Consolas"/>
+                <w:b/>
+                <w:color w:val="000000"/>
+                <w:sz w:val="19"/>
+                <w:szCs w:val="19"/>
+              </w:rPr>
+              <w:t>listaPremiada.Add</w:t>
+            </w:r>
+            <w:proofErr w:type="spellEnd"/>
+            <w:r>
+              <w:rPr>
+                <w:rFonts w:ascii="Consolas" w:hAnsi="Consolas" w:cs="Consolas"/>
+                <w:b/>
+                <w:color w:val="000000"/>
+                <w:sz w:val="19"/>
+                <w:szCs w:val="19"/>
+              </w:rPr>
+              <w:t>(42);</w:t>
+            </w:r>
+            <w:r>
+              <w:rPr>
+                <w:rFonts w:ascii="Consolas" w:hAnsi="Consolas" w:cs="Consolas"/>
+                <w:b/>
+                <w:color w:val="000000"/>
+                <w:sz w:val="19"/>
+                <w:szCs w:val="19"/>
+              </w:rPr>
+              <w:t xml:space="preserve">      </w:t>
+            </w:r>
+            <w:r>
+              <w:rPr>
+                <w:rFonts w:ascii="Consolas" w:hAnsi="Consolas" w:cs="Consolas"/>
+                <w:b/>
+                <w:color w:val="000000"/>
+                <w:sz w:val="19"/>
+                <w:szCs w:val="19"/>
+              </w:rPr>
+              <w:t xml:space="preserve">         </w:t>
+            </w:r>
+            <w:proofErr w:type="spellStart"/>
+            <w:r>
+              <w:rPr>
+                <w:rFonts w:ascii="Consolas" w:hAnsi="Consolas" w:cs="Consolas"/>
+                <w:b/>
+                <w:color w:val="000000"/>
+                <w:sz w:val="19"/>
+                <w:szCs w:val="19"/>
+              </w:rPr>
+              <w:t>listaPremiada.Add</w:t>
+            </w:r>
+            <w:proofErr w:type="spellEnd"/>
+            <w:r>
+              <w:rPr>
+                <w:rFonts w:ascii="Consolas" w:hAnsi="Consolas" w:cs="Consolas"/>
+                <w:b/>
+                <w:color w:val="000000"/>
+                <w:sz w:val="19"/>
+                <w:szCs w:val="19"/>
+              </w:rPr>
+              <w:t>(33);</w:t>
+            </w:r>
+            <w:r>
+              <w:rPr>
+                <w:rFonts w:ascii="Consolas" w:hAnsi="Consolas" w:cs="Consolas"/>
+                <w:b/>
+                <w:color w:val="000000"/>
+                <w:sz w:val="19"/>
+                <w:szCs w:val="19"/>
+              </w:rPr>
+              <w:t xml:space="preserve">               </w:t>
+            </w:r>
+            <w:proofErr w:type="spellStart"/>
+            <w:r>
+              <w:rPr>
+                <w:rFonts w:ascii="Consolas" w:hAnsi="Consolas" w:cs="Consolas"/>
+                <w:b/>
+                <w:color w:val="000000"/>
+                <w:sz w:val="19"/>
+                <w:szCs w:val="19"/>
+              </w:rPr>
+              <w:t>listaPremiada.Add</w:t>
+            </w:r>
+            <w:proofErr w:type="spellEnd"/>
+            <w:r>
+              <w:rPr>
+                <w:rFonts w:ascii="Consolas" w:hAnsi="Consolas" w:cs="Consolas"/>
+                <w:b/>
+                <w:color w:val="000000"/>
+                <w:sz w:val="19"/>
+                <w:szCs w:val="19"/>
+              </w:rPr>
+              <w:t>(49);</w:t>
+            </w:r>
+          </w:p>
+          <w:p>
+            <w:pPr>
+              <w:autoSpaceDE w:val="0"/>
+              <w:autoSpaceDN w:val="0"/>
+              <w:adjustRightInd w:val="0"/>
+              <w:rPr>
+                <w:rFonts w:ascii="Consolas" w:hAnsi="Consolas" w:cs="Consolas"/>
+                <w:b/>
+                <w:color w:val="000000"/>
+                <w:sz w:val="19"/>
+                <w:szCs w:val="19"/>
+              </w:rPr>
+            </w:pPr>
+          </w:p>
+        </w:tc>
+        <w:tc>
+          <w:tcPr>
+            <w:tcW w:w="2057" w:type="dxa"/>
+          </w:tcPr>
+          <w:p>
+            <w:pPr>
+              <w:jc w:val="center"/>
+            </w:pPr>
+            <w:r>
+              <w:rPr>
+                <w:rFonts w:ascii="Consolas" w:hAnsi="Consolas" w:cs="Consolas"/>
+                <w:b/>
+                <w:color w:val="A31515"/>
+                <w:sz w:val="19"/>
+                <w:szCs w:val="19"/>
+              </w:rPr>
+              <w:lastRenderedPageBreak/>
+              <w:t>Has acertado todas YOU WIN!!!</w:t>
+            </w:r>
+          </w:p>
+        </w:tc>
+        <w:tc>
+          <w:tcPr>
+            <w:tcW w:w="1637" w:type="dxa"/>
+          </w:tcPr>
+          <w:p>
+            <w:pPr>
+              <w:jc w:val="center"/>
+            </w:pPr>
+            <w:r>
+              <w:rPr>
+                <w:rFonts w:ascii="Consolas" w:hAnsi="Consolas" w:cs="Consolas"/>
+                <w:b/>
+                <w:color w:val="A31515"/>
+                <w:sz w:val="19"/>
+                <w:szCs w:val="19"/>
+              </w:rPr>
+              <w:t>Has acertado todas YOU WIN!!!</w:t>
+            </w:r>
+          </w:p>
+        </w:tc>
+        <w:tc>
+          <w:tcPr>
+            <w:tcW w:w="851" w:type="dxa"/>
+          </w:tcPr>
+          <w:p>
+            <w:pPr>
+              <w:jc w:val="center"/>
+              <w:rPr>
+                <w:color w:val="00FF00"/>
+              </w:rPr>
+            </w:pPr>
+            <w:r>
+              <w:rPr>
+                <w:color w:val="00FF00"/>
+              </w:rPr>
+              <w:t>OK</w:t>
+            </w:r>
+          </w:p>
+        </w:tc>
+        <w:tc>
+          <w:tcPr>
+            <w:tcW w:w="3246" w:type="dxa"/>
+          </w:tcPr>
+          <w:p>
+            <w:pPr>
+              <w:jc w:val="center"/>
+            </w:pPr>
+            <w:proofErr w:type="spellStart"/>
+            <w:r>
+              <w:t>Devuelvedicho</w:t>
+            </w:r>
+            <w:proofErr w:type="spellEnd"/>
+            <w:r>
+              <w:t xml:space="preserve"> </w:t>
+            </w:r>
+            <w:proofErr w:type="spellStart"/>
+            <w:r>
+              <w:t>string</w:t>
+            </w:r>
+            <w:proofErr w:type="spellEnd"/>
+            <w:r>
+              <w:t xml:space="preserve"> cuando aciertas </w:t>
+            </w:r>
+            <w:proofErr w:type="spellStart"/>
+            <w:r>
+              <w:t>todsa</w:t>
+            </w:r>
+            <w:proofErr w:type="spellEnd"/>
+            <w:r>
+              <w:t xml:space="preserve"> </w:t>
+            </w:r>
+          </w:p>
+        </w:tc>
+      </w:tr>
+      <w:tr>
+        <w:trPr>
+          <w:trHeight w:val="845"/>
+          <w:jc w:val="center"/>
+        </w:trPr>
+        <w:tc>
+          <w:tcPr>
+            <w:tcW w:w="986" w:type="dxa"/>
+          </w:tcPr>
+          <w:p>
+            <w:pPr>
+              <w:jc w:val="center"/>
+            </w:pPr>
+            <w:r>
+              <w:t>5</w:t>
+            </w:r>
+          </w:p>
+        </w:tc>
+        <w:tc>
+          <w:tcPr>
+            <w:tcW w:w="2828" w:type="dxa"/>
+          </w:tcPr>
+          <w:p>
+            <w:pPr>
+              <w:jc w:val="center"/>
+              <w:rPr>
+                <w:rFonts w:ascii="Consolas" w:hAnsi="Consolas" w:cs="Consolas"/>
+                <w:b/>
+                <w:color w:val="000000"/>
+                <w:sz w:val="19"/>
+                <w:szCs w:val="19"/>
+              </w:rPr>
+            </w:pPr>
+            <w:proofErr w:type="spellStart"/>
+            <w:r>
+              <w:rPr>
+                <w:rFonts w:ascii="Consolas" w:hAnsi="Consolas" w:cs="Consolas"/>
+                <w:b/>
+                <w:color w:val="000000"/>
+                <w:sz w:val="19"/>
+                <w:szCs w:val="19"/>
+              </w:rPr>
+              <w:t>istaDondeJuegas.Add</w:t>
+            </w:r>
+            <w:proofErr w:type="spellEnd"/>
+            <w:r>
+              <w:rPr>
+                <w:rFonts w:ascii="Consolas" w:hAnsi="Consolas" w:cs="Consolas"/>
+                <w:b/>
+                <w:color w:val="000000"/>
+                <w:sz w:val="19"/>
+                <w:szCs w:val="19"/>
+              </w:rPr>
+              <w:t>(1);</w:t>
+            </w:r>
+          </w:p>
+          <w:p>
+            <w:pPr>
+              <w:jc w:val="center"/>
+              <w:rPr>
+                <w:rFonts w:ascii="Consolas" w:hAnsi="Consolas" w:cs="Consolas"/>
+                <w:b/>
+                <w:color w:val="000000"/>
+                <w:sz w:val="19"/>
+                <w:szCs w:val="19"/>
+              </w:rPr>
+            </w:pPr>
+          </w:p>
+          <w:p>
+            <w:pPr>
+              <w:jc w:val="center"/>
+            </w:pPr>
+            <w:proofErr w:type="spellStart"/>
+            <w:r>
+              <w:rPr>
+                <w:rFonts w:ascii="Consolas" w:hAnsi="Consolas" w:cs="Consolas"/>
+                <w:b/>
+                <w:color w:val="000000"/>
+                <w:sz w:val="19"/>
+                <w:szCs w:val="19"/>
+              </w:rPr>
+              <w:t>listaPremiada.Add</w:t>
+            </w:r>
+            <w:proofErr w:type="spellEnd"/>
+            <w:r>
+              <w:rPr>
+                <w:rFonts w:ascii="Consolas" w:hAnsi="Consolas" w:cs="Consolas"/>
+                <w:b/>
+                <w:color w:val="000000"/>
+                <w:sz w:val="19"/>
+                <w:szCs w:val="19"/>
+              </w:rPr>
+              <w:t>(1);</w:t>
+            </w:r>
+          </w:p>
+        </w:tc>
+        <w:tc>
+          <w:tcPr>
+            <w:tcW w:w="2057" w:type="dxa"/>
+          </w:tcPr>
+          <w:p>
+            <w:pPr>
+              <w:jc w:val="center"/>
+              <w:rPr>
+                <w:rFonts w:ascii="Consolas" w:hAnsi="Consolas" w:cs="Consolas"/>
+                <w:b/>
+                <w:color w:val="A31515"/>
+                <w:sz w:val="19"/>
+                <w:szCs w:val="19"/>
+              </w:rPr>
+            </w:pPr>
+            <w:r>
+              <w:rPr>
+                <w:rFonts w:ascii="Consolas" w:hAnsi="Consolas" w:cs="Consolas"/>
+                <w:b/>
+                <w:color w:val="A31515"/>
+                <w:sz w:val="19"/>
+                <w:szCs w:val="19"/>
+              </w:rPr>
+              <w:t xml:space="preserve">has acertado: </w:t>
+            </w:r>
+          </w:p>
+          <w:p>
+            <w:pPr>
+              <w:jc w:val="center"/>
+            </w:pPr>
+            <w:r>
+              <w:rPr>
+                <w:rFonts w:ascii="Consolas" w:hAnsi="Consolas" w:cs="Consolas"/>
+                <w:b/>
+                <w:color w:val="A31515"/>
+                <w:sz w:val="19"/>
+                <w:szCs w:val="19"/>
+              </w:rPr>
+              <w:t>1,</w:t>
+            </w:r>
+          </w:p>
+        </w:tc>
+        <w:tc>
+          <w:tcPr>
+            <w:tcW w:w="1637" w:type="dxa"/>
+          </w:tcPr>
+          <w:p>
+            <w:pPr>
+              <w:jc w:val="center"/>
+              <w:rPr>
+                <w:rFonts w:ascii="Consolas" w:hAnsi="Consolas" w:cs="Consolas"/>
+                <w:b/>
+                <w:color w:val="A31515"/>
+                <w:sz w:val="19"/>
+                <w:szCs w:val="19"/>
+              </w:rPr>
+            </w:pPr>
+            <w:r>
+              <w:rPr>
+                <w:rFonts w:ascii="Consolas" w:hAnsi="Consolas" w:cs="Consolas"/>
+                <w:b/>
+                <w:color w:val="A31515"/>
+                <w:sz w:val="19"/>
+                <w:szCs w:val="19"/>
+              </w:rPr>
+              <w:t xml:space="preserve">has acertado: </w:t>
+            </w:r>
+          </w:p>
+          <w:p>
+            <w:pPr>
+              <w:jc w:val="center"/>
+            </w:pPr>
+            <w:r>
+              <w:rPr>
+                <w:rFonts w:ascii="Consolas" w:hAnsi="Consolas" w:cs="Consolas"/>
+                <w:b/>
+                <w:color w:val="A31515"/>
+                <w:sz w:val="19"/>
+                <w:szCs w:val="19"/>
+              </w:rPr>
+              <w:t>1,</w:t>
+            </w:r>
+          </w:p>
+        </w:tc>
+        <w:tc>
+          <w:tcPr>
+            <w:tcW w:w="851" w:type="dxa"/>
+          </w:tcPr>
+          <w:p>
+            <w:pPr>
+              <w:jc w:val="center"/>
+              <w:rPr>
+                <w:color w:val="00FF00"/>
+              </w:rPr>
+            </w:pPr>
+            <w:r>
+              <w:rPr>
+                <w:color w:val="00FF00"/>
+              </w:rPr>
+              <w:t>OK</w:t>
+            </w:r>
+          </w:p>
+        </w:tc>
+        <w:tc>
+          <w:tcPr>
+            <w:tcW w:w="3246" w:type="dxa"/>
+          </w:tcPr>
+          <w:p>
+            <w:pPr>
+              <w:jc w:val="center"/>
+            </w:pPr>
+            <w:r>
+              <w:t>Cuando aciertas algún número siempre que sea menos de 6 devuelve cuales fueron los aciertos</w:t>
+            </w:r>
+          </w:p>
+        </w:tc>
+      </w:tr>
+    </w:tbl>
+    <w:p>
+      <w:pPr>
+        <w:autoSpaceDE w:val="0"/>
+        <w:autoSpaceDN w:val="0"/>
+        <w:adjustRightInd w:val="0"/>
+        <w:spacing w:after="0" w:line="240" w:lineRule="auto"/>
+        <w:rPr>
+          <w:rFonts w:ascii="Consolas" w:hAnsi="Consolas" w:cs="Consolas"/>
+          <w:b/>
+          <w:color w:val="2B91AF"/>
+          <w:sz w:val="19"/>
+          <w:szCs w:val="19"/>
+        </w:rPr>
+      </w:pPr>
+      <w:bookmarkStart w:id="0" w:name="_GoBack"/>
+      <w:bookmarkEnd w:id="0"/>
+    </w:p>
+    <w:p>
+      <w:pPr>
+        <w:autoSpaceDE w:val="0"/>
+        <w:autoSpaceDN w:val="0"/>
+        <w:adjustRightInd w:val="0"/>
+        <w:spacing w:after="0" w:line="240" w:lineRule="auto"/>
+        <w:rPr>
+          <w:rFonts w:ascii="Consolas" w:hAnsi="Consolas" w:cs="Consolas"/>
+          <w:b/>
+          <w:color w:val="2B91AF"/>
+          <w:sz w:val="19"/>
+          <w:szCs w:val="19"/>
+        </w:rPr>
+      </w:pPr>
+    </w:p>
+    <w:p>
+      <w:pPr>
+        <w:autoSpaceDE w:val="0"/>
+        <w:autoSpaceDN w:val="0"/>
+        <w:adjustRightInd w:val="0"/>
+        <w:spacing w:after="0" w:line="240" w:lineRule="auto"/>
+        <w:rPr>
+          <w:rFonts w:ascii="Consolas" w:hAnsi="Consolas" w:cs="Consolas"/>
+          <w:b/>
+          <w:color w:val="000000"/>
+          <w:sz w:val="19"/>
+          <w:szCs w:val="19"/>
+        </w:rPr>
+      </w:pPr>
+    </w:p>
+    <w:p>
+      <w:pPr>
+        <w:pStyle w:val="Prrafodelista"/>
+        <w:spacing w:before="240" w:line="360" w:lineRule="auto"/>
+        <w:ind w:left="0"/>
+      </w:pPr>
+    </w:p>
+    <w:p>
+      <w:pPr>
+        <w:pStyle w:val="Prrafodelista"/>
+        <w:spacing w:before="240" w:line="360" w:lineRule="auto"/>
+        <w:ind w:left="0"/>
+      </w:pPr>
+    </w:p>
+    <w:p>
+      <w:pPr>
+        <w:pStyle w:val="Prrafodelista"/>
+        <w:spacing w:before="240" w:line="360" w:lineRule="auto"/>
+        <w:ind w:left="0"/>
+      </w:pPr>
+    </w:p>
+    <w:p>
+      <w:pPr>
+        <w:pStyle w:val="Prrafodelista"/>
+        <w:spacing w:before="240" w:line="360" w:lineRule="auto"/>
+        <w:ind w:left="0"/>
+      </w:pPr>
+    </w:p>
+    <w:p>
+      <w:pPr>
+        <w:pStyle w:val="Prrafodelista"/>
+        <w:spacing w:before="240" w:line="360" w:lineRule="auto"/>
+        <w:ind w:left="0"/>
+      </w:pPr>
+    </w:p>
+    <w:p>
+      <w:pPr>
+        <w:pStyle w:val="Prrafodelista"/>
+        <w:spacing w:before="240" w:line="360" w:lineRule="auto"/>
+        <w:ind w:left="0"/>
+      </w:pPr>
+    </w:p>
+    <w:p>
+      <w:pPr>
+        <w:pStyle w:val="Prrafodelista"/>
+        <w:spacing w:before="240" w:line="360" w:lineRule="auto"/>
+        <w:ind w:left="0"/>
+      </w:pPr>
+    </w:p>
+    <w:p>
+      <w:pPr>
+        <w:pStyle w:val="Prrafodelista"/>
+        <w:spacing w:before="240" w:line="360" w:lineRule="auto"/>
+        <w:ind w:left="0"/>
+      </w:pPr>
+    </w:p>
+    <w:p>
+      <w:pPr>
+        <w:pStyle w:val="Prrafodelista"/>
+        <w:spacing w:before="240" w:line="360" w:lineRule="auto"/>
+        <w:ind w:left="0"/>
+      </w:pPr>
+    </w:p>
+    <w:p>
+      <w:pPr>
+        <w:pStyle w:val="Prrafodelista"/>
+        <w:spacing w:before="240" w:line="360" w:lineRule="auto"/>
+        <w:ind w:left="0"/>
+      </w:pPr>
+    </w:p>
+    <w:p>
+      <w:pPr>
+        <w:pStyle w:val="Prrafodelista"/>
+        <w:spacing w:before="240" w:line="360" w:lineRule="auto"/>
+        <w:ind w:left="0"/>
+      </w:pPr>
+    </w:p>
+    <w:p>
+      <w:pPr>
+        <w:pStyle w:val="Prrafodelista"/>
+        <w:spacing w:before="240" w:line="360" w:lineRule="auto"/>
+        <w:ind w:left="0"/>
+      </w:pPr>
+    </w:p>
+    <w:p>
+      <w:pPr>
+        <w:pStyle w:val="Prrafodelista"/>
+        <w:spacing w:before="240" w:line="360" w:lineRule="auto"/>
+        <w:ind w:left="0"/>
+      </w:pPr>
+    </w:p>
+    <w:p>
+      <w:pPr>
+        <w:pStyle w:val="Prrafodelista"/>
+        <w:spacing w:before="240" w:line="360" w:lineRule="auto"/>
+        <w:ind w:left="0"/>
+      </w:pPr>
+    </w:p>
+    <w:p>
+      <w:pPr>
+        <w:pStyle w:val="Prrafodelista"/>
+        <w:spacing w:before="240" w:line="360" w:lineRule="auto"/>
+        <w:ind w:left="0"/>
+      </w:pPr>
+    </w:p>
+    <w:p>
+      <w:pPr>
+        <w:pStyle w:val="Prrafodelista"/>
+        <w:spacing w:before="240" w:line="360" w:lineRule="auto"/>
+        <w:ind w:left="0"/>
+      </w:pPr>
+    </w:p>
+    <w:p>
+      <w:pPr>
+        <w:pStyle w:val="Prrafodelista"/>
+        <w:spacing w:before="240" w:line="360" w:lineRule="auto"/>
+        <w:ind w:left="0"/>
+      </w:pPr>
+    </w:p>
+    <w:p>
+      <w:pPr>
+        <w:pStyle w:val="Prrafodelista"/>
+        <w:spacing w:before="240" w:line="360" w:lineRule="auto"/>
+        <w:ind w:left="0"/>
+      </w:pPr>
+    </w:p>
+    <w:p>
+      <w:pPr>
+        <w:pStyle w:val="Prrafodelista"/>
+        <w:spacing w:before="240" w:line="360" w:lineRule="auto"/>
+        <w:ind w:left="0"/>
+      </w:pPr>
+    </w:p>
+    <w:p>
+      <w:pPr>
+        <w:pStyle w:val="Prrafodelista"/>
+        <w:spacing w:before="240" w:line="360" w:lineRule="auto"/>
+        <w:ind w:left="0"/>
+      </w:pPr>
+    </w:p>
+    <w:p>
+      <w:pPr>
+        <w:pStyle w:val="Prrafodelista"/>
+        <w:spacing w:before="240" w:line="360" w:lineRule="auto"/>
+        <w:ind w:left="0"/>
+      </w:pPr>
+    </w:p>
+    <w:p>
+      <w:pPr>
+        <w:pStyle w:val="Prrafodelista"/>
+        <w:spacing w:before="240" w:line="360" w:lineRule="auto"/>
+        <w:ind w:left="0"/>
+      </w:pPr>
+    </w:p>
+    <w:p>
+      <w:pPr>
+        <w:pStyle w:val="Prrafodelista"/>
+        <w:spacing w:before="240" w:line="360" w:lineRule="auto"/>
+        <w:ind w:left="0"/>
+      </w:pPr>
+    </w:p>
+    <w:p>
+      <w:pPr>
+        <w:pStyle w:val="Prrafodelista"/>
+        <w:spacing w:before="240" w:line="360" w:lineRule="auto"/>
+        <w:ind w:left="0"/>
+      </w:pPr>
+    </w:p>
+    <w:p>
+      <w:pPr>
+        <w:pStyle w:val="Prrafodelista"/>
+        <w:spacing w:before="240" w:line="360" w:lineRule="auto"/>
+        <w:ind w:left="0"/>
+      </w:pPr>
+    </w:p>
+    <w:p>
+      <w:pPr>
+        <w:pStyle w:val="Prrafodelista"/>
+        <w:spacing w:before="240" w:line="360" w:lineRule="auto"/>
+        <w:ind w:left="0"/>
+      </w:pPr>
+    </w:p>
+    <w:p>
+      <w:pPr>
+        <w:pStyle w:val="Prrafodelista"/>
+        <w:spacing w:before="240" w:line="360" w:lineRule="auto"/>
+        <w:ind w:left="0"/>
+      </w:pPr>
+    </w:p>
+    <w:p>
+      <w:pPr>
+        <w:pStyle w:val="Prrafodelista"/>
+        <w:spacing w:before="240" w:line="360" w:lineRule="auto"/>
+        <w:ind w:left="0"/>
+      </w:pPr>
+    </w:p>
+    <w:p>
+      <w:pPr>
+        <w:pStyle w:val="Prrafodelista"/>
+        <w:spacing w:before="240" w:line="360" w:lineRule="auto"/>
+        <w:ind w:left="0"/>
+      </w:pPr>
+    </w:p>
+    <w:p>
+      <w:pPr>
+        <w:pStyle w:val="Prrafodelista"/>
+        <w:spacing w:before="240" w:line="360" w:lineRule="auto"/>
+        <w:ind w:left="0"/>
+      </w:pPr>
+    </w:p>
+    <w:p>
+      <w:pPr>
+        <w:pStyle w:val="Prrafodelista"/>
+        <w:spacing w:before="240" w:line="360" w:lineRule="auto"/>
+        <w:ind w:left="0"/>
+      </w:pPr>
+    </w:p>
+    <w:p>
+      <w:pPr>
+        <w:pStyle w:val="Prrafodelista"/>
+        <w:spacing w:before="240" w:line="360" w:lineRule="auto"/>
+        <w:ind w:left="0"/>
+      </w:pPr>
+    </w:p>
+    <w:p>
+      <w:pPr>
+        <w:pStyle w:val="Prrafodelista"/>
+        <w:spacing w:before="240" w:line="360" w:lineRule="auto"/>
+        <w:ind w:left="0"/>
+      </w:pPr>
+    </w:p>
+    <w:p>
+      <w:pPr>
+        <w:pStyle w:val="Prrafodelista"/>
+        <w:spacing w:before="240" w:line="360" w:lineRule="auto"/>
+        <w:ind w:left="0"/>
+      </w:pPr>
+    </w:p>
+    <w:p>
+      <w:pPr>
+        <w:pStyle w:val="Prrafodelista"/>
+        <w:spacing w:before="240" w:line="360" w:lineRule="auto"/>
+        <w:ind w:left="0"/>
+      </w:pPr>
+    </w:p>
+    <w:p>
+      <w:pPr>
+        <w:pStyle w:val="Prrafodelista"/>
+        <w:spacing w:before="240" w:line="360" w:lineRule="auto"/>
+        <w:ind w:left="0"/>
+      </w:pPr>
+    </w:p>
+    <w:p>
+      <w:pPr>
+        <w:pStyle w:val="Prrafodelista"/>
+        <w:spacing w:before="240" w:line="360" w:lineRule="auto"/>
+        <w:ind w:left="0"/>
+      </w:pPr>
+    </w:p>
+    <w:p>
+      <w:pPr>
+        <w:pStyle w:val="Prrafodelista"/>
+        <w:spacing w:before="240" w:line="360" w:lineRule="auto"/>
+        <w:ind w:left="0"/>
+      </w:pPr>
+    </w:p>
+    <w:p>
+      <w:pPr>
+        <w:pStyle w:val="Prrafodelista"/>
+        <w:spacing w:before="240" w:line="360" w:lineRule="auto"/>
+        <w:ind w:left="0"/>
+      </w:pPr>
+    </w:p>
+    <w:p>
+      <w:pPr>
+        <w:pStyle w:val="Prrafodelista"/>
+        <w:spacing w:before="240" w:line="360" w:lineRule="auto"/>
+        <w:ind w:left="0"/>
+      </w:pPr>
+    </w:p>
+    <w:p>
+      <w:pPr>
+        <w:pStyle w:val="Prrafodelista"/>
+        <w:spacing w:before="240" w:line="360" w:lineRule="auto"/>
+        <w:ind w:left="0"/>
+      </w:pPr>
+    </w:p>
+    <w:p>
+      <w:pPr>
+        <w:pStyle w:val="Prrafodelista"/>
+        <w:spacing w:before="240" w:line="360" w:lineRule="auto"/>
+        <w:ind w:left="0"/>
+      </w:pPr>
+    </w:p>
+    <w:p>
+      <w:pPr>
+        <w:pStyle w:val="Prrafodelista"/>
+        <w:spacing w:before="240" w:line="360" w:lineRule="auto"/>
+        <w:ind w:left="0"/>
+      </w:pPr>
+    </w:p>
+    <w:p>
+      <w:pPr>
+        <w:pStyle w:val="Prrafodelista"/>
+        <w:spacing w:before="240" w:line="360" w:lineRule="auto"/>
+        <w:ind w:left="0"/>
+      </w:pPr>
+    </w:p>
+    <w:p>
+      <w:pPr>
+        <w:pStyle w:val="Prrafodelista"/>
+        <w:spacing w:before="240" w:line="360" w:lineRule="auto"/>
+        <w:ind w:left="0"/>
+      </w:pPr>
+    </w:p>
+    <w:p>
+      <w:pPr>
+        <w:pStyle w:val="Prrafodelista"/>
+        <w:spacing w:before="240" w:line="360" w:lineRule="auto"/>
+        <w:ind w:left="0"/>
+      </w:pPr>
+    </w:p>
+    <w:p>
+      <w:pPr>
+        <w:pStyle w:val="Prrafodelista"/>
+        <w:spacing w:before="240" w:line="360" w:lineRule="auto"/>
+        <w:ind w:left="0"/>
+      </w:pPr>
+    </w:p>
+    <w:p>
+      <w:pPr>
+        <w:pStyle w:val="Prrafodelista"/>
+        <w:spacing w:before="240" w:line="360" w:lineRule="auto"/>
+        <w:ind w:left="0"/>
+      </w:pPr>
+    </w:p>
+    <w:p>
+      <w:pPr>
+        <w:pStyle w:val="Prrafodelista"/>
+        <w:spacing w:before="240" w:line="360" w:lineRule="auto"/>
+        <w:ind w:left="0"/>
+      </w:pPr>
+    </w:p>
+    <w:p>
+      <w:pPr>
+        <w:pStyle w:val="Prrafodelista"/>
+        <w:spacing w:before="240" w:line="360" w:lineRule="auto"/>
+        <w:ind w:left="0"/>
+      </w:pPr>
+    </w:p>
+    <w:p>
+      <w:pPr>
+        <w:pStyle w:val="Prrafodelista"/>
+        <w:spacing w:before="240" w:line="360" w:lineRule="auto"/>
+        <w:ind w:left="0"/>
+      </w:pPr>
+    </w:p>
+    <w:p>
+      <w:pPr>
+        <w:pStyle w:val="Prrafodelista"/>
+        <w:spacing w:before="240" w:line="360" w:lineRule="auto"/>
+        <w:ind w:left="0"/>
+      </w:pPr>
+    </w:p>
+    <w:p>
+      <w:pPr>
+        <w:pStyle w:val="Prrafodelista"/>
+        <w:spacing w:before="240" w:line="360" w:lineRule="auto"/>
+        <w:ind w:left="0"/>
+      </w:pPr>
+    </w:p>
+    <w:p>
+      <w:pPr>
+        <w:pStyle w:val="Prrafodelista"/>
+        <w:spacing w:before="240" w:line="360" w:lineRule="auto"/>
+        <w:ind w:left="0"/>
+      </w:pPr>
+    </w:p>
+    <w:p>
+      <w:pPr>
+        <w:pStyle w:val="Prrafodelista"/>
+        <w:spacing w:before="240" w:line="360" w:lineRule="auto"/>
+        <w:ind w:left="0"/>
+      </w:pPr>
+    </w:p>
+    <w:p>
+      <w:pPr>
+        <w:pStyle w:val="Prrafodelista"/>
+        <w:spacing w:before="240" w:line="360" w:lineRule="auto"/>
+        <w:ind w:left="0"/>
+      </w:pPr>
+    </w:p>
+    <w:p>
+      <w:pPr>
+        <w:pStyle w:val="Prrafodelista"/>
+        <w:spacing w:before="240" w:line="360" w:lineRule="auto"/>
+        <w:ind w:left="0"/>
+      </w:pPr>
+    </w:p>
+    <w:p>
+      <w:pPr>
+        <w:pStyle w:val="Prrafodelista"/>
+        <w:spacing w:before="240" w:line="360" w:lineRule="auto"/>
+        <w:ind w:left="0"/>
+      </w:pPr>
+    </w:p>
+    <w:p>
+      <w:pPr>
+        <w:pStyle w:val="Prrafodelista"/>
+        <w:spacing w:before="240" w:line="360" w:lineRule="auto"/>
+        <w:ind w:left="0"/>
+      </w:pPr>
+    </w:p>
+    <w:p>
+      <w:pPr>
+        <w:pStyle w:val="Prrafodelista"/>
+        <w:spacing w:before="240" w:line="360" w:lineRule="auto"/>
+        <w:ind w:left="0"/>
+      </w:pPr>
+    </w:p>
+    <w:p>
+      <w:pPr>
+        <w:pStyle w:val="Prrafodelista"/>
+        <w:spacing w:before="240" w:line="360" w:lineRule="auto"/>
+        <w:ind w:left="0"/>
+      </w:pPr>
+    </w:p>
+    <w:p>
+      <w:pPr>
+        <w:pStyle w:val="Prrafodelista"/>
+        <w:spacing w:before="240" w:line="360" w:lineRule="auto"/>
+        <w:ind w:left="0"/>
+      </w:pPr>
+    </w:p>
+    <w:p>
+      <w:pPr>
+        <w:pStyle w:val="Prrafodelista"/>
+        <w:spacing w:before="240" w:line="360" w:lineRule="auto"/>
+        <w:ind w:left="0"/>
+      </w:pPr>
+    </w:p>
+    <w:p>
+      <w:pPr>
+        <w:pStyle w:val="Prrafodelista"/>
+        <w:spacing w:before="240" w:line="360" w:lineRule="auto"/>
+        <w:ind w:left="0"/>
+      </w:pPr>
+    </w:p>
+    <w:p>
+      <w:pPr>
+        <w:pStyle w:val="Prrafodelista"/>
+        <w:spacing w:before="240" w:line="360" w:lineRule="auto"/>
+        <w:ind w:left="0"/>
+      </w:pPr>
+    </w:p>
+    <w:p>
+      <w:pPr>
+        <w:pStyle w:val="Prrafodelista"/>
+        <w:spacing w:before="240" w:line="360" w:lineRule="auto"/>
+        <w:ind w:left="0"/>
+      </w:pPr>
+    </w:p>
+    <w:p>
+      <w:pPr>
+        <w:pStyle w:val="Prrafodelista"/>
+        <w:spacing w:before="240" w:line="360" w:lineRule="auto"/>
+        <w:ind w:left="0"/>
+      </w:pPr>
+    </w:p>
+    <w:p>
+      <w:pPr>
+        <w:pStyle w:val="Prrafodelista"/>
+        <w:spacing w:before="240" w:line="360" w:lineRule="auto"/>
+        <w:ind w:left="0"/>
+        <w:rPr>
+          <w:rFonts w:asciiTheme="majorHAnsi" w:eastAsia="ArialMT" w:hAnsiTheme="majorHAnsi" w:cstheme="majorHAnsi"/>
+          <w:b/>
+        </w:rPr>
+      </w:pPr>
+      <w:r>
+        <w:rPr>
+          <w:rFonts w:asciiTheme="majorHAnsi" w:eastAsia="ArialMT" w:hAnsiTheme="majorHAnsi" w:cstheme="majorHAnsi"/>
+          <w:b/>
+        </w:rPr>
+        <w:t xml:space="preserve">9. Prueba las funcionalidades de análisis de código de Visual Studio </w:t>
+      </w:r>
+    </w:p>
+    <w:p>
+      <w:pPr>
+        <w:pStyle w:val="Prrafodelista"/>
+        <w:spacing w:before="240" w:line="360" w:lineRule="auto"/>
+        <w:ind w:left="0"/>
+        <w:rPr>
+          <w:rFonts w:asciiTheme="majorHAnsi" w:eastAsia="ArialMT" w:hAnsiTheme="majorHAnsi" w:cstheme="majorHAnsi"/>
+          <w:b/>
+        </w:rPr>
+      </w:pPr>
+      <w:r>
+        <w:rPr>
+          <w:rFonts w:asciiTheme="majorHAnsi" w:eastAsia="ArialMT" w:hAnsiTheme="majorHAnsi" w:cstheme="majorHAnsi"/>
+          <w:b/>
+        </w:rPr>
         <w:lastRenderedPageBreak/>
-        <w:t>Intentado solucionar las cosas raras que dijo el profesor :</w:t>
-      </w:r>
-    </w:p>
-    <w:p>
-      <w:pPr>
-        <w:pStyle w:val="Prrafodelista"/>
-        <w:spacing w:before="240" w:line="360" w:lineRule="auto"/>
-      </w:pPr>
-      <w:r>
+        <w:t>para mejorar el código.</w:t>
+      </w:r>
+    </w:p>
+    <w:p>
+      <w:pPr>
+        <w:pStyle w:val="Prrafodelista"/>
+        <w:spacing w:before="240" w:line="360" w:lineRule="auto"/>
+        <w:ind w:left="0"/>
         <w:rPr>
+          <w:rFonts w:asciiTheme="majorHAnsi" w:eastAsia="ArialMT" w:hAnsiTheme="majorHAnsi" w:cstheme="majorHAnsi"/>
+          <w:b/>
+        </w:rPr>
+      </w:pPr>
+    </w:p>
+    <w:p>
+      <w:pPr>
+        <w:pStyle w:val="Prrafodelista"/>
+        <w:spacing w:before="240" w:line="360" w:lineRule="auto"/>
+        <w:ind w:left="0"/>
+        <w:rPr>
+          <w:rFonts w:asciiTheme="majorHAnsi" w:eastAsia="ArialMT" w:hAnsiTheme="majorHAnsi" w:cstheme="majorHAnsi"/>
+          <w:b/>
+        </w:rPr>
+      </w:pPr>
+    </w:p>
+    <w:p>
+      <w:pPr>
+        <w:pStyle w:val="Prrafodelista"/>
+        <w:spacing w:before="240" w:line="360" w:lineRule="auto"/>
+        <w:ind w:left="0"/>
+        <w:rPr>
+          <w:rFonts w:asciiTheme="majorHAnsi" w:eastAsia="ArialMT" w:hAnsiTheme="majorHAnsi" w:cstheme="majorHAnsi"/>
+        </w:rPr>
+      </w:pPr>
+      <w:proofErr w:type="spellStart"/>
+      <w:r>
+        <w:rPr>
+          <w:rFonts w:asciiTheme="majorHAnsi" w:eastAsia="ArialMT" w:hAnsiTheme="majorHAnsi" w:cstheme="majorHAnsi"/>
+        </w:rPr>
+        <w:t>Tenia</w:t>
+      </w:r>
+      <w:proofErr w:type="spellEnd"/>
+      <w:r>
+        <w:rPr>
+          <w:rFonts w:asciiTheme="majorHAnsi" w:eastAsia="ArialMT" w:hAnsiTheme="majorHAnsi" w:cstheme="majorHAnsi"/>
+        </w:rPr>
+        <w:t xml:space="preserve"> u</w:t>
+      </w:r>
+      <w:r>
+        <w:rPr>
+          <w:rFonts w:asciiTheme="majorHAnsi" w:eastAsia="ArialMT" w:hAnsiTheme="majorHAnsi" w:cstheme="majorHAnsi"/>
+        </w:rPr>
+        <w:t xml:space="preserve">n error por revisar textos </w:t>
+      </w:r>
+      <w:proofErr w:type="spellStart"/>
+      <w:r>
+        <w:rPr>
+          <w:rFonts w:asciiTheme="majorHAnsi" w:eastAsia="ArialMT" w:hAnsiTheme="majorHAnsi" w:cstheme="majorHAnsi"/>
+        </w:rPr>
+        <w:t>vacios</w:t>
+      </w:r>
+      <w:proofErr w:type="spellEnd"/>
+      <w:r>
+        <w:rPr>
+          <w:rFonts w:asciiTheme="majorHAnsi" w:eastAsia="ArialMT" w:hAnsiTheme="majorHAnsi" w:cstheme="majorHAnsi"/>
+        </w:rPr>
+        <w:t xml:space="preserve"> que arregle con el </w:t>
+      </w:r>
+      <w:proofErr w:type="spellStart"/>
+      <w:r>
+        <w:rPr>
+          <w:rFonts w:asciiTheme="majorHAnsi" w:eastAsia="ArialMT" w:hAnsiTheme="majorHAnsi" w:cstheme="majorHAnsi"/>
+        </w:rPr>
+        <w:t>string.isnullorempty</w:t>
+      </w:r>
+      <w:proofErr w:type="spellEnd"/>
+      <w:r>
+        <w:rPr>
+          <w:rFonts w:asciiTheme="majorHAnsi" w:eastAsia="ArialMT" w:hAnsiTheme="majorHAnsi" w:cstheme="majorHAnsi"/>
+        </w:rPr>
+        <w:t xml:space="preserve"> que mandaste en el </w:t>
+      </w:r>
+      <w:proofErr w:type="spellStart"/>
+      <w:r>
+        <w:rPr>
+          <w:rFonts w:asciiTheme="majorHAnsi" w:eastAsia="ArialMT" w:hAnsiTheme="majorHAnsi" w:cstheme="majorHAnsi"/>
+        </w:rPr>
+        <w:t>pdf</w:t>
+      </w:r>
+      <w:proofErr w:type="spellEnd"/>
+      <w:r>
+        <w:rPr>
+          <w:rFonts w:asciiTheme="majorHAnsi" w:eastAsia="ArialMT" w:hAnsiTheme="majorHAnsi" w:cstheme="majorHAnsi"/>
+        </w:rPr>
+        <w:t>.</w:t>
+      </w:r>
+    </w:p>
+    <w:p>
+      <w:pPr>
+        <w:pStyle w:val="Prrafodelista"/>
+        <w:spacing w:before="240" w:line="360" w:lineRule="auto"/>
+        <w:ind w:left="0"/>
+        <w:rPr>
+          <w:rFonts w:asciiTheme="majorHAnsi" w:hAnsiTheme="majorHAnsi" w:cstheme="majorHAnsi"/>
+        </w:rPr>
+      </w:pPr>
+    </w:p>
+    <w:p>
+      <w:pPr>
+        <w:pStyle w:val="Prrafodelista"/>
+        <w:spacing w:before="240" w:line="360" w:lineRule="auto"/>
+      </w:pPr>
+    </w:p>
+    <w:p>
+      <w:pPr>
+        <w:pStyle w:val="Prrafodelista"/>
+        <w:spacing w:before="240" w:line="360" w:lineRule="auto"/>
+        <w:ind w:left="0"/>
+      </w:pPr>
+      <w:r>
+        <w:t xml:space="preserve">CA1824: solucionando el análisis de código </w:t>
+      </w:r>
+      <w:proofErr w:type="spellStart"/>
+      <w:r>
+        <w:t>de el</w:t>
+      </w:r>
+      <w:proofErr w:type="spellEnd"/>
+      <w:r>
+        <w:t xml:space="preserve"> código mencionado</w:t>
+      </w:r>
+    </w:p>
+    <w:p>
+      <w:pPr>
+        <w:pStyle w:val="Prrafodelista"/>
+        <w:spacing w:before="240" w:line="360" w:lineRule="auto"/>
+      </w:pPr>
+      <w:r>
+        <w:rPr>
+          <w:rFonts w:asciiTheme="majorHAnsi" w:hAnsiTheme="majorHAnsi" w:cstheme="majorHAnsi"/>
           <w:noProof/>
           <w:lang w:eastAsia="es-ES"/>
         </w:rPr>
         <w:drawing>
-          <wp:anchor distT="0" distB="0" distL="114300" distR="114300" simplePos="0" relativeHeight="251657728" behindDoc="0" locked="0" layoutInCell="1" allowOverlap="1">
+          <wp:anchor distT="0" distB="0" distL="114300" distR="114300" simplePos="0" relativeHeight="251659264" behindDoc="0" locked="0" layoutInCell="1" allowOverlap="1" wp14:anchorId="4B6DBEF8" wp14:editId="4C441386">
             <wp:simplePos x="0" y="0"/>
-            <wp:positionH relativeFrom="column">
-              <wp:posOffset>-1080135</wp:posOffset>
+            <wp:positionH relativeFrom="margin">
+              <wp:align>center</wp:align>
             </wp:positionH>
             <wp:positionV relativeFrom="paragraph">
-              <wp:posOffset>363855</wp:posOffset>
+              <wp:posOffset>271433</wp:posOffset>
             </wp:positionV>
             <wp:extent cx="7488408" cy="1285875"/>
             <wp:effectExtent l="0" t="0" r="0" b="0"/>
@@ -5437,71 +8372,243 @@
         <w:pStyle w:val="Prrafodelista"/>
         <w:spacing w:before="240" w:line="360" w:lineRule="auto"/>
       </w:pPr>
-    </w:p>
-    <w:p>
-      <w:pPr>
-        <w:pStyle w:val="Prrafodelista"/>
-        <w:spacing w:before="240" w:line="360" w:lineRule="auto"/>
-      </w:pPr>
-    </w:p>
-    <w:p>
-      <w:pPr>
-        <w:pStyle w:val="Prrafodelista"/>
-        <w:spacing w:before="240" w:line="360" w:lineRule="auto"/>
-      </w:pPr>
-      <w:r>
-        <w:t xml:space="preserve">Solucionada agregando el idioma neutro  español  en la </w:t>
-      </w:r>
-      <w:proofErr w:type="spellStart"/>
-      <w:r>
-        <w:t>infromacion</w:t>
-      </w:r>
-      <w:proofErr w:type="spellEnd"/>
-      <w:r>
-        <w:t xml:space="preserve"> de ensamblado.</w:t>
-      </w:r>
-    </w:p>
-    <w:p>
-      <w:pPr>
-        <w:pStyle w:val="Prrafodelista"/>
-        <w:spacing w:before="240" w:line="360" w:lineRule="auto"/>
-      </w:pPr>
-      <w:r>
-        <w:t xml:space="preserve">Siguiendo la guía de </w:t>
-      </w:r>
-      <w:proofErr w:type="spellStart"/>
-      <w:r>
-        <w:t>msdn</w:t>
-      </w:r>
-      <w:proofErr w:type="spellEnd"/>
-      <w:r>
-        <w:t>:</w:t>
-      </w:r>
-    </w:p>
-    <w:p>
-      <w:pPr>
-        <w:pStyle w:val="Prrafodelista"/>
-        <w:spacing w:before="240" w:line="360" w:lineRule="auto"/>
-      </w:pPr>
-    </w:p>
-    <w:p>
-      <w:pPr>
-        <w:pStyle w:val="Prrafodelista"/>
-        <w:spacing w:before="240" w:line="360" w:lineRule="auto"/>
-      </w:pPr>
       <w:r>
         <w:rPr>
           <w:noProof/>
           <w:lang w:eastAsia="es-ES"/>
         </w:rPr>
         <w:drawing>
-          <wp:anchor distT="0" distB="0" distL="114300" distR="114300" simplePos="0" relativeHeight="251658752" behindDoc="0" locked="0" layoutInCell="1" allowOverlap="1">
+          <wp:anchor distT="0" distB="0" distL="114300" distR="114300" simplePos="0" relativeHeight="251661312" behindDoc="1" locked="0" layoutInCell="1" allowOverlap="1" wp14:anchorId="6AADD6F1" wp14:editId="2A1BBE88">
             <wp:simplePos x="0" y="0"/>
             <wp:positionH relativeFrom="column">
-              <wp:posOffset>-882650</wp:posOffset>
+              <wp:posOffset>-530549</wp:posOffset>
             </wp:positionH>
             <wp:positionV relativeFrom="paragraph">
-              <wp:posOffset>558165</wp:posOffset>
+              <wp:posOffset>1346680</wp:posOffset>
+            </wp:positionV>
+            <wp:extent cx="2895600" cy="628650"/>
+            <wp:effectExtent l="0" t="0" r="0" b="0"/>
+            <wp:wrapSquare wrapText="bothSides"/>
+            <wp:docPr id="3" name="Imagen 3"/>
+            <wp:cNvGraphicFramePr>
+              <a:graphicFrameLocks xmlns:a="http://schemas.openxmlformats.org/drawingml/2006/main" noChangeAspect="1"/>
+            </wp:cNvGraphicFramePr>
+            <a:graphic xmlns:a="http://schemas.openxmlformats.org/drawingml/2006/main">
+              <a:graphicData uri="http://schemas.openxmlformats.org/drawingml/2006/picture">
+                <pic:pic xmlns:pic="http://schemas.openxmlformats.org/drawingml/2006/picture">
+                  <pic:nvPicPr>
+                    <pic:cNvPr id="1" name=""/>
+                    <pic:cNvPicPr/>
+                  </pic:nvPicPr>
+                  <pic:blipFill>
+                    <a:blip r:embed="rId7">
+                      <a:extLst>
+                        <a:ext uri="{28A0092B-C50C-407E-A947-70E740481C1C}">
+                          <a14:useLocalDpi xmlns:a14="http://schemas.microsoft.com/office/drawing/2010/main" val="0"/>
+                        </a:ext>
+                      </a:extLst>
+                    </a:blip>
+                    <a:stretch>
+                      <a:fillRect/>
+                    </a:stretch>
+                  </pic:blipFill>
+                  <pic:spPr>
+                    <a:xfrm>
+                      <a:off x="0" y="0"/>
+                      <a:ext cx="2895600" cy="628650"/>
+                    </a:xfrm>
+                    <a:prstGeom prst="rect">
+                      <a:avLst/>
+                    </a:prstGeom>
+                  </pic:spPr>
+                </pic:pic>
+              </a:graphicData>
+            </a:graphic>
+          </wp:anchor>
+        </w:drawing>
+      </w:r>
+    </w:p>
+    <w:p>
+      <w:pPr>
+        <w:pStyle w:val="Prrafodelista"/>
+        <w:spacing w:before="240" w:line="360" w:lineRule="auto"/>
+      </w:pPr>
+    </w:p>
+    <w:p>
+      <w:pPr>
+        <w:pStyle w:val="Prrafodelista"/>
+        <w:spacing w:before="240" w:line="360" w:lineRule="auto"/>
+      </w:pPr>
+    </w:p>
+    <w:p>
+      <w:pPr>
+        <w:pStyle w:val="Prrafodelista"/>
+        <w:spacing w:before="240" w:line="360" w:lineRule="auto"/>
+      </w:pPr>
+      <w:r>
+        <w:rPr>
+          <w:noProof/>
+          <w:lang w:eastAsia="es-ES"/>
+        </w:rPr>
+        <w:drawing>
+          <wp:anchor distT="0" distB="0" distL="114300" distR="114300" simplePos="0" relativeHeight="251662336" behindDoc="0" locked="0" layoutInCell="1" allowOverlap="1" wp14:anchorId="05693F3A" wp14:editId="31AB430D">
+            <wp:simplePos x="0" y="0"/>
+            <wp:positionH relativeFrom="column">
+              <wp:posOffset>-591029</wp:posOffset>
+            </wp:positionH>
+            <wp:positionV relativeFrom="paragraph">
+              <wp:posOffset>5296</wp:posOffset>
+            </wp:positionV>
+            <wp:extent cx="5400040" cy="1480820"/>
+            <wp:effectExtent l="0" t="0" r="0" b="5080"/>
+            <wp:wrapSquare wrapText="bothSides"/>
+            <wp:docPr id="4" name="Imagen 4"/>
+            <wp:cNvGraphicFramePr>
+              <a:graphicFrameLocks xmlns:a="http://schemas.openxmlformats.org/drawingml/2006/main" noChangeAspect="1"/>
+            </wp:cNvGraphicFramePr>
+            <a:graphic xmlns:a="http://schemas.openxmlformats.org/drawingml/2006/main">
+              <a:graphicData uri="http://schemas.openxmlformats.org/drawingml/2006/picture">
+                <pic:pic xmlns:pic="http://schemas.openxmlformats.org/drawingml/2006/picture">
+                  <pic:nvPicPr>
+                    <pic:cNvPr id="1" name=""/>
+                    <pic:cNvPicPr/>
+                  </pic:nvPicPr>
+                  <pic:blipFill>
+                    <a:blip r:embed="rId8">
+                      <a:extLst>
+                        <a:ext uri="{28A0092B-C50C-407E-A947-70E740481C1C}">
+                          <a14:useLocalDpi xmlns:a14="http://schemas.microsoft.com/office/drawing/2010/main" val="0"/>
+                        </a:ext>
+                      </a:extLst>
+                    </a:blip>
+                    <a:stretch>
+                      <a:fillRect/>
+                    </a:stretch>
+                  </pic:blipFill>
+                  <pic:spPr>
+                    <a:xfrm>
+                      <a:off x="0" y="0"/>
+                      <a:ext cx="5400040" cy="1480820"/>
+                    </a:xfrm>
+                    <a:prstGeom prst="rect">
+                      <a:avLst/>
+                    </a:prstGeom>
+                  </pic:spPr>
+                </pic:pic>
+              </a:graphicData>
+            </a:graphic>
+          </wp:anchor>
+        </w:drawing>
+      </w:r>
+    </w:p>
+    <w:p>
+      <w:pPr>
+        <w:pStyle w:val="Prrafodelista"/>
+        <w:spacing w:before="240" w:line="360" w:lineRule="auto"/>
+      </w:pPr>
+    </w:p>
+    <w:p>
+      <w:pPr>
+        <w:pStyle w:val="Prrafodelista"/>
+        <w:spacing w:before="240" w:line="360" w:lineRule="auto"/>
+      </w:pPr>
+    </w:p>
+    <w:p>
+      <w:pPr>
+        <w:pStyle w:val="Prrafodelista"/>
+        <w:spacing w:before="240" w:line="360" w:lineRule="auto"/>
+      </w:pPr>
+      <w:r>
+        <w:t xml:space="preserve">Solucionada agregando el idioma neutro  español  en la </w:t>
+      </w:r>
+      <w:proofErr w:type="spellStart"/>
+      <w:r>
+        <w:t>infromacion</w:t>
+      </w:r>
+      <w:proofErr w:type="spellEnd"/>
+      <w:r>
+        <w:t xml:space="preserve"> de ensamblado.</w:t>
+      </w:r>
+    </w:p>
+    <w:p>
+      <w:pPr>
+        <w:pStyle w:val="Prrafodelista"/>
+        <w:spacing w:before="240" w:line="360" w:lineRule="auto"/>
+      </w:pPr>
+      <w:r>
+        <w:t xml:space="preserve">Siguiendo la guía de </w:t>
+      </w:r>
+      <w:proofErr w:type="spellStart"/>
+      <w:r>
+        <w:t>msdn</w:t>
+      </w:r>
+      <w:proofErr w:type="spellEnd"/>
+      <w:r>
+        <w:t>:</w:t>
+      </w:r>
+    </w:p>
+    <w:p>
+      <w:pPr>
+        <w:pStyle w:val="Prrafodelista"/>
+        <w:spacing w:before="240" w:line="360" w:lineRule="auto"/>
+      </w:pPr>
+    </w:p>
+    <w:p>
+      <w:pPr>
+        <w:pStyle w:val="Prrafodelista"/>
+        <w:spacing w:before="240" w:line="360" w:lineRule="auto"/>
+      </w:pPr>
+      <w:hyperlink r:id="rId9" w:history="1">
+        <w:r>
+          <w:rPr>
+            <w:rStyle w:val="Hipervnculo"/>
+          </w:rPr>
+          <w:t>https://msdn.microsoft.com/library/bb385967.aspx</w:t>
+        </w:r>
+      </w:hyperlink>
+    </w:p>
+    <w:p>
+      <w:pPr>
+        <w:pStyle w:val="Prrafodelista"/>
+        <w:spacing w:before="240" w:line="360" w:lineRule="auto"/>
+      </w:pPr>
+    </w:p>
+    <w:p>
+      <w:pPr>
+        <w:pStyle w:val="Prrafodelista"/>
+        <w:spacing w:before="240" w:line="360" w:lineRule="auto"/>
+      </w:pPr>
+    </w:p>
+    <w:p>
+      <w:pPr>
+        <w:pStyle w:val="Prrafodelista"/>
+        <w:spacing w:before="240" w:line="360" w:lineRule="auto"/>
+      </w:pPr>
+    </w:p>
+    <w:p>
+      <w:pPr>
+        <w:pStyle w:val="Prrafodelista"/>
+        <w:spacing w:before="240" w:line="360" w:lineRule="auto"/>
+      </w:pPr>
+    </w:p>
+    <w:p>
+      <w:pPr>
+        <w:pStyle w:val="Prrafodelista"/>
+        <w:spacing w:before="240" w:line="360" w:lineRule="auto"/>
+      </w:pPr>
+      <w:r>
+        <w:rPr>
+          <w:noProof/>
+          <w:lang w:eastAsia="es-ES"/>
+        </w:rPr>
+        <w:drawing>
+          <wp:anchor distT="0" distB="0" distL="114300" distR="114300" simplePos="0" relativeHeight="251660288" behindDoc="0" locked="0" layoutInCell="1" allowOverlap="1" wp14:anchorId="12381F4B" wp14:editId="0E15445C">
+            <wp:simplePos x="0" y="0"/>
+            <wp:positionH relativeFrom="page">
+              <wp:align>right</wp:align>
+            </wp:positionH>
+            <wp:positionV relativeFrom="paragraph">
+              <wp:posOffset>219710</wp:posOffset>
             </wp:positionV>
             <wp:extent cx="7350760" cy="704850"/>
             <wp:effectExtent l="0" t="0" r="2540" b="0"/>
@@ -5520,7 +8627,7 @@
                     </pic:cNvPicPr>
                   </pic:nvPicPr>
                   <pic:blipFill>
-                    <a:blip r:embed="rId7">
+                    <a:blip r:embed="rId10">
                       <a:extLst>
                         <a:ext uri="{28A0092B-C50C-407E-A947-70E740481C1C}">
                           <a14:useLocalDpi xmlns:a14="http://schemas.microsoft.com/office/drawing/2010/main" val="0"/>
@@ -5557,20 +8664,30 @@
           </wp:anchor>
         </w:drawing>
       </w:r>
-      <w:hyperlink r:id="rId8" w:history="1">
-        <w:r>
-          <w:rPr>
-            <w:rStyle w:val="Hipervnculo"/>
-          </w:rPr>
-          <w:t>https://msdn.microsoft.com/library/bb385967.aspx</w:t>
-        </w:r>
-      </w:hyperlink>
-    </w:p>
-    <w:p>
-      <w:pPr>
-        <w:pStyle w:val="Prrafodelista"/>
-        <w:spacing w:before="240" w:line="360" w:lineRule="auto"/>
-      </w:pPr>
+    </w:p>
+    <w:p>
+      <w:pPr>
+        <w:pStyle w:val="Prrafodelista"/>
+        <w:spacing w:before="240" w:line="360" w:lineRule="auto"/>
+      </w:pPr>
+    </w:p>
+    <w:p>
+      <w:pPr>
+        <w:pStyle w:val="Prrafodelista"/>
+        <w:spacing w:before="240" w:line="360" w:lineRule="auto"/>
+      </w:pPr>
+      <w:r>
+        <w:lastRenderedPageBreak/>
+        <w:t xml:space="preserve">No he conseguido arreglarlo por </w:t>
+      </w:r>
+      <w:proofErr w:type="spellStart"/>
+      <w:r>
+        <w:t>mas</w:t>
+      </w:r>
+      <w:proofErr w:type="spellEnd"/>
+      <w:r>
+        <w:t xml:space="preserve"> que he intentado.</w:t>
+      </w:r>
     </w:p>
     <w:p>
       <w:pPr>
@@ -5586,8 +8703,13 @@
       <w:r>
         <w:t>https://msdn.microsoft.com/library/ms182187.aspx</w:t>
       </w:r>
-      <w:bookmarkStart w:id="0" w:name="_GoBack"/>
-      <w:bookmarkEnd w:id="0"/>
+    </w:p>
+    <w:p>
+      <w:pPr>
+        <w:pStyle w:val="Prrafodelista"/>
+        <w:spacing w:before="240" w:line="360" w:lineRule="auto"/>
+        <w:ind w:left="0"/>
+      </w:pPr>
     </w:p>
     <w:sectPr>
       <w:pgSz w:w="11906" w:h="16838"/>
@@ -7233,7 +10355,7 @@
     <w:lsdException w:name="Table Web 2" w:semiHidden="1" w:unhideWhenUsed="1"/>
     <w:lsdException w:name="Table Web 3" w:semiHidden="1" w:unhideWhenUsed="1"/>
     <w:lsdException w:name="Balloon Text" w:semiHidden="1" w:unhideWhenUsed="1"/>
-    <w:lsdException w:name="Table Grid" w:semiHidden="1" w:uiPriority="59" w:unhideWhenUsed="1"/>
+    <w:lsdException w:name="Table Grid" w:uiPriority="59"/>
     <w:lsdException w:name="Table Theme" w:semiHidden="1" w:unhideWhenUsed="1"/>
     <w:lsdException w:name="Placeholder Text" w:semiHidden="1"/>
     <w:lsdException w:name="No Spacing" w:uiPriority="1" w:qFormat="1"/>
@@ -7778,7 +10900,7 @@
 </file>
 
 <file path=customXml/itemProps1.xml><?xml version="1.0" encoding="utf-8"?>
-<ds:datastoreItem xmlns:ds="http://schemas.openxmlformats.org/officeDocument/2006/customXml" ds:itemID="{6B8C768D-2E65-44AF-BB5C-136E215F215F}">
+<ds:datastoreItem xmlns:ds="http://schemas.openxmlformats.org/officeDocument/2006/customXml" ds:itemID="{2F7DD32B-F92D-46A8-A0C9-D986AA3549EB}">
   <ds:schemaRefs>
     <ds:schemaRef ds:uri="http://schemas.openxmlformats.org/officeDocument/2006/bibliography"/>
   </ds:schemaRefs>

</xml_diff>

<commit_message>
Documentadas todas las pruebas unitarias falta por intentar pasar los string como un documento de texto y una ultima revision
</commit_message>
<xml_diff>
--- a/proyecto2evaluacion/documentacion/Documentacion del proyecto 3 evaluacion.docx
+++ b/proyecto2evaluacion/documentacion/Documentacion del proyecto 3 evaluacion.docx
@@ -5453,8 +5453,20 @@
           <w:sz w:val="19"/>
           <w:szCs w:val="19"/>
         </w:rPr>
-        <w:t>]</w:t>
-      </w:r>
+        <w:t xml:space="preserve">] </w:t>
+      </w:r>
+      <w:proofErr w:type="spellStart"/>
+      <w:r>
+        <w:rPr>
+          <w:rFonts w:ascii="Consolas" w:hAnsi="Consolas" w:cs="Consolas"/>
+          <w:b/>
+          <w:color w:val="0000FF"/>
+          <w:sz w:val="19"/>
+          <w:szCs w:val="19"/>
+        </w:rPr>
+        <w:t>public</w:t>
+      </w:r>
+      <w:proofErr w:type="spellEnd"/>
       <w:r>
         <w:rPr>
           <w:rFonts w:ascii="Consolas" w:hAnsi="Consolas" w:cs="Consolas"/>
@@ -5474,7 +5486,7 @@
           <w:sz w:val="19"/>
           <w:szCs w:val="19"/>
         </w:rPr>
-        <w:t>public</w:t>
+        <w:t>class</w:t>
       </w:r>
       <w:proofErr w:type="spellEnd"/>
       <w:r>
@@ -5492,28 +5504,6 @@
         <w:rPr>
           <w:rFonts w:ascii="Consolas" w:hAnsi="Consolas" w:cs="Consolas"/>
           <w:b/>
-          <w:color w:val="0000FF"/>
-          <w:sz w:val="19"/>
-          <w:szCs w:val="19"/>
-        </w:rPr>
-        <w:t>class</w:t>
-      </w:r>
-      <w:proofErr w:type="spellEnd"/>
-      <w:r>
-        <w:rPr>
-          <w:rFonts w:ascii="Consolas" w:hAnsi="Consolas" w:cs="Consolas"/>
-          <w:b/>
-          <w:color w:val="000000"/>
-          <w:sz w:val="19"/>
-          <w:szCs w:val="19"/>
-        </w:rPr>
-        <w:t xml:space="preserve"> </w:t>
-      </w:r>
-      <w:proofErr w:type="spellStart"/>
-      <w:r>
-        <w:rPr>
-          <w:rFonts w:ascii="Consolas" w:hAnsi="Consolas" w:cs="Consolas"/>
-          <w:b/>
           <w:color w:val="2B91AF"/>
           <w:sz w:val="19"/>
           <w:szCs w:val="19"/>
@@ -5598,12 +5588,12 @@
         <w:tblLook w:val="04A0" w:firstRow="1" w:lastRow="0" w:firstColumn="1" w:lastColumn="0" w:noHBand="0" w:noVBand="1"/>
       </w:tblPr>
       <w:tblGrid>
-        <w:gridCol w:w="986"/>
-        <w:gridCol w:w="1043"/>
+        <w:gridCol w:w="1052"/>
+        <w:gridCol w:w="1036"/>
         <w:gridCol w:w="3350"/>
         <w:gridCol w:w="3350"/>
         <w:gridCol w:w="1158"/>
-        <w:gridCol w:w="1718"/>
+        <w:gridCol w:w="1659"/>
       </w:tblGrid>
       <w:tr>
         <w:trPr>
@@ -5760,6 +5750,23 @@
             <w:r>
               <w:t>1</w:t>
             </w:r>
+          </w:p>
+          <w:p>
+            <w:pPr>
+              <w:jc w:val="center"/>
+            </w:pPr>
+            <w:proofErr w:type="spellStart"/>
+            <w:r>
+              <w:rPr>
+                <w:rFonts w:ascii="Consolas" w:hAnsi="Consolas" w:cs="Consolas"/>
+                <w:b/>
+                <w:color w:val="000000"/>
+                <w:sz w:val="19"/>
+                <w:szCs w:val="19"/>
+              </w:rPr>
+              <w:t>testFibo</w:t>
+            </w:r>
+            <w:proofErr w:type="spellEnd"/>
           </w:p>
         </w:tc>
         <w:tc>
@@ -5953,17 +5960,7 @@
           <w:sz w:val="19"/>
           <w:szCs w:val="19"/>
         </w:rPr>
-        <w:t>]</w:t>
-      </w:r>
-      <w:r>
-        <w:rPr>
-          <w:rFonts w:ascii="Consolas" w:hAnsi="Consolas" w:cs="Consolas"/>
-          <w:b/>
-          <w:color w:val="000000"/>
-          <w:sz w:val="19"/>
-          <w:szCs w:val="19"/>
-        </w:rPr>
-        <w:t xml:space="preserve"> </w:t>
+        <w:t xml:space="preserve">] </w:t>
       </w:r>
       <w:proofErr w:type="spellStart"/>
       <w:r>
@@ -6106,12 +6103,12 @@
         <w:tblLook w:val="04A0" w:firstRow="1" w:lastRow="0" w:firstColumn="1" w:lastColumn="0" w:noHBand="0" w:noVBand="1"/>
       </w:tblPr>
       <w:tblGrid>
-        <w:gridCol w:w="986"/>
-        <w:gridCol w:w="2828"/>
-        <w:gridCol w:w="2057"/>
+        <w:gridCol w:w="1555"/>
+        <w:gridCol w:w="2693"/>
+        <w:gridCol w:w="1623"/>
         <w:gridCol w:w="1637"/>
-        <w:gridCol w:w="851"/>
-        <w:gridCol w:w="3246"/>
+        <w:gridCol w:w="1276"/>
+        <w:gridCol w:w="2821"/>
       </w:tblGrid>
       <w:tr>
         <w:trPr>
@@ -6120,7 +6117,7 @@
         </w:trPr>
         <w:tc>
           <w:tcPr>
-            <w:tcW w:w="986" w:type="dxa"/>
+            <w:tcW w:w="1555" w:type="dxa"/>
           </w:tcPr>
           <w:p>
             <w:pPr>
@@ -6153,7 +6150,7 @@
         </w:tc>
         <w:tc>
           <w:tcPr>
-            <w:tcW w:w="2828" w:type="dxa"/>
+            <w:tcW w:w="2693" w:type="dxa"/>
           </w:tcPr>
           <w:p>
             <w:pPr>
@@ -6173,7 +6170,7 @@
         </w:tc>
         <w:tc>
           <w:tcPr>
-            <w:tcW w:w="2057" w:type="dxa"/>
+            <w:tcW w:w="1623" w:type="dxa"/>
           </w:tcPr>
           <w:p>
             <w:pPr>
@@ -6213,7 +6210,7 @@
         </w:tc>
         <w:tc>
           <w:tcPr>
-            <w:tcW w:w="851" w:type="dxa"/>
+            <w:tcW w:w="1276" w:type="dxa"/>
           </w:tcPr>
           <w:p>
             <w:pPr>
@@ -6233,7 +6230,7 @@
         </w:tc>
         <w:tc>
           <w:tcPr>
-            <w:tcW w:w="3246" w:type="dxa"/>
+            <w:tcW w:w="2821" w:type="dxa"/>
           </w:tcPr>
           <w:p>
             <w:pPr>
@@ -6259,7 +6256,7 @@
         </w:trPr>
         <w:tc>
           <w:tcPr>
-            <w:tcW w:w="986" w:type="dxa"/>
+            <w:tcW w:w="1555" w:type="dxa"/>
           </w:tcPr>
           <w:p>
             <w:pPr>
@@ -6269,10 +6266,27 @@
               <w:t>1</w:t>
             </w:r>
           </w:p>
-        </w:tc>
-        <w:tc>
-          <w:tcPr>
-            <w:tcW w:w="2828" w:type="dxa"/>
+          <w:p>
+            <w:pPr>
+              <w:jc w:val="center"/>
+            </w:pPr>
+            <w:proofErr w:type="spellStart"/>
+            <w:r>
+              <w:rPr>
+                <w:rFonts w:ascii="Consolas" w:hAnsi="Consolas" w:cs="Consolas"/>
+                <w:b/>
+                <w:color w:val="000000"/>
+                <w:sz w:val="19"/>
+                <w:szCs w:val="19"/>
+              </w:rPr>
+              <w:t>numPrimiRepetido</w:t>
+            </w:r>
+            <w:proofErr w:type="spellEnd"/>
+          </w:p>
+        </w:tc>
+        <w:tc>
+          <w:tcPr>
+            <w:tcW w:w="2693" w:type="dxa"/>
           </w:tcPr>
           <w:p>
             <w:pPr>
@@ -6353,7 +6367,7 @@
         </w:tc>
         <w:tc>
           <w:tcPr>
-            <w:tcW w:w="2057" w:type="dxa"/>
+            <w:tcW w:w="1623" w:type="dxa"/>
           </w:tcPr>
           <w:p>
             <w:pPr>
@@ -6393,7 +6407,7 @@
         </w:tc>
         <w:tc>
           <w:tcPr>
-            <w:tcW w:w="851" w:type="dxa"/>
+            <w:tcW w:w="1276" w:type="dxa"/>
           </w:tcPr>
           <w:p>
             <w:pPr>
@@ -6412,7 +6426,7 @@
         </w:tc>
         <w:tc>
           <w:tcPr>
-            <w:tcW w:w="3246" w:type="dxa"/>
+            <w:tcW w:w="2821" w:type="dxa"/>
           </w:tcPr>
           <w:p>
             <w:pPr>
@@ -6431,7 +6445,7 @@
         </w:trPr>
         <w:tc>
           <w:tcPr>
-            <w:tcW w:w="986" w:type="dxa"/>
+            <w:tcW w:w="1555" w:type="dxa"/>
           </w:tcPr>
           <w:p>
             <w:pPr>
@@ -6441,10 +6455,27 @@
               <w:t>2</w:t>
             </w:r>
           </w:p>
-        </w:tc>
-        <w:tc>
-          <w:tcPr>
-            <w:tcW w:w="2828" w:type="dxa"/>
+          <w:p>
+            <w:pPr>
+              <w:jc w:val="center"/>
+            </w:pPr>
+            <w:proofErr w:type="spellStart"/>
+            <w:r>
+              <w:rPr>
+                <w:rFonts w:ascii="Consolas" w:hAnsi="Consolas" w:cs="Consolas"/>
+                <w:b/>
+                <w:color w:val="000000"/>
+                <w:sz w:val="19"/>
+                <w:szCs w:val="19"/>
+              </w:rPr>
+              <w:t>numPrimiNoRepetido</w:t>
+            </w:r>
+            <w:proofErr w:type="spellEnd"/>
+          </w:p>
+        </w:tc>
+        <w:tc>
+          <w:tcPr>
+            <w:tcW w:w="2693" w:type="dxa"/>
           </w:tcPr>
           <w:p>
             <w:pPr>
@@ -6519,33 +6550,13 @@
                 <w:sz w:val="19"/>
                 <w:szCs w:val="19"/>
               </w:rPr>
-              <w:t>(</w:t>
-            </w:r>
-            <w:r>
-              <w:rPr>
-                <w:rFonts w:ascii="Consolas" w:hAnsi="Consolas" w:cs="Consolas"/>
-                <w:b/>
-                <w:color w:val="000000"/>
-                <w:sz w:val="19"/>
-                <w:szCs w:val="19"/>
-              </w:rPr>
-              <w:t>2</w:t>
-            </w:r>
-            <w:r>
-              <w:rPr>
-                <w:rFonts w:ascii="Consolas" w:hAnsi="Consolas" w:cs="Consolas"/>
-                <w:b/>
-                <w:color w:val="000000"/>
-                <w:sz w:val="19"/>
-                <w:szCs w:val="19"/>
-              </w:rPr>
-              <w:t>);</w:t>
-            </w:r>
-          </w:p>
-        </w:tc>
-        <w:tc>
-          <w:tcPr>
-            <w:tcW w:w="2057" w:type="dxa"/>
+              <w:t>(2);</w:t>
+            </w:r>
+          </w:p>
+        </w:tc>
+        <w:tc>
+          <w:tcPr>
+            <w:tcW w:w="1623" w:type="dxa"/>
           </w:tcPr>
           <w:p>
             <w:pPr>
@@ -6585,7 +6596,7 @@
         </w:tc>
         <w:tc>
           <w:tcPr>
-            <w:tcW w:w="851" w:type="dxa"/>
+            <w:tcW w:w="1276" w:type="dxa"/>
           </w:tcPr>
           <w:p>
             <w:pPr>
@@ -6604,7 +6615,7 @@
         </w:tc>
         <w:tc>
           <w:tcPr>
-            <w:tcW w:w="3246" w:type="dxa"/>
+            <w:tcW w:w="2821" w:type="dxa"/>
           </w:tcPr>
           <w:p>
             <w:pPr>
@@ -6623,7 +6634,7 @@
         </w:trPr>
         <w:tc>
           <w:tcPr>
-            <w:tcW w:w="986" w:type="dxa"/>
+            <w:tcW w:w="1555" w:type="dxa"/>
           </w:tcPr>
           <w:p>
             <w:pPr>
@@ -6633,13 +6644,12 @@
               <w:t>3</w:t>
             </w:r>
           </w:p>
-        </w:tc>
-        <w:tc>
-          <w:tcPr>
-            <w:tcW w:w="2828" w:type="dxa"/>
-          </w:tcPr>
-          <w:p>
-            <w:pPr>
+          <w:p>
+            <w:pPr>
+              <w:jc w:val="center"/>
+            </w:pPr>
+            <w:proofErr w:type="spellStart"/>
+            <w:r>
               <w:rPr>
                 <w:rFonts w:ascii="Consolas" w:hAnsi="Consolas" w:cs="Consolas"/>
                 <w:b/>
@@ -6647,8 +6657,17 @@
                 <w:sz w:val="19"/>
                 <w:szCs w:val="19"/>
               </w:rPr>
-            </w:pPr>
-            <w:r>
+              <w:t>sinAciertosPrimitiva</w:t>
+            </w:r>
+            <w:proofErr w:type="spellEnd"/>
+          </w:p>
+        </w:tc>
+        <w:tc>
+          <w:tcPr>
+            <w:tcW w:w="2693" w:type="dxa"/>
+          </w:tcPr>
+          <w:p>
+            <w:pPr>
               <w:rPr>
                 <w:rFonts w:ascii="Consolas" w:hAnsi="Consolas" w:cs="Consolas"/>
                 <w:b/>
@@ -6656,9 +6675,7 @@
                 <w:sz w:val="19"/>
                 <w:szCs w:val="19"/>
               </w:rPr>
-              <w:t xml:space="preserve"> </w:t>
-            </w:r>
-            <w:proofErr w:type="spellStart"/>
+            </w:pPr>
             <w:r>
               <w:rPr>
                 <w:rFonts w:ascii="Consolas" w:hAnsi="Consolas" w:cs="Consolas"/>
@@ -6667,9 +6684,9 @@
                 <w:sz w:val="19"/>
                 <w:szCs w:val="19"/>
               </w:rPr>
-              <w:t>listaDondeJuegas.Add</w:t>
-            </w:r>
-            <w:proofErr w:type="spellEnd"/>
+              <w:t xml:space="preserve"> </w:t>
+            </w:r>
+            <w:proofErr w:type="spellStart"/>
             <w:r>
               <w:rPr>
                 <w:rFonts w:ascii="Consolas" w:hAnsi="Consolas" w:cs="Consolas"/>
@@ -6678,10 +6695,9 @@
                 <w:sz w:val="19"/>
                 <w:szCs w:val="19"/>
               </w:rPr>
-              <w:t>(2);</w:t>
-            </w:r>
-          </w:p>
-          <w:p>
+              <w:t>listaDondeJuegas.Add</w:t>
+            </w:r>
+            <w:proofErr w:type="spellEnd"/>
             <w:r>
               <w:rPr>
                 <w:rFonts w:ascii="Consolas" w:hAnsi="Consolas" w:cs="Consolas"/>
@@ -6690,9 +6706,10 @@
                 <w:sz w:val="19"/>
                 <w:szCs w:val="19"/>
               </w:rPr>
-              <w:t xml:space="preserve">  </w:t>
-            </w:r>
-            <w:proofErr w:type="spellStart"/>
+              <w:t>(2);</w:t>
+            </w:r>
+          </w:p>
+          <w:p>
             <w:r>
               <w:rPr>
                 <w:rFonts w:ascii="Consolas" w:hAnsi="Consolas" w:cs="Consolas"/>
@@ -6701,9 +6718,9 @@
                 <w:sz w:val="19"/>
                 <w:szCs w:val="19"/>
               </w:rPr>
-              <w:t>listaPremiada.Add</w:t>
-            </w:r>
-            <w:proofErr w:type="spellEnd"/>
+              <w:t xml:space="preserve">  </w:t>
+            </w:r>
+            <w:proofErr w:type="spellStart"/>
             <w:r>
               <w:rPr>
                 <w:rFonts w:ascii="Consolas" w:hAnsi="Consolas" w:cs="Consolas"/>
@@ -6712,13 +6729,24 @@
                 <w:sz w:val="19"/>
                 <w:szCs w:val="19"/>
               </w:rPr>
+              <w:t>listaPremiada.Add</w:t>
+            </w:r>
+            <w:proofErr w:type="spellEnd"/>
+            <w:r>
+              <w:rPr>
+                <w:rFonts w:ascii="Consolas" w:hAnsi="Consolas" w:cs="Consolas"/>
+                <w:b/>
+                <w:color w:val="000000"/>
+                <w:sz w:val="19"/>
+                <w:szCs w:val="19"/>
+              </w:rPr>
               <w:t>(1);</w:t>
             </w:r>
           </w:p>
         </w:tc>
         <w:tc>
           <w:tcPr>
-            <w:tcW w:w="2057" w:type="dxa"/>
+            <w:tcW w:w="1623" w:type="dxa"/>
           </w:tcPr>
           <w:p>
             <w:pPr>
@@ -6758,7 +6786,7 @@
         </w:tc>
         <w:tc>
           <w:tcPr>
-            <w:tcW w:w="851" w:type="dxa"/>
+            <w:tcW w:w="1276" w:type="dxa"/>
           </w:tcPr>
           <w:p>
             <w:pPr>
@@ -6777,7 +6805,7 @@
         </w:tc>
         <w:tc>
           <w:tcPr>
-            <w:tcW w:w="3246" w:type="dxa"/>
+            <w:tcW w:w="2821" w:type="dxa"/>
           </w:tcPr>
           <w:p>
             <w:pPr>
@@ -6796,7 +6824,7 @@
         </w:trPr>
         <w:tc>
           <w:tcPr>
-            <w:tcW w:w="986" w:type="dxa"/>
+            <w:tcW w:w="1555" w:type="dxa"/>
           </w:tcPr>
           <w:p>
             <w:pPr>
@@ -6806,10 +6834,27 @@
               <w:t>4</w:t>
             </w:r>
           </w:p>
-        </w:tc>
-        <w:tc>
-          <w:tcPr>
-            <w:tcW w:w="2828" w:type="dxa"/>
+          <w:p>
+            <w:pPr>
+              <w:jc w:val="center"/>
+            </w:pPr>
+            <w:proofErr w:type="spellStart"/>
+            <w:r>
+              <w:rPr>
+                <w:rFonts w:ascii="Consolas" w:hAnsi="Consolas" w:cs="Consolas"/>
+                <w:b/>
+                <w:color w:val="000000"/>
+                <w:sz w:val="19"/>
+                <w:szCs w:val="19"/>
+              </w:rPr>
+              <w:t>seisAciertosPrimitiva</w:t>
+            </w:r>
+            <w:proofErr w:type="spellEnd"/>
+          </w:p>
+        </w:tc>
+        <w:tc>
+          <w:tcPr>
+            <w:tcW w:w="2693" w:type="dxa"/>
           </w:tcPr>
           <w:p>
             <w:pPr>
@@ -6844,8 +6889,9 @@
                 <w:sz w:val="19"/>
                 <w:szCs w:val="19"/>
               </w:rPr>
-              <w:t xml:space="preserve">(1);         </w:t>
-            </w:r>
+              <w:t xml:space="preserve">(1);               </w:t>
+            </w:r>
+            <w:proofErr w:type="spellStart"/>
             <w:r>
               <w:rPr>
                 <w:rFonts w:ascii="Consolas" w:hAnsi="Consolas" w:cs="Consolas"/>
@@ -6854,9 +6900,9 @@
                 <w:sz w:val="19"/>
                 <w:szCs w:val="19"/>
               </w:rPr>
-              <w:t xml:space="preserve">      </w:t>
-            </w:r>
-            <w:proofErr w:type="spellStart"/>
+              <w:t>listaDondeJuegas.Add</w:t>
+            </w:r>
+            <w:proofErr w:type="spellEnd"/>
             <w:r>
               <w:rPr>
                 <w:rFonts w:ascii="Consolas" w:hAnsi="Consolas" w:cs="Consolas"/>
@@ -6865,9 +6911,9 @@
                 <w:sz w:val="19"/>
                 <w:szCs w:val="19"/>
               </w:rPr>
-              <w:t>listaDondeJuegas.Add</w:t>
-            </w:r>
-            <w:proofErr w:type="spellEnd"/>
+              <w:t xml:space="preserve">(13);               </w:t>
+            </w:r>
+            <w:proofErr w:type="spellStart"/>
             <w:r>
               <w:rPr>
                 <w:rFonts w:ascii="Consolas" w:hAnsi="Consolas" w:cs="Consolas"/>
@@ -6876,8 +6922,9 @@
                 <w:sz w:val="19"/>
                 <w:szCs w:val="19"/>
               </w:rPr>
-              <w:t>(13);</w:t>
-            </w:r>
+              <w:t>listaDondeJuegas.Add</w:t>
+            </w:r>
+            <w:proofErr w:type="spellEnd"/>
             <w:r>
               <w:rPr>
                 <w:rFonts w:ascii="Consolas" w:hAnsi="Consolas" w:cs="Consolas"/>
@@ -6886,8 +6933,9 @@
                 <w:sz w:val="19"/>
                 <w:szCs w:val="19"/>
               </w:rPr>
-              <w:t xml:space="preserve">         </w:t>
-            </w:r>
+              <w:t xml:space="preserve">(21);              </w:t>
+            </w:r>
+            <w:proofErr w:type="spellStart"/>
             <w:r>
               <w:rPr>
                 <w:rFonts w:ascii="Consolas" w:hAnsi="Consolas" w:cs="Consolas"/>
@@ -6896,9 +6944,9 @@
                 <w:sz w:val="19"/>
                 <w:szCs w:val="19"/>
               </w:rPr>
-              <w:t xml:space="preserve">      </w:t>
-            </w:r>
-            <w:proofErr w:type="spellStart"/>
+              <w:t>listaDondeJuegas.Add</w:t>
+            </w:r>
+            <w:proofErr w:type="spellEnd"/>
             <w:r>
               <w:rPr>
                 <w:rFonts w:ascii="Consolas" w:hAnsi="Consolas" w:cs="Consolas"/>
@@ -6907,9 +6955,9 @@
                 <w:sz w:val="19"/>
                 <w:szCs w:val="19"/>
               </w:rPr>
-              <w:t>listaDondeJuegas.Add</w:t>
-            </w:r>
-            <w:proofErr w:type="spellEnd"/>
+              <w:t xml:space="preserve">(42);              </w:t>
+            </w:r>
+            <w:proofErr w:type="spellStart"/>
             <w:r>
               <w:rPr>
                 <w:rFonts w:ascii="Consolas" w:hAnsi="Consolas" w:cs="Consolas"/>
@@ -6918,8 +6966,9 @@
                 <w:sz w:val="19"/>
                 <w:szCs w:val="19"/>
               </w:rPr>
-              <w:t>(21);</w:t>
-            </w:r>
+              <w:t>listaDondeJuegas.Add</w:t>
+            </w:r>
+            <w:proofErr w:type="spellEnd"/>
             <w:r>
               <w:rPr>
                 <w:rFonts w:ascii="Consolas" w:hAnsi="Consolas" w:cs="Consolas"/>
@@ -6928,8 +6977,9 @@
                 <w:sz w:val="19"/>
                 <w:szCs w:val="19"/>
               </w:rPr>
-              <w:t xml:space="preserve">        </w:t>
-            </w:r>
+              <w:t xml:space="preserve">(33);                </w:t>
+            </w:r>
+            <w:proofErr w:type="spellStart"/>
             <w:r>
               <w:rPr>
                 <w:rFonts w:ascii="Consolas" w:hAnsi="Consolas" w:cs="Consolas"/>
@@ -6938,9 +6988,10 @@
                 <w:sz w:val="19"/>
                 <w:szCs w:val="19"/>
               </w:rPr>
-              <w:t xml:space="preserve">      </w:t>
-            </w:r>
-            <w:proofErr w:type="spellStart"/>
+              <w:lastRenderedPageBreak/>
+              <w:t>listaDondeJuegas.Add</w:t>
+            </w:r>
+            <w:proofErr w:type="spellEnd"/>
             <w:r>
               <w:rPr>
                 <w:rFonts w:ascii="Consolas" w:hAnsi="Consolas" w:cs="Consolas"/>
@@ -6949,10 +7000,14 @@
                 <w:sz w:val="19"/>
                 <w:szCs w:val="19"/>
               </w:rPr>
-              <w:t>listaDondeJuegas.Add</w:t>
-            </w:r>
-            <w:proofErr w:type="spellEnd"/>
-            <w:r>
+              <w:t>(49);</w:t>
+            </w:r>
+          </w:p>
+          <w:p>
+            <w:pPr>
+              <w:autoSpaceDE w:val="0"/>
+              <w:autoSpaceDN w:val="0"/>
+              <w:adjustRightInd w:val="0"/>
               <w:rPr>
                 <w:rFonts w:ascii="Consolas" w:hAnsi="Consolas" w:cs="Consolas"/>
                 <w:b/>
@@ -6960,9 +7015,13 @@
                 <w:sz w:val="19"/>
                 <w:szCs w:val="19"/>
               </w:rPr>
-              <w:t>(42);</w:t>
-            </w:r>
-            <w:r>
+            </w:pPr>
+          </w:p>
+          <w:p>
+            <w:pPr>
+              <w:autoSpaceDE w:val="0"/>
+              <w:autoSpaceDN w:val="0"/>
+              <w:adjustRightInd w:val="0"/>
               <w:rPr>
                 <w:rFonts w:ascii="Consolas" w:hAnsi="Consolas" w:cs="Consolas"/>
                 <w:b/>
@@ -6970,8 +7029,7 @@
                 <w:sz w:val="19"/>
                 <w:szCs w:val="19"/>
               </w:rPr>
-              <w:t xml:space="preserve">              </w:t>
-            </w:r>
+            </w:pPr>
             <w:proofErr w:type="spellStart"/>
             <w:r>
               <w:rPr>
@@ -6981,8 +7039,9 @@
                 <w:sz w:val="19"/>
                 <w:szCs w:val="19"/>
               </w:rPr>
-              <w:t>listaDondeJue</w:t>
-            </w:r>
+              <w:t>listaPremiada.Add</w:t>
+            </w:r>
+            <w:proofErr w:type="spellEnd"/>
             <w:r>
               <w:rPr>
                 <w:rFonts w:ascii="Consolas" w:hAnsi="Consolas" w:cs="Consolas"/>
@@ -6991,9 +7050,8 @@
                 <w:sz w:val="19"/>
                 <w:szCs w:val="19"/>
               </w:rPr>
-              <w:t>gas.Add</w:t>
-            </w:r>
-            <w:proofErr w:type="spellEnd"/>
+              <w:t>(1);</w:t>
+            </w:r>
             <w:r>
               <w:rPr>
                 <w:rFonts w:ascii="Consolas" w:hAnsi="Consolas" w:cs="Consolas"/>
@@ -7002,8 +7060,9 @@
                 <w:sz w:val="19"/>
                 <w:szCs w:val="19"/>
               </w:rPr>
-              <w:t>(33);</w:t>
-            </w:r>
+              <w:t xml:space="preserve">               </w:t>
+            </w:r>
+            <w:proofErr w:type="spellStart"/>
             <w:r>
               <w:rPr>
                 <w:rFonts w:ascii="Consolas" w:hAnsi="Consolas" w:cs="Consolas"/>
@@ -7012,9 +7071,9 @@
                 <w:sz w:val="19"/>
                 <w:szCs w:val="19"/>
               </w:rPr>
-              <w:t xml:space="preserve">                </w:t>
-            </w:r>
-            <w:proofErr w:type="spellStart"/>
+              <w:t>listaPremiada.Add</w:t>
+            </w:r>
+            <w:proofErr w:type="spellEnd"/>
             <w:r>
               <w:rPr>
                 <w:rFonts w:ascii="Consolas" w:hAnsi="Consolas" w:cs="Consolas"/>
@@ -7023,9 +7082,9 @@
                 <w:sz w:val="19"/>
                 <w:szCs w:val="19"/>
               </w:rPr>
-              <w:t>listaDondeJuegas.Add</w:t>
-            </w:r>
-            <w:proofErr w:type="spellEnd"/>
+              <w:t xml:space="preserve">(13);            </w:t>
+            </w:r>
+            <w:proofErr w:type="spellStart"/>
             <w:r>
               <w:rPr>
                 <w:rFonts w:ascii="Consolas" w:hAnsi="Consolas" w:cs="Consolas"/>
@@ -7034,6 +7093,83 @@
                 <w:sz w:val="19"/>
                 <w:szCs w:val="19"/>
               </w:rPr>
+              <w:t>listaPremiada.Add</w:t>
+            </w:r>
+            <w:proofErr w:type="spellEnd"/>
+            <w:r>
+              <w:rPr>
+                <w:rFonts w:ascii="Consolas" w:hAnsi="Consolas" w:cs="Consolas"/>
+                <w:b/>
+                <w:color w:val="000000"/>
+                <w:sz w:val="19"/>
+                <w:szCs w:val="19"/>
+              </w:rPr>
+              <w:t xml:space="preserve">(21);                </w:t>
+            </w:r>
+            <w:proofErr w:type="spellStart"/>
+            <w:r>
+              <w:rPr>
+                <w:rFonts w:ascii="Consolas" w:hAnsi="Consolas" w:cs="Consolas"/>
+                <w:b/>
+                <w:color w:val="000000"/>
+                <w:sz w:val="19"/>
+                <w:szCs w:val="19"/>
+              </w:rPr>
+              <w:t>listaPremiada.Add</w:t>
+            </w:r>
+            <w:proofErr w:type="spellEnd"/>
+            <w:r>
+              <w:rPr>
+                <w:rFonts w:ascii="Consolas" w:hAnsi="Consolas" w:cs="Consolas"/>
+                <w:b/>
+                <w:color w:val="000000"/>
+                <w:sz w:val="19"/>
+                <w:szCs w:val="19"/>
+              </w:rPr>
+              <w:t xml:space="preserve">(42);               </w:t>
+            </w:r>
+            <w:proofErr w:type="spellStart"/>
+            <w:r>
+              <w:rPr>
+                <w:rFonts w:ascii="Consolas" w:hAnsi="Consolas" w:cs="Consolas"/>
+                <w:b/>
+                <w:color w:val="000000"/>
+                <w:sz w:val="19"/>
+                <w:szCs w:val="19"/>
+              </w:rPr>
+              <w:t>listaPremiada.Add</w:t>
+            </w:r>
+            <w:proofErr w:type="spellEnd"/>
+            <w:r>
+              <w:rPr>
+                <w:rFonts w:ascii="Consolas" w:hAnsi="Consolas" w:cs="Consolas"/>
+                <w:b/>
+                <w:color w:val="000000"/>
+                <w:sz w:val="19"/>
+                <w:szCs w:val="19"/>
+              </w:rPr>
+              <w:t xml:space="preserve">(33);               </w:t>
+            </w:r>
+            <w:proofErr w:type="spellStart"/>
+            <w:r>
+              <w:rPr>
+                <w:rFonts w:ascii="Consolas" w:hAnsi="Consolas" w:cs="Consolas"/>
+                <w:b/>
+                <w:color w:val="000000"/>
+                <w:sz w:val="19"/>
+                <w:szCs w:val="19"/>
+              </w:rPr>
+              <w:t>listaPremiada.Add</w:t>
+            </w:r>
+            <w:proofErr w:type="spellEnd"/>
+            <w:r>
+              <w:rPr>
+                <w:rFonts w:ascii="Consolas" w:hAnsi="Consolas" w:cs="Consolas"/>
+                <w:b/>
+                <w:color w:val="000000"/>
+                <w:sz w:val="19"/>
+                <w:szCs w:val="19"/>
+              </w:rPr>
               <w:t>(49);</w:t>
             </w:r>
           </w:p>
@@ -7051,260 +7187,10 @@
               </w:rPr>
             </w:pPr>
           </w:p>
-          <w:p>
-            <w:pPr>
-              <w:autoSpaceDE w:val="0"/>
-              <w:autoSpaceDN w:val="0"/>
-              <w:adjustRightInd w:val="0"/>
-              <w:rPr>
-                <w:rFonts w:ascii="Consolas" w:hAnsi="Consolas" w:cs="Consolas"/>
-                <w:b/>
-                <w:color w:val="000000"/>
-                <w:sz w:val="19"/>
-                <w:szCs w:val="19"/>
-              </w:rPr>
-            </w:pPr>
-            <w:proofErr w:type="spellStart"/>
-            <w:r>
-              <w:rPr>
-                <w:rFonts w:ascii="Consolas" w:hAnsi="Consolas" w:cs="Consolas"/>
-                <w:b/>
-                <w:color w:val="000000"/>
-                <w:sz w:val="19"/>
-                <w:szCs w:val="19"/>
-              </w:rPr>
-              <w:t>listaPremiada.Add</w:t>
-            </w:r>
-            <w:proofErr w:type="spellEnd"/>
-            <w:r>
-              <w:rPr>
-                <w:rFonts w:ascii="Consolas" w:hAnsi="Consolas" w:cs="Consolas"/>
-                <w:b/>
-                <w:color w:val="000000"/>
-                <w:sz w:val="19"/>
-                <w:szCs w:val="19"/>
-              </w:rPr>
-              <w:t>(1);</w:t>
-            </w:r>
-            <w:r>
-              <w:rPr>
-                <w:rFonts w:ascii="Consolas" w:hAnsi="Consolas" w:cs="Consolas"/>
-                <w:b/>
-                <w:color w:val="000000"/>
-                <w:sz w:val="19"/>
-                <w:szCs w:val="19"/>
-              </w:rPr>
-              <w:t xml:space="preserve">      </w:t>
-            </w:r>
-            <w:r>
-              <w:rPr>
-                <w:rFonts w:ascii="Consolas" w:hAnsi="Consolas" w:cs="Consolas"/>
-                <w:b/>
-                <w:color w:val="000000"/>
-                <w:sz w:val="19"/>
-                <w:szCs w:val="19"/>
-              </w:rPr>
-              <w:t xml:space="preserve">         </w:t>
-            </w:r>
-            <w:proofErr w:type="spellStart"/>
-            <w:r>
-              <w:rPr>
-                <w:rFonts w:ascii="Consolas" w:hAnsi="Consolas" w:cs="Consolas"/>
-                <w:b/>
-                <w:color w:val="000000"/>
-                <w:sz w:val="19"/>
-                <w:szCs w:val="19"/>
-              </w:rPr>
-              <w:t>listaPremiada.Add</w:t>
-            </w:r>
-            <w:proofErr w:type="spellEnd"/>
-            <w:r>
-              <w:rPr>
-                <w:rFonts w:ascii="Consolas" w:hAnsi="Consolas" w:cs="Consolas"/>
-                <w:b/>
-                <w:color w:val="000000"/>
-                <w:sz w:val="19"/>
-                <w:szCs w:val="19"/>
-              </w:rPr>
-              <w:t>(13);</w:t>
-            </w:r>
-            <w:r>
-              <w:rPr>
-                <w:rFonts w:ascii="Consolas" w:hAnsi="Consolas" w:cs="Consolas"/>
-                <w:b/>
-                <w:color w:val="000000"/>
-                <w:sz w:val="19"/>
-                <w:szCs w:val="19"/>
-              </w:rPr>
-              <w:t xml:space="preserve">   </w:t>
-            </w:r>
-            <w:r>
-              <w:rPr>
-                <w:rFonts w:ascii="Consolas" w:hAnsi="Consolas" w:cs="Consolas"/>
-                <w:b/>
-                <w:color w:val="000000"/>
-                <w:sz w:val="19"/>
-                <w:szCs w:val="19"/>
-              </w:rPr>
-              <w:t xml:space="preserve">         </w:t>
-            </w:r>
-            <w:proofErr w:type="spellStart"/>
-            <w:r>
-              <w:rPr>
-                <w:rFonts w:ascii="Consolas" w:hAnsi="Consolas" w:cs="Consolas"/>
-                <w:b/>
-                <w:color w:val="000000"/>
-                <w:sz w:val="19"/>
-                <w:szCs w:val="19"/>
-              </w:rPr>
-              <w:t>listaPremiada.Add</w:t>
-            </w:r>
-            <w:proofErr w:type="spellEnd"/>
-            <w:r>
-              <w:rPr>
-                <w:rFonts w:ascii="Consolas" w:hAnsi="Consolas" w:cs="Consolas"/>
-                <w:b/>
-                <w:color w:val="000000"/>
-                <w:sz w:val="19"/>
-                <w:szCs w:val="19"/>
-              </w:rPr>
-              <w:t>(21);</w:t>
-            </w:r>
-            <w:r>
-              <w:rPr>
-                <w:rFonts w:ascii="Consolas" w:hAnsi="Consolas" w:cs="Consolas"/>
-                <w:b/>
-                <w:color w:val="000000"/>
-                <w:sz w:val="19"/>
-                <w:szCs w:val="19"/>
-              </w:rPr>
-              <w:t xml:space="preserve">       </w:t>
-            </w:r>
-            <w:r>
-              <w:rPr>
-                <w:rFonts w:ascii="Consolas" w:hAnsi="Consolas" w:cs="Consolas"/>
-                <w:b/>
-                <w:color w:val="000000"/>
-                <w:sz w:val="19"/>
-                <w:szCs w:val="19"/>
-              </w:rPr>
-              <w:t xml:space="preserve">         </w:t>
-            </w:r>
-            <w:proofErr w:type="spellStart"/>
-            <w:r>
-              <w:rPr>
-                <w:rFonts w:ascii="Consolas" w:hAnsi="Consolas" w:cs="Consolas"/>
-                <w:b/>
-                <w:color w:val="000000"/>
-                <w:sz w:val="19"/>
-                <w:szCs w:val="19"/>
-              </w:rPr>
-              <w:t>listaPremiada.Add</w:t>
-            </w:r>
-            <w:proofErr w:type="spellEnd"/>
-            <w:r>
-              <w:rPr>
-                <w:rFonts w:ascii="Consolas" w:hAnsi="Consolas" w:cs="Consolas"/>
-                <w:b/>
-                <w:color w:val="000000"/>
-                <w:sz w:val="19"/>
-                <w:szCs w:val="19"/>
-              </w:rPr>
-              <w:t>(42);</w:t>
-            </w:r>
-            <w:r>
-              <w:rPr>
-                <w:rFonts w:ascii="Consolas" w:hAnsi="Consolas" w:cs="Consolas"/>
-                <w:b/>
-                <w:color w:val="000000"/>
-                <w:sz w:val="19"/>
-                <w:szCs w:val="19"/>
-              </w:rPr>
-              <w:t xml:space="preserve">      </w:t>
-            </w:r>
-            <w:r>
-              <w:rPr>
-                <w:rFonts w:ascii="Consolas" w:hAnsi="Consolas" w:cs="Consolas"/>
-                <w:b/>
-                <w:color w:val="000000"/>
-                <w:sz w:val="19"/>
-                <w:szCs w:val="19"/>
-              </w:rPr>
-              <w:t xml:space="preserve">         </w:t>
-            </w:r>
-            <w:proofErr w:type="spellStart"/>
-            <w:r>
-              <w:rPr>
-                <w:rFonts w:ascii="Consolas" w:hAnsi="Consolas" w:cs="Consolas"/>
-                <w:b/>
-                <w:color w:val="000000"/>
-                <w:sz w:val="19"/>
-                <w:szCs w:val="19"/>
-              </w:rPr>
-              <w:t>listaPremiada.Add</w:t>
-            </w:r>
-            <w:proofErr w:type="spellEnd"/>
-            <w:r>
-              <w:rPr>
-                <w:rFonts w:ascii="Consolas" w:hAnsi="Consolas" w:cs="Consolas"/>
-                <w:b/>
-                <w:color w:val="000000"/>
-                <w:sz w:val="19"/>
-                <w:szCs w:val="19"/>
-              </w:rPr>
-              <w:t>(33);</w:t>
-            </w:r>
-            <w:r>
-              <w:rPr>
-                <w:rFonts w:ascii="Consolas" w:hAnsi="Consolas" w:cs="Consolas"/>
-                <w:b/>
-                <w:color w:val="000000"/>
-                <w:sz w:val="19"/>
-                <w:szCs w:val="19"/>
-              </w:rPr>
-              <w:t xml:space="preserve">               </w:t>
-            </w:r>
-            <w:proofErr w:type="spellStart"/>
-            <w:r>
-              <w:rPr>
-                <w:rFonts w:ascii="Consolas" w:hAnsi="Consolas" w:cs="Consolas"/>
-                <w:b/>
-                <w:color w:val="000000"/>
-                <w:sz w:val="19"/>
-                <w:szCs w:val="19"/>
-              </w:rPr>
-              <w:t>listaPremiada.Add</w:t>
-            </w:r>
-            <w:proofErr w:type="spellEnd"/>
-            <w:r>
-              <w:rPr>
-                <w:rFonts w:ascii="Consolas" w:hAnsi="Consolas" w:cs="Consolas"/>
-                <w:b/>
-                <w:color w:val="000000"/>
-                <w:sz w:val="19"/>
-                <w:szCs w:val="19"/>
-              </w:rPr>
-              <w:t>(49);</w:t>
-            </w:r>
-          </w:p>
-          <w:p>
-            <w:pPr>
-              <w:autoSpaceDE w:val="0"/>
-              <w:autoSpaceDN w:val="0"/>
-              <w:adjustRightInd w:val="0"/>
-              <w:rPr>
-                <w:rFonts w:ascii="Consolas" w:hAnsi="Consolas" w:cs="Consolas"/>
-                <w:b/>
-                <w:color w:val="000000"/>
-                <w:sz w:val="19"/>
-                <w:szCs w:val="19"/>
-              </w:rPr>
-            </w:pPr>
-          </w:p>
-        </w:tc>
-        <w:tc>
-          <w:tcPr>
-            <w:tcW w:w="2057" w:type="dxa"/>
+        </w:tc>
+        <w:tc>
+          <w:tcPr>
+            <w:tcW w:w="1623" w:type="dxa"/>
           </w:tcPr>
           <w:p>
             <w:pPr>
@@ -7345,7 +7231,7 @@
         </w:tc>
         <w:tc>
           <w:tcPr>
-            <w:tcW w:w="851" w:type="dxa"/>
+            <w:tcW w:w="1276" w:type="dxa"/>
           </w:tcPr>
           <w:p>
             <w:pPr>
@@ -7364,33 +7250,32 @@
         </w:tc>
         <w:tc>
           <w:tcPr>
-            <w:tcW w:w="3246" w:type="dxa"/>
-          </w:tcPr>
-          <w:p>
-            <w:pPr>
-              <w:jc w:val="center"/>
-            </w:pPr>
+            <w:tcW w:w="2821" w:type="dxa"/>
+          </w:tcPr>
+          <w:p>
+            <w:pPr>
+              <w:jc w:val="center"/>
+            </w:pPr>
+            <w:r>
+              <w:t>Devuelve</w:t>
+            </w:r>
+            <w:r>
+              <w:t xml:space="preserve"> </w:t>
+            </w:r>
+            <w:r>
+              <w:t xml:space="preserve">dicho </w:t>
+            </w:r>
             <w:proofErr w:type="spellStart"/>
             <w:r>
-              <w:t>Devuelvedicho</w:t>
+              <w:t>string</w:t>
             </w:r>
             <w:proofErr w:type="spellEnd"/>
             <w:r>
-              <w:t xml:space="preserve"> </w:t>
-            </w:r>
-            <w:proofErr w:type="spellStart"/>
-            <w:r>
-              <w:t>string</w:t>
-            </w:r>
-            <w:proofErr w:type="spellEnd"/>
-            <w:r>
               <w:t xml:space="preserve"> cuando aciertas </w:t>
             </w:r>
-            <w:proofErr w:type="spellStart"/>
-            <w:r>
-              <w:t>todsa</w:t>
-            </w:r>
-            <w:proofErr w:type="spellEnd"/>
+            <w:r>
+              <w:t>todas</w:t>
+            </w:r>
             <w:r>
               <w:t xml:space="preserve"> </w:t>
             </w:r>
@@ -7404,7 +7289,7 @@
         </w:trPr>
         <w:tc>
           <w:tcPr>
-            <w:tcW w:w="986" w:type="dxa"/>
+            <w:tcW w:w="1555" w:type="dxa"/>
           </w:tcPr>
           <w:p>
             <w:pPr>
@@ -7414,14 +7299,12 @@
               <w:t>5</w:t>
             </w:r>
           </w:p>
-        </w:tc>
-        <w:tc>
-          <w:tcPr>
-            <w:tcW w:w="2828" w:type="dxa"/>
-          </w:tcPr>
-          <w:p>
-            <w:pPr>
-              <w:jc w:val="center"/>
+          <w:p>
+            <w:pPr>
+              <w:jc w:val="center"/>
+            </w:pPr>
+            <w:proofErr w:type="spellStart"/>
+            <w:r>
               <w:rPr>
                 <w:rFonts w:ascii="Consolas" w:hAnsi="Consolas" w:cs="Consolas"/>
                 <w:b/>
@@ -7429,9 +7312,18 @@
                 <w:sz w:val="19"/>
                 <w:szCs w:val="19"/>
               </w:rPr>
-            </w:pPr>
-            <w:proofErr w:type="spellStart"/>
-            <w:r>
+              <w:t>aciertoMasDeCeroMenosDeSeis</w:t>
+            </w:r>
+            <w:proofErr w:type="spellEnd"/>
+          </w:p>
+        </w:tc>
+        <w:tc>
+          <w:tcPr>
+            <w:tcW w:w="2693" w:type="dxa"/>
+          </w:tcPr>
+          <w:p>
+            <w:pPr>
+              <w:jc w:val="center"/>
               <w:rPr>
                 <w:rFonts w:ascii="Consolas" w:hAnsi="Consolas" w:cs="Consolas"/>
                 <w:b/>
@@ -7439,9 +7331,8 @@
                 <w:sz w:val="19"/>
                 <w:szCs w:val="19"/>
               </w:rPr>
-              <w:t>istaDondeJuegas.Add</w:t>
-            </w:r>
-            <w:proofErr w:type="spellEnd"/>
+            </w:pPr>
+            <w:proofErr w:type="spellStart"/>
             <w:r>
               <w:rPr>
                 <w:rFonts w:ascii="Consolas" w:hAnsi="Consolas" w:cs="Consolas"/>
@@ -7450,12 +7341,10 @@
                 <w:sz w:val="19"/>
                 <w:szCs w:val="19"/>
               </w:rPr>
-              <w:t>(1);</w:t>
-            </w:r>
-          </w:p>
-          <w:p>
-            <w:pPr>
-              <w:jc w:val="center"/>
+              <w:t>istaDondeJuegas.Add</w:t>
+            </w:r>
+            <w:proofErr w:type="spellEnd"/>
+            <w:r>
               <w:rPr>
                 <w:rFonts w:ascii="Consolas" w:hAnsi="Consolas" w:cs="Consolas"/>
                 <w:b/>
@@ -7463,14 +7352,12 @@
                 <w:sz w:val="19"/>
                 <w:szCs w:val="19"/>
               </w:rPr>
-            </w:pPr>
-          </w:p>
-          <w:p>
-            <w:pPr>
-              <w:jc w:val="center"/>
-            </w:pPr>
-            <w:proofErr w:type="spellStart"/>
-            <w:r>
+              <w:t>(1);</w:t>
+            </w:r>
+          </w:p>
+          <w:p>
+            <w:pPr>
+              <w:jc w:val="center"/>
               <w:rPr>
                 <w:rFonts w:ascii="Consolas" w:hAnsi="Consolas" w:cs="Consolas"/>
                 <w:b/>
@@ -7478,9 +7365,13 @@
                 <w:sz w:val="19"/>
                 <w:szCs w:val="19"/>
               </w:rPr>
-              <w:t>listaPremiada.Add</w:t>
-            </w:r>
-            <w:proofErr w:type="spellEnd"/>
+            </w:pPr>
+          </w:p>
+          <w:p>
+            <w:pPr>
+              <w:jc w:val="center"/>
+            </w:pPr>
+            <w:proofErr w:type="spellStart"/>
             <w:r>
               <w:rPr>
                 <w:rFonts w:ascii="Consolas" w:hAnsi="Consolas" w:cs="Consolas"/>
@@ -7489,13 +7380,24 @@
                 <w:sz w:val="19"/>
                 <w:szCs w:val="19"/>
               </w:rPr>
+              <w:t>listaPremiada.Add</w:t>
+            </w:r>
+            <w:proofErr w:type="spellEnd"/>
+            <w:r>
+              <w:rPr>
+                <w:rFonts w:ascii="Consolas" w:hAnsi="Consolas" w:cs="Consolas"/>
+                <w:b/>
+                <w:color w:val="000000"/>
+                <w:sz w:val="19"/>
+                <w:szCs w:val="19"/>
+              </w:rPr>
               <w:t>(1);</w:t>
             </w:r>
           </w:p>
         </w:tc>
         <w:tc>
           <w:tcPr>
-            <w:tcW w:w="2057" w:type="dxa"/>
+            <w:tcW w:w="1623" w:type="dxa"/>
           </w:tcPr>
           <w:p>
             <w:pPr>
@@ -7579,7 +7481,7 @@
         </w:tc>
         <w:tc>
           <w:tcPr>
-            <w:tcW w:w="851" w:type="dxa"/>
+            <w:tcW w:w="1276" w:type="dxa"/>
           </w:tcPr>
           <w:p>
             <w:pPr>
@@ -7598,7 +7500,7 @@
         </w:tc>
         <w:tc>
           <w:tcPr>
-            <w:tcW w:w="3246" w:type="dxa"/>
+            <w:tcW w:w="2821" w:type="dxa"/>
           </w:tcPr>
           <w:p>
             <w:pPr>
@@ -7625,8 +7527,6 @@
           <w:szCs w:val="19"/>
         </w:rPr>
       </w:pPr>
-      <w:bookmarkStart w:id="0" w:name="_GoBack"/>
-      <w:bookmarkEnd w:id="0"/>
     </w:p>
     <w:p>
       <w:pPr>
@@ -7674,6 +7574,164 @@
     </w:p>
     <w:p>
       <w:pPr>
+        <w:autoSpaceDE w:val="0"/>
+        <w:autoSpaceDN w:val="0"/>
+        <w:adjustRightInd w:val="0"/>
+        <w:spacing w:after="0" w:line="240" w:lineRule="auto"/>
+        <w:rPr>
+          <w:rFonts w:ascii="Consolas" w:hAnsi="Consolas" w:cs="Consolas"/>
+          <w:b/>
+          <w:color w:val="2B91AF"/>
+          <w:sz w:val="19"/>
+          <w:szCs w:val="19"/>
+        </w:rPr>
+      </w:pPr>
+      <w:r>
+        <w:t xml:space="preserve">Para </w:t>
+      </w:r>
+      <w:r>
+        <w:rPr>
+          <w:rFonts w:ascii="Consolas" w:hAnsi="Consolas" w:cs="Consolas"/>
+          <w:b/>
+          <w:color w:val="000000"/>
+          <w:sz w:val="19"/>
+          <w:szCs w:val="19"/>
+        </w:rPr>
+        <w:t>[</w:t>
+      </w:r>
+      <w:proofErr w:type="spellStart"/>
+      <w:r>
+        <w:rPr>
+          <w:rFonts w:ascii="Consolas" w:hAnsi="Consolas" w:cs="Consolas"/>
+          <w:b/>
+          <w:color w:val="2B91AF"/>
+          <w:sz w:val="19"/>
+          <w:szCs w:val="19"/>
+        </w:rPr>
+        <w:t>TestClass</w:t>
+      </w:r>
+      <w:proofErr w:type="spellEnd"/>
+      <w:r>
+        <w:rPr>
+          <w:rFonts w:ascii="Consolas" w:hAnsi="Consolas" w:cs="Consolas"/>
+          <w:b/>
+          <w:color w:val="000000"/>
+          <w:sz w:val="19"/>
+          <w:szCs w:val="19"/>
+        </w:rPr>
+        <w:t xml:space="preserve">] </w:t>
+      </w:r>
+      <w:proofErr w:type="spellStart"/>
+      <w:r>
+        <w:rPr>
+          <w:rFonts w:ascii="Consolas" w:hAnsi="Consolas" w:cs="Consolas"/>
+          <w:b/>
+          <w:color w:val="0000FF"/>
+          <w:sz w:val="19"/>
+          <w:szCs w:val="19"/>
+        </w:rPr>
+        <w:t>public</w:t>
+      </w:r>
+      <w:proofErr w:type="spellEnd"/>
+      <w:r>
+        <w:rPr>
+          <w:rFonts w:ascii="Consolas" w:hAnsi="Consolas" w:cs="Consolas"/>
+          <w:b/>
+          <w:color w:val="000000"/>
+          <w:sz w:val="19"/>
+          <w:szCs w:val="19"/>
+        </w:rPr>
+        <w:t xml:space="preserve"> </w:t>
+      </w:r>
+      <w:proofErr w:type="spellStart"/>
+      <w:r>
+        <w:rPr>
+          <w:rFonts w:ascii="Consolas" w:hAnsi="Consolas" w:cs="Consolas"/>
+          <w:b/>
+          <w:color w:val="0000FF"/>
+          <w:sz w:val="19"/>
+          <w:szCs w:val="19"/>
+        </w:rPr>
+        <w:t>class</w:t>
+      </w:r>
+      <w:proofErr w:type="spellEnd"/>
+      <w:r>
+        <w:rPr>
+          <w:rFonts w:ascii="Consolas" w:hAnsi="Consolas" w:cs="Consolas"/>
+          <w:b/>
+          <w:color w:val="000000"/>
+          <w:sz w:val="19"/>
+          <w:szCs w:val="19"/>
+        </w:rPr>
+        <w:t xml:space="preserve"> </w:t>
+      </w:r>
+      <w:proofErr w:type="spellStart"/>
+      <w:r>
+        <w:rPr>
+          <w:rFonts w:ascii="Consolas" w:hAnsi="Consolas" w:cs="Consolas"/>
+          <w:b/>
+          <w:color w:val="2B91AF"/>
+          <w:sz w:val="19"/>
+          <w:szCs w:val="19"/>
+        </w:rPr>
+        <w:t>testNumerosPrimos</w:t>
+      </w:r>
+      <w:proofErr w:type="spellEnd"/>
+    </w:p>
+    <w:p>
+      <w:pPr>
+        <w:autoSpaceDE w:val="0"/>
+        <w:autoSpaceDN w:val="0"/>
+        <w:adjustRightInd w:val="0"/>
+        <w:spacing w:after="0" w:line="240" w:lineRule="auto"/>
+        <w:rPr>
+          <w:rFonts w:ascii="Consolas" w:hAnsi="Consolas" w:cs="Consolas"/>
+          <w:b/>
+          <w:color w:val="2B91AF"/>
+          <w:sz w:val="19"/>
+          <w:szCs w:val="19"/>
+        </w:rPr>
+      </w:pPr>
+    </w:p>
+    <w:p>
+      <w:pPr>
+        <w:autoSpaceDE w:val="0"/>
+        <w:autoSpaceDN w:val="0"/>
+        <w:adjustRightInd w:val="0"/>
+        <w:spacing w:after="0" w:line="240" w:lineRule="auto"/>
+      </w:pPr>
+      <w:r>
+        <w:t>Al igual que en los otras aplicaciones también controlamos que no metan números negativos ni con decimales ni caracteres especiales y que este comprendido entre 0 y 1.</w:t>
+      </w:r>
+    </w:p>
+    <w:p>
+      <w:pPr>
+        <w:autoSpaceDE w:val="0"/>
+        <w:autoSpaceDN w:val="0"/>
+        <w:adjustRightInd w:val="0"/>
+        <w:spacing w:after="0" w:line="240" w:lineRule="auto"/>
+        <w:rPr>
+          <w:rFonts w:ascii="Consolas" w:hAnsi="Consolas" w:cs="Consolas"/>
+          <w:b/>
+          <w:color w:val="000000"/>
+          <w:sz w:val="19"/>
+          <w:szCs w:val="19"/>
+        </w:rPr>
+      </w:pPr>
+      <w:r>
+        <w:t xml:space="preserve">Con ello solo debemos controlar que sea primo o no y después que devuelve el </w:t>
+      </w:r>
+      <w:proofErr w:type="spellStart"/>
+      <w:r>
+        <w:t>string</w:t>
+      </w:r>
+      <w:proofErr w:type="spellEnd"/>
+      <w:r>
+        <w:t xml:space="preserve"> que queremos que con ese caso de prueba controlas el resto</w:t>
+      </w:r>
+    </w:p>
+    <w:p>
+      <w:pPr>
         <w:pStyle w:val="Prrafodelista"/>
         <w:spacing w:before="240" w:line="360" w:lineRule="auto"/>
         <w:ind w:left="0"/>
@@ -7686,6 +7744,828 @@
         <w:ind w:left="0"/>
       </w:pPr>
     </w:p>
+    <w:tbl>
+      <w:tblPr>
+        <w:tblStyle w:val="Tablaconcuadrcula"/>
+        <w:tblW w:w="11605" w:type="dxa"/>
+        <w:jc w:val="center"/>
+        <w:tblLayout w:type="fixed"/>
+        <w:tblLook w:val="04A0" w:firstRow="1" w:lastRow="0" w:firstColumn="1" w:lastColumn="0" w:noHBand="0" w:noVBand="1"/>
+      </w:tblPr>
+      <w:tblGrid>
+        <w:gridCol w:w="2201"/>
+        <w:gridCol w:w="1480"/>
+        <w:gridCol w:w="2368"/>
+        <w:gridCol w:w="1712"/>
+        <w:gridCol w:w="1158"/>
+        <w:gridCol w:w="2686"/>
+      </w:tblGrid>
+      <w:tr>
+        <w:trPr>
+          <w:trHeight w:val="679"/>
+          <w:jc w:val="center"/>
+        </w:trPr>
+        <w:tc>
+          <w:tcPr>
+            <w:tcW w:w="2201" w:type="dxa"/>
+          </w:tcPr>
+          <w:p>
+            <w:pPr>
+              <w:jc w:val="center"/>
+              <w:rPr>
+                <w:b/>
+              </w:rPr>
+            </w:pPr>
+            <w:r>
+              <w:rPr>
+                <w:b/>
+              </w:rPr>
+              <w:t>Número</w:t>
+            </w:r>
+          </w:p>
+          <w:p>
+            <w:pPr>
+              <w:jc w:val="center"/>
+              <w:rPr>
+                <w:b/>
+              </w:rPr>
+            </w:pPr>
+            <w:r>
+              <w:rPr>
+                <w:b/>
+              </w:rPr>
+              <w:t>prueba</w:t>
+            </w:r>
+          </w:p>
+        </w:tc>
+        <w:tc>
+          <w:tcPr>
+            <w:tcW w:w="1480" w:type="dxa"/>
+          </w:tcPr>
+          <w:p>
+            <w:pPr>
+              <w:spacing w:line="360" w:lineRule="auto"/>
+              <w:jc w:val="center"/>
+              <w:rPr>
+                <w:b/>
+              </w:rPr>
+            </w:pPr>
+            <w:r>
+              <w:rPr>
+                <w:b/>
+              </w:rPr>
+              <w:t>Entrada</w:t>
+            </w:r>
+          </w:p>
+        </w:tc>
+        <w:tc>
+          <w:tcPr>
+            <w:tcW w:w="2368" w:type="dxa"/>
+          </w:tcPr>
+          <w:p>
+            <w:pPr>
+              <w:spacing w:line="360" w:lineRule="auto"/>
+              <w:jc w:val="center"/>
+              <w:rPr>
+                <w:b/>
+              </w:rPr>
+            </w:pPr>
+            <w:r>
+              <w:rPr>
+                <w:b/>
+              </w:rPr>
+              <w:t>Salida</w:t>
+            </w:r>
+          </w:p>
+        </w:tc>
+        <w:tc>
+          <w:tcPr>
+            <w:tcW w:w="1712" w:type="dxa"/>
+          </w:tcPr>
+          <w:p>
+            <w:pPr>
+              <w:spacing w:line="360" w:lineRule="auto"/>
+              <w:jc w:val="center"/>
+              <w:rPr>
+                <w:b/>
+              </w:rPr>
+            </w:pPr>
+            <w:r>
+              <w:rPr>
+                <w:b/>
+              </w:rPr>
+              <w:t>Esperado</w:t>
+            </w:r>
+          </w:p>
+        </w:tc>
+        <w:tc>
+          <w:tcPr>
+            <w:tcW w:w="1158" w:type="dxa"/>
+          </w:tcPr>
+          <w:p>
+            <w:pPr>
+              <w:spacing w:line="360" w:lineRule="auto"/>
+              <w:jc w:val="center"/>
+              <w:rPr>
+                <w:b/>
+              </w:rPr>
+            </w:pPr>
+            <w:r>
+              <w:rPr>
+                <w:b/>
+              </w:rPr>
+              <w:t>Resultado</w:t>
+            </w:r>
+          </w:p>
+        </w:tc>
+        <w:tc>
+          <w:tcPr>
+            <w:tcW w:w="2686" w:type="dxa"/>
+          </w:tcPr>
+          <w:p>
+            <w:pPr>
+              <w:spacing w:line="360" w:lineRule="auto"/>
+              <w:jc w:val="center"/>
+              <w:rPr>
+                <w:b/>
+              </w:rPr>
+            </w:pPr>
+            <w:r>
+              <w:rPr>
+                <w:b/>
+              </w:rPr>
+              <w:t>Comentario</w:t>
+            </w:r>
+          </w:p>
+        </w:tc>
+      </w:tr>
+      <w:tr>
+        <w:trPr>
+          <w:trHeight w:val="826"/>
+          <w:jc w:val="center"/>
+        </w:trPr>
+        <w:tc>
+          <w:tcPr>
+            <w:tcW w:w="2201" w:type="dxa"/>
+          </w:tcPr>
+          <w:p>
+            <w:pPr>
+              <w:jc w:val="center"/>
+            </w:pPr>
+            <w:r>
+              <w:t>1</w:t>
+            </w:r>
+          </w:p>
+          <w:p>
+            <w:pPr>
+              <w:jc w:val="center"/>
+            </w:pPr>
+            <w:proofErr w:type="spellStart"/>
+            <w:r>
+              <w:rPr>
+                <w:rFonts w:ascii="Consolas" w:hAnsi="Consolas" w:cs="Consolas"/>
+                <w:b/>
+                <w:color w:val="000000"/>
+                <w:sz w:val="19"/>
+                <w:szCs w:val="19"/>
+              </w:rPr>
+              <w:t>testPrimosEsPrimo</w:t>
+            </w:r>
+            <w:proofErr w:type="spellEnd"/>
+          </w:p>
+        </w:tc>
+        <w:tc>
+          <w:tcPr>
+            <w:tcW w:w="1480" w:type="dxa"/>
+          </w:tcPr>
+          <w:p>
+            <w:pPr>
+              <w:jc w:val="center"/>
+            </w:pPr>
+            <w:r>
+              <w:t>11</w:t>
+            </w:r>
+          </w:p>
+        </w:tc>
+        <w:tc>
+          <w:tcPr>
+            <w:tcW w:w="2368" w:type="dxa"/>
+          </w:tcPr>
+          <w:p>
+            <w:pPr>
+              <w:jc w:val="center"/>
+            </w:pPr>
+            <w:proofErr w:type="spellStart"/>
+            <w:r>
+              <w:t>esPrimo</w:t>
+            </w:r>
+            <w:proofErr w:type="spellEnd"/>
+            <w:r>
+              <w:t>=true</w:t>
+            </w:r>
+          </w:p>
+        </w:tc>
+        <w:tc>
+          <w:tcPr>
+            <w:tcW w:w="1712" w:type="dxa"/>
+          </w:tcPr>
+          <w:p>
+            <w:pPr>
+              <w:jc w:val="center"/>
+            </w:pPr>
+            <w:proofErr w:type="spellStart"/>
+            <w:r>
+              <w:t>esPrimo</w:t>
+            </w:r>
+            <w:proofErr w:type="spellEnd"/>
+            <w:r>
+              <w:t>=true</w:t>
+            </w:r>
+          </w:p>
+        </w:tc>
+        <w:tc>
+          <w:tcPr>
+            <w:tcW w:w="1158" w:type="dxa"/>
+          </w:tcPr>
+          <w:p>
+            <w:pPr>
+              <w:jc w:val="center"/>
+              <w:rPr>
+                <w:color w:val="00FF00"/>
+              </w:rPr>
+            </w:pPr>
+            <w:r>
+              <w:rPr>
+                <w:color w:val="00FF00"/>
+              </w:rPr>
+              <w:t>OK</w:t>
+            </w:r>
+          </w:p>
+        </w:tc>
+        <w:tc>
+          <w:tcPr>
+            <w:tcW w:w="2686" w:type="dxa"/>
+          </w:tcPr>
+          <w:p>
+            <w:pPr>
+              <w:jc w:val="center"/>
+            </w:pPr>
+            <w:r>
+              <w:t>Devuelve que si es primo</w:t>
+            </w:r>
+          </w:p>
+        </w:tc>
+      </w:tr>
+      <w:tr>
+        <w:trPr>
+          <w:trHeight w:val="826"/>
+          <w:jc w:val="center"/>
+        </w:trPr>
+        <w:tc>
+          <w:tcPr>
+            <w:tcW w:w="2201" w:type="dxa"/>
+          </w:tcPr>
+          <w:p>
+            <w:pPr>
+              <w:jc w:val="center"/>
+              <w:rPr>
+                <w:rFonts w:ascii="Consolas" w:hAnsi="Consolas" w:cs="Consolas"/>
+                <w:b/>
+                <w:color w:val="000000"/>
+                <w:sz w:val="19"/>
+                <w:szCs w:val="19"/>
+              </w:rPr>
+            </w:pPr>
+            <w:r>
+              <w:rPr>
+                <w:rFonts w:ascii="Consolas" w:hAnsi="Consolas" w:cs="Consolas"/>
+                <w:b/>
+                <w:color w:val="000000"/>
+                <w:sz w:val="19"/>
+                <w:szCs w:val="19"/>
+              </w:rPr>
+              <w:t>2</w:t>
+            </w:r>
+          </w:p>
+          <w:p>
+            <w:pPr>
+              <w:jc w:val="center"/>
+            </w:pPr>
+            <w:proofErr w:type="spellStart"/>
+            <w:r>
+              <w:rPr>
+                <w:rFonts w:ascii="Consolas" w:hAnsi="Consolas" w:cs="Consolas"/>
+                <w:b/>
+                <w:color w:val="000000"/>
+                <w:sz w:val="19"/>
+                <w:szCs w:val="19"/>
+              </w:rPr>
+              <w:t>testPrimosNoEsPrimo</w:t>
+            </w:r>
+            <w:proofErr w:type="spellEnd"/>
+          </w:p>
+        </w:tc>
+        <w:tc>
+          <w:tcPr>
+            <w:tcW w:w="1480" w:type="dxa"/>
+          </w:tcPr>
+          <w:p>
+            <w:pPr>
+              <w:jc w:val="center"/>
+            </w:pPr>
+            <w:r>
+              <w:t>8</w:t>
+            </w:r>
+          </w:p>
+        </w:tc>
+        <w:tc>
+          <w:tcPr>
+            <w:tcW w:w="2368" w:type="dxa"/>
+          </w:tcPr>
+          <w:p>
+            <w:pPr>
+              <w:jc w:val="center"/>
+            </w:pPr>
+            <w:proofErr w:type="spellStart"/>
+            <w:r>
+              <w:t>esPrimo</w:t>
+            </w:r>
+            <w:proofErr w:type="spellEnd"/>
+            <w:r>
+              <w:t>=</w:t>
+            </w:r>
+            <w:r>
+              <w:t>false</w:t>
+            </w:r>
+          </w:p>
+        </w:tc>
+        <w:tc>
+          <w:tcPr>
+            <w:tcW w:w="1712" w:type="dxa"/>
+          </w:tcPr>
+          <w:p>
+            <w:pPr>
+              <w:jc w:val="center"/>
+            </w:pPr>
+            <w:proofErr w:type="spellStart"/>
+            <w:r>
+              <w:t>esPrimo</w:t>
+            </w:r>
+            <w:proofErr w:type="spellEnd"/>
+            <w:r>
+              <w:t>=false</w:t>
+            </w:r>
+          </w:p>
+        </w:tc>
+        <w:tc>
+          <w:tcPr>
+            <w:tcW w:w="1158" w:type="dxa"/>
+          </w:tcPr>
+          <w:p>
+            <w:pPr>
+              <w:jc w:val="center"/>
+              <w:rPr>
+                <w:color w:val="00FF00"/>
+              </w:rPr>
+            </w:pPr>
+            <w:r>
+              <w:rPr>
+                <w:color w:val="00FF00"/>
+              </w:rPr>
+              <w:t>OK</w:t>
+            </w:r>
+          </w:p>
+        </w:tc>
+        <w:tc>
+          <w:tcPr>
+            <w:tcW w:w="2686" w:type="dxa"/>
+          </w:tcPr>
+          <w:p>
+            <w:pPr>
+              <w:jc w:val="center"/>
+            </w:pPr>
+            <w:r>
+              <w:t>Devuelve que no es primo</w:t>
+            </w:r>
+          </w:p>
+        </w:tc>
+      </w:tr>
+      <w:tr>
+        <w:trPr>
+          <w:trHeight w:val="826"/>
+          <w:jc w:val="center"/>
+        </w:trPr>
+        <w:tc>
+          <w:tcPr>
+            <w:tcW w:w="2201" w:type="dxa"/>
+          </w:tcPr>
+          <w:p>
+            <w:pPr>
+              <w:jc w:val="center"/>
+            </w:pPr>
+            <w:r>
+              <w:t>3</w:t>
+            </w:r>
+          </w:p>
+          <w:p>
+            <w:pPr>
+              <w:jc w:val="center"/>
+            </w:pPr>
+            <w:proofErr w:type="spellStart"/>
+            <w:r>
+              <w:rPr>
+                <w:rFonts w:ascii="Consolas" w:hAnsi="Consolas" w:cs="Consolas"/>
+                <w:b/>
+                <w:color w:val="000000"/>
+                <w:sz w:val="19"/>
+                <w:szCs w:val="19"/>
+              </w:rPr>
+              <w:t>testMatrizPrimos</w:t>
+            </w:r>
+            <w:proofErr w:type="spellEnd"/>
+          </w:p>
+        </w:tc>
+        <w:tc>
+          <w:tcPr>
+            <w:tcW w:w="1480" w:type="dxa"/>
+          </w:tcPr>
+          <w:p>
+            <w:pPr>
+              <w:autoSpaceDE w:val="0"/>
+              <w:autoSpaceDN w:val="0"/>
+              <w:adjustRightInd w:val="0"/>
+              <w:rPr>
+                <w:rFonts w:ascii="Consolas" w:hAnsi="Consolas" w:cs="Consolas"/>
+                <w:b/>
+                <w:color w:val="000000"/>
+                <w:sz w:val="19"/>
+                <w:szCs w:val="19"/>
+              </w:rPr>
+            </w:pPr>
+            <w:proofErr w:type="spellStart"/>
+            <w:r>
+              <w:rPr>
+                <w:rFonts w:ascii="Consolas" w:hAnsi="Consolas" w:cs="Consolas"/>
+                <w:b/>
+                <w:color w:val="000000"/>
+                <w:sz w:val="19"/>
+                <w:szCs w:val="19"/>
+              </w:rPr>
+              <w:t>matrizPrimos</w:t>
+            </w:r>
+            <w:proofErr w:type="spellEnd"/>
+            <w:r>
+              <w:rPr>
+                <w:rFonts w:ascii="Consolas" w:hAnsi="Consolas" w:cs="Consolas"/>
+                <w:b/>
+                <w:color w:val="000000"/>
+                <w:sz w:val="19"/>
+                <w:szCs w:val="19"/>
+              </w:rPr>
+              <w:t>[0, 0] = 2;</w:t>
+            </w:r>
+          </w:p>
+          <w:p>
+            <w:pPr>
+              <w:autoSpaceDE w:val="0"/>
+              <w:autoSpaceDN w:val="0"/>
+              <w:adjustRightInd w:val="0"/>
+              <w:rPr>
+                <w:rFonts w:ascii="Consolas" w:hAnsi="Consolas" w:cs="Consolas"/>
+                <w:b/>
+                <w:color w:val="000000"/>
+                <w:sz w:val="19"/>
+                <w:szCs w:val="19"/>
+              </w:rPr>
+            </w:pPr>
+            <w:r>
+              <w:rPr>
+                <w:rFonts w:ascii="Consolas" w:hAnsi="Consolas" w:cs="Consolas"/>
+                <w:b/>
+                <w:color w:val="000000"/>
+                <w:sz w:val="19"/>
+                <w:szCs w:val="19"/>
+              </w:rPr>
+              <w:t xml:space="preserve">                </w:t>
+            </w:r>
+            <w:proofErr w:type="spellStart"/>
+            <w:r>
+              <w:rPr>
+                <w:rFonts w:ascii="Consolas" w:hAnsi="Consolas" w:cs="Consolas"/>
+                <w:b/>
+                <w:color w:val="000000"/>
+                <w:sz w:val="19"/>
+                <w:szCs w:val="19"/>
+              </w:rPr>
+              <w:t>matrizPrimos</w:t>
+            </w:r>
+            <w:proofErr w:type="spellEnd"/>
+            <w:r>
+              <w:rPr>
+                <w:rFonts w:ascii="Consolas" w:hAnsi="Consolas" w:cs="Consolas"/>
+                <w:b/>
+                <w:color w:val="000000"/>
+                <w:sz w:val="19"/>
+                <w:szCs w:val="19"/>
+              </w:rPr>
+              <w:t>[0, 1] = 8;</w:t>
+            </w:r>
+          </w:p>
+          <w:p>
+            <w:pPr>
+              <w:autoSpaceDE w:val="0"/>
+              <w:autoSpaceDN w:val="0"/>
+              <w:adjustRightInd w:val="0"/>
+              <w:rPr>
+                <w:rFonts w:ascii="Consolas" w:hAnsi="Consolas" w:cs="Consolas"/>
+                <w:b/>
+                <w:color w:val="000000"/>
+                <w:sz w:val="19"/>
+                <w:szCs w:val="19"/>
+              </w:rPr>
+            </w:pPr>
+            <w:r>
+              <w:rPr>
+                <w:rFonts w:ascii="Consolas" w:hAnsi="Consolas" w:cs="Consolas"/>
+                <w:b/>
+                <w:color w:val="000000"/>
+                <w:sz w:val="19"/>
+                <w:szCs w:val="19"/>
+              </w:rPr>
+              <w:t xml:space="preserve">                </w:t>
+            </w:r>
+            <w:proofErr w:type="spellStart"/>
+            <w:r>
+              <w:rPr>
+                <w:rFonts w:ascii="Consolas" w:hAnsi="Consolas" w:cs="Consolas"/>
+                <w:b/>
+                <w:color w:val="000000"/>
+                <w:sz w:val="19"/>
+                <w:szCs w:val="19"/>
+              </w:rPr>
+              <w:t>matrizPrimos</w:t>
+            </w:r>
+            <w:proofErr w:type="spellEnd"/>
+            <w:r>
+              <w:rPr>
+                <w:rFonts w:ascii="Consolas" w:hAnsi="Consolas" w:cs="Consolas"/>
+                <w:b/>
+                <w:color w:val="000000"/>
+                <w:sz w:val="19"/>
+                <w:szCs w:val="19"/>
+              </w:rPr>
+              <w:t>[1, 0] = 11;</w:t>
+            </w:r>
+          </w:p>
+          <w:p>
+            <w:r>
+              <w:rPr>
+                <w:rFonts w:ascii="Consolas" w:hAnsi="Consolas" w:cs="Consolas"/>
+                <w:b/>
+                <w:color w:val="000000"/>
+                <w:sz w:val="19"/>
+                <w:szCs w:val="19"/>
+              </w:rPr>
+              <w:t xml:space="preserve">                </w:t>
+            </w:r>
+            <w:proofErr w:type="spellStart"/>
+            <w:r>
+              <w:rPr>
+                <w:rFonts w:ascii="Consolas" w:hAnsi="Consolas" w:cs="Consolas"/>
+                <w:b/>
+                <w:color w:val="000000"/>
+                <w:sz w:val="19"/>
+                <w:szCs w:val="19"/>
+              </w:rPr>
+              <w:t>matrizPrimos</w:t>
+            </w:r>
+            <w:proofErr w:type="spellEnd"/>
+            <w:r>
+              <w:rPr>
+                <w:rFonts w:ascii="Consolas" w:hAnsi="Consolas" w:cs="Consolas"/>
+                <w:b/>
+                <w:color w:val="000000"/>
+                <w:sz w:val="19"/>
+                <w:szCs w:val="19"/>
+              </w:rPr>
+              <w:t>[1, 1] = 22;</w:t>
+            </w:r>
+            <w:r>
+              <w:t xml:space="preserve"> </w:t>
+            </w:r>
+          </w:p>
+        </w:tc>
+        <w:tc>
+          <w:tcPr>
+            <w:tcW w:w="2368" w:type="dxa"/>
+          </w:tcPr>
+          <w:p>
+            <w:pPr>
+              <w:jc w:val="center"/>
+            </w:pPr>
+            <w:r>
+              <w:rPr>
+                <w:rFonts w:ascii="Consolas" w:hAnsi="Consolas" w:cs="Consolas"/>
+                <w:b/>
+                <w:color w:val="A31515"/>
+                <w:sz w:val="19"/>
+                <w:szCs w:val="19"/>
+              </w:rPr>
+              <w:t>Los números primos dentro de la matriz son: \</w:t>
+            </w:r>
+            <w:proofErr w:type="spellStart"/>
+            <w:r>
+              <w:rPr>
+                <w:rFonts w:ascii="Consolas" w:hAnsi="Consolas" w:cs="Consolas"/>
+                <w:b/>
+                <w:color w:val="A31515"/>
+                <w:sz w:val="19"/>
+                <w:szCs w:val="19"/>
+              </w:rPr>
+              <w:t>nde</w:t>
+            </w:r>
+            <w:proofErr w:type="spellEnd"/>
+            <w:r>
+              <w:rPr>
+                <w:rFonts w:ascii="Consolas" w:hAnsi="Consolas" w:cs="Consolas"/>
+                <w:b/>
+                <w:color w:val="A31515"/>
+                <w:sz w:val="19"/>
+                <w:szCs w:val="19"/>
+              </w:rPr>
+              <w:t xml:space="preserve"> la </w:t>
+            </w:r>
+            <w:proofErr w:type="spellStart"/>
+            <w:r>
+              <w:rPr>
+                <w:rFonts w:ascii="Consolas" w:hAnsi="Consolas" w:cs="Consolas"/>
+                <w:b/>
+                <w:color w:val="A31515"/>
+                <w:sz w:val="19"/>
+                <w:szCs w:val="19"/>
+              </w:rPr>
+              <w:t>posicion</w:t>
+            </w:r>
+            <w:proofErr w:type="spellEnd"/>
+            <w:r>
+              <w:rPr>
+                <w:rFonts w:ascii="Consolas" w:hAnsi="Consolas" w:cs="Consolas"/>
+                <w:b/>
+                <w:color w:val="A31515"/>
+                <w:sz w:val="19"/>
+                <w:szCs w:val="19"/>
+              </w:rPr>
+              <w:t xml:space="preserve"> 0,0el valor: 2\n de la </w:t>
+            </w:r>
+            <w:proofErr w:type="spellStart"/>
+            <w:r>
+              <w:rPr>
+                <w:rFonts w:ascii="Consolas" w:hAnsi="Consolas" w:cs="Consolas"/>
+                <w:b/>
+                <w:color w:val="A31515"/>
+                <w:sz w:val="19"/>
+                <w:szCs w:val="19"/>
+              </w:rPr>
+              <w:t>posicion</w:t>
+            </w:r>
+            <w:proofErr w:type="spellEnd"/>
+            <w:r>
+              <w:rPr>
+                <w:rFonts w:ascii="Consolas" w:hAnsi="Consolas" w:cs="Consolas"/>
+                <w:b/>
+                <w:color w:val="A31515"/>
+                <w:sz w:val="19"/>
+                <w:szCs w:val="19"/>
+              </w:rPr>
+              <w:t xml:space="preserve"> 1,0el valor: 11\n</w:t>
+            </w:r>
+          </w:p>
+        </w:tc>
+        <w:tc>
+          <w:tcPr>
+            <w:tcW w:w="1712" w:type="dxa"/>
+          </w:tcPr>
+          <w:p>
+            <w:pPr>
+              <w:jc w:val="center"/>
+            </w:pPr>
+            <w:r>
+              <w:rPr>
+                <w:rFonts w:ascii="Consolas" w:hAnsi="Consolas" w:cs="Consolas"/>
+                <w:b/>
+                <w:color w:val="A31515"/>
+                <w:sz w:val="19"/>
+                <w:szCs w:val="19"/>
+              </w:rPr>
+              <w:t>Los números primos dentro de la matriz son: \</w:t>
+            </w:r>
+            <w:proofErr w:type="spellStart"/>
+            <w:r>
+              <w:rPr>
+                <w:rFonts w:ascii="Consolas" w:hAnsi="Consolas" w:cs="Consolas"/>
+                <w:b/>
+                <w:color w:val="A31515"/>
+                <w:sz w:val="19"/>
+                <w:szCs w:val="19"/>
+              </w:rPr>
+              <w:t>nde</w:t>
+            </w:r>
+            <w:proofErr w:type="spellEnd"/>
+            <w:r>
+              <w:rPr>
+                <w:rFonts w:ascii="Consolas" w:hAnsi="Consolas" w:cs="Consolas"/>
+                <w:b/>
+                <w:color w:val="A31515"/>
+                <w:sz w:val="19"/>
+                <w:szCs w:val="19"/>
+              </w:rPr>
+              <w:t xml:space="preserve"> la </w:t>
+            </w:r>
+            <w:proofErr w:type="spellStart"/>
+            <w:r>
+              <w:rPr>
+                <w:rFonts w:ascii="Consolas" w:hAnsi="Consolas" w:cs="Consolas"/>
+                <w:b/>
+                <w:color w:val="A31515"/>
+                <w:sz w:val="19"/>
+                <w:szCs w:val="19"/>
+              </w:rPr>
+              <w:t>posicion</w:t>
+            </w:r>
+            <w:proofErr w:type="spellEnd"/>
+            <w:r>
+              <w:rPr>
+                <w:rFonts w:ascii="Consolas" w:hAnsi="Consolas" w:cs="Consolas"/>
+                <w:b/>
+                <w:color w:val="A31515"/>
+                <w:sz w:val="19"/>
+                <w:szCs w:val="19"/>
+              </w:rPr>
+              <w:t xml:space="preserve"> 0,0el valor: 2\n de la </w:t>
+            </w:r>
+            <w:proofErr w:type="spellStart"/>
+            <w:r>
+              <w:rPr>
+                <w:rFonts w:ascii="Consolas" w:hAnsi="Consolas" w:cs="Consolas"/>
+                <w:b/>
+                <w:color w:val="A31515"/>
+                <w:sz w:val="19"/>
+                <w:szCs w:val="19"/>
+              </w:rPr>
+              <w:t>posicion</w:t>
+            </w:r>
+            <w:proofErr w:type="spellEnd"/>
+            <w:r>
+              <w:rPr>
+                <w:rFonts w:ascii="Consolas" w:hAnsi="Consolas" w:cs="Consolas"/>
+                <w:b/>
+                <w:color w:val="A31515"/>
+                <w:sz w:val="19"/>
+                <w:szCs w:val="19"/>
+              </w:rPr>
+              <w:t xml:space="preserve"> 1,0el valor: 11\n</w:t>
+            </w:r>
+          </w:p>
+        </w:tc>
+        <w:tc>
+          <w:tcPr>
+            <w:tcW w:w="1158" w:type="dxa"/>
+          </w:tcPr>
+          <w:p>
+            <w:pPr>
+              <w:jc w:val="center"/>
+              <w:rPr>
+                <w:color w:val="00FF00"/>
+              </w:rPr>
+            </w:pPr>
+            <w:r>
+              <w:rPr>
+                <w:color w:val="00FF00"/>
+              </w:rPr>
+              <w:t>OK</w:t>
+            </w:r>
+          </w:p>
+        </w:tc>
+        <w:tc>
+          <w:tcPr>
+            <w:tcW w:w="2686" w:type="dxa"/>
+          </w:tcPr>
+          <w:p>
+            <w:pPr>
+              <w:jc w:val="center"/>
+            </w:pPr>
+            <w:proofErr w:type="spellStart"/>
+            <w:r>
+              <w:t>Coje</w:t>
+            </w:r>
+            <w:proofErr w:type="spellEnd"/>
+            <w:r>
+              <w:t xml:space="preserve"> los números que sean primos de la matriz y los muestra </w:t>
+            </w:r>
+          </w:p>
+        </w:tc>
+      </w:tr>
+    </w:tbl>
     <w:p>
       <w:pPr>
         <w:pStyle w:val="Prrafodelista"/>
@@ -7709,10 +8589,135 @@
     </w:p>
     <w:p>
       <w:pPr>
+        <w:autoSpaceDE w:val="0"/>
+        <w:autoSpaceDN w:val="0"/>
+        <w:adjustRightInd w:val="0"/>
+        <w:spacing w:after="0" w:line="240" w:lineRule="auto"/>
+        <w:rPr>
+          <w:rFonts w:ascii="Consolas" w:hAnsi="Consolas" w:cs="Consolas"/>
+          <w:b/>
+          <w:color w:val="2B91AF"/>
+          <w:sz w:val="19"/>
+          <w:szCs w:val="19"/>
+        </w:rPr>
+      </w:pPr>
+      <w:r>
+        <w:lastRenderedPageBreak/>
+        <w:t xml:space="preserve">Para </w:t>
+      </w:r>
+      <w:r>
+        <w:rPr>
+          <w:rFonts w:ascii="Consolas" w:hAnsi="Consolas" w:cs="Consolas"/>
+          <w:b/>
+          <w:color w:val="000000"/>
+          <w:sz w:val="19"/>
+          <w:szCs w:val="19"/>
+        </w:rPr>
+        <w:t>[</w:t>
+      </w:r>
+      <w:proofErr w:type="spellStart"/>
+      <w:r>
+        <w:rPr>
+          <w:rFonts w:ascii="Consolas" w:hAnsi="Consolas" w:cs="Consolas"/>
+          <w:b/>
+          <w:color w:val="2B91AF"/>
+          <w:sz w:val="19"/>
+          <w:szCs w:val="19"/>
+        </w:rPr>
+        <w:t>TestClass</w:t>
+      </w:r>
+      <w:proofErr w:type="spellEnd"/>
+      <w:r>
+        <w:rPr>
+          <w:rFonts w:ascii="Consolas" w:hAnsi="Consolas" w:cs="Consolas"/>
+          <w:b/>
+          <w:color w:val="000000"/>
+          <w:sz w:val="19"/>
+          <w:szCs w:val="19"/>
+        </w:rPr>
+        <w:t xml:space="preserve">] </w:t>
+      </w:r>
+      <w:proofErr w:type="spellStart"/>
+      <w:r>
+        <w:rPr>
+          <w:rFonts w:ascii="Consolas" w:hAnsi="Consolas" w:cs="Consolas"/>
+          <w:b/>
+          <w:color w:val="0000FF"/>
+          <w:sz w:val="19"/>
+          <w:szCs w:val="19"/>
+        </w:rPr>
+        <w:t>public</w:t>
+      </w:r>
+      <w:proofErr w:type="spellEnd"/>
+      <w:r>
+        <w:rPr>
+          <w:rFonts w:ascii="Consolas" w:hAnsi="Consolas" w:cs="Consolas"/>
+          <w:b/>
+          <w:color w:val="000000"/>
+          <w:sz w:val="19"/>
+          <w:szCs w:val="19"/>
+        </w:rPr>
+        <w:t xml:space="preserve"> </w:t>
+      </w:r>
+      <w:proofErr w:type="spellStart"/>
+      <w:r>
+        <w:rPr>
+          <w:rFonts w:ascii="Consolas" w:hAnsi="Consolas" w:cs="Consolas"/>
+          <w:b/>
+          <w:color w:val="0000FF"/>
+          <w:sz w:val="19"/>
+          <w:szCs w:val="19"/>
+        </w:rPr>
+        <w:t>class</w:t>
+      </w:r>
+      <w:proofErr w:type="spellEnd"/>
+      <w:r>
+        <w:rPr>
+          <w:rFonts w:ascii="Consolas" w:hAnsi="Consolas" w:cs="Consolas"/>
+          <w:b/>
+          <w:color w:val="000000"/>
+          <w:sz w:val="19"/>
+          <w:szCs w:val="19"/>
+        </w:rPr>
+        <w:t xml:space="preserve"> </w:t>
+      </w:r>
+      <w:proofErr w:type="spellStart"/>
+      <w:r>
+        <w:rPr>
+          <w:rFonts w:ascii="Consolas" w:hAnsi="Consolas" w:cs="Consolas"/>
+          <w:b/>
+          <w:color w:val="2B91AF"/>
+          <w:sz w:val="19"/>
+          <w:szCs w:val="19"/>
+        </w:rPr>
+        <w:t>testTorresDeHanoi</w:t>
+      </w:r>
+      <w:proofErr w:type="spellEnd"/>
+    </w:p>
+    <w:p>
+      <w:pPr>
+        <w:autoSpaceDE w:val="0"/>
+        <w:autoSpaceDN w:val="0"/>
+        <w:adjustRightInd w:val="0"/>
+        <w:spacing w:after="0" w:line="240" w:lineRule="auto"/>
+        <w:rPr>
+          <w:rFonts w:ascii="Consolas" w:hAnsi="Consolas" w:cs="Consolas"/>
+          <w:b/>
+          <w:color w:val="000000"/>
+          <w:sz w:val="19"/>
+          <w:szCs w:val="19"/>
+        </w:rPr>
+      </w:pPr>
+    </w:p>
+    <w:p>
+      <w:pPr>
         <w:pStyle w:val="Prrafodelista"/>
         <w:spacing w:before="240" w:line="360" w:lineRule="auto"/>
         <w:ind w:left="0"/>
       </w:pPr>
+      <w:r>
+        <w:t>Esta limitado para jugar entre 1 y 9 discos por lo tanto todos los casos de prueba  entre 1 y 9 son comunes, el resto controlamos que no ingresen números negativos ni decimales ni caracteres especiales al igual que el 0.</w:t>
+      </w:r>
     </w:p>
     <w:p>
       <w:pPr>
@@ -7728,6 +8733,331 @@
         <w:ind w:left="0"/>
       </w:pPr>
     </w:p>
+    <w:p>
+      <w:pPr>
+        <w:pStyle w:val="Prrafodelista"/>
+        <w:spacing w:before="240" w:line="360" w:lineRule="auto"/>
+        <w:ind w:left="0"/>
+      </w:pPr>
+    </w:p>
+    <w:tbl>
+      <w:tblPr>
+        <w:tblStyle w:val="Tablaconcuadrcula"/>
+        <w:tblW w:w="11605" w:type="dxa"/>
+        <w:jc w:val="center"/>
+        <w:tblLook w:val="04A0" w:firstRow="1" w:lastRow="0" w:firstColumn="1" w:lastColumn="0" w:noHBand="0" w:noVBand="1"/>
+      </w:tblPr>
+      <w:tblGrid>
+        <w:gridCol w:w="1783"/>
+        <w:gridCol w:w="1035"/>
+        <w:gridCol w:w="2988"/>
+        <w:gridCol w:w="2988"/>
+        <w:gridCol w:w="1158"/>
+        <w:gridCol w:w="1653"/>
+      </w:tblGrid>
+      <w:tr>
+        <w:trPr>
+          <w:trHeight w:val="679"/>
+          <w:jc w:val="center"/>
+        </w:trPr>
+        <w:tc>
+          <w:tcPr>
+            <w:tcW w:w="986" w:type="dxa"/>
+          </w:tcPr>
+          <w:p>
+            <w:pPr>
+              <w:jc w:val="center"/>
+              <w:rPr>
+                <w:b/>
+              </w:rPr>
+            </w:pPr>
+            <w:r>
+              <w:rPr>
+                <w:b/>
+              </w:rPr>
+              <w:t>Número</w:t>
+            </w:r>
+          </w:p>
+          <w:p>
+            <w:pPr>
+              <w:jc w:val="center"/>
+              <w:rPr>
+                <w:b/>
+              </w:rPr>
+            </w:pPr>
+            <w:r>
+              <w:rPr>
+                <w:b/>
+              </w:rPr>
+              <w:t>prueba</w:t>
+            </w:r>
+          </w:p>
+        </w:tc>
+        <w:tc>
+          <w:tcPr>
+            <w:tcW w:w="1043" w:type="dxa"/>
+          </w:tcPr>
+          <w:p>
+            <w:pPr>
+              <w:spacing w:line="360" w:lineRule="auto"/>
+              <w:jc w:val="center"/>
+              <w:rPr>
+                <w:b/>
+              </w:rPr>
+            </w:pPr>
+            <w:r>
+              <w:rPr>
+                <w:b/>
+              </w:rPr>
+              <w:t>Entrada</w:t>
+            </w:r>
+          </w:p>
+        </w:tc>
+        <w:tc>
+          <w:tcPr>
+            <w:tcW w:w="3350" w:type="dxa"/>
+          </w:tcPr>
+          <w:p>
+            <w:pPr>
+              <w:spacing w:line="360" w:lineRule="auto"/>
+              <w:jc w:val="center"/>
+              <w:rPr>
+                <w:b/>
+              </w:rPr>
+            </w:pPr>
+            <w:r>
+              <w:rPr>
+                <w:b/>
+              </w:rPr>
+              <w:t>Salida</w:t>
+            </w:r>
+          </w:p>
+        </w:tc>
+        <w:tc>
+          <w:tcPr>
+            <w:tcW w:w="3350" w:type="dxa"/>
+          </w:tcPr>
+          <w:p>
+            <w:pPr>
+              <w:spacing w:line="360" w:lineRule="auto"/>
+              <w:jc w:val="center"/>
+              <w:rPr>
+                <w:b/>
+              </w:rPr>
+            </w:pPr>
+            <w:r>
+              <w:rPr>
+                <w:b/>
+              </w:rPr>
+              <w:t>Esperado</w:t>
+            </w:r>
+          </w:p>
+        </w:tc>
+        <w:tc>
+          <w:tcPr>
+            <w:tcW w:w="1158" w:type="dxa"/>
+          </w:tcPr>
+          <w:p>
+            <w:pPr>
+              <w:spacing w:line="360" w:lineRule="auto"/>
+              <w:jc w:val="center"/>
+              <w:rPr>
+                <w:b/>
+              </w:rPr>
+            </w:pPr>
+            <w:r>
+              <w:rPr>
+                <w:b/>
+              </w:rPr>
+              <w:t>Resultado</w:t>
+            </w:r>
+          </w:p>
+        </w:tc>
+        <w:tc>
+          <w:tcPr>
+            <w:tcW w:w="1718" w:type="dxa"/>
+          </w:tcPr>
+          <w:p>
+            <w:pPr>
+              <w:spacing w:line="360" w:lineRule="auto"/>
+              <w:jc w:val="center"/>
+              <w:rPr>
+                <w:b/>
+              </w:rPr>
+            </w:pPr>
+            <w:r>
+              <w:rPr>
+                <w:b/>
+              </w:rPr>
+              <w:t>Comentario</w:t>
+            </w:r>
+          </w:p>
+        </w:tc>
+      </w:tr>
+      <w:tr>
+        <w:trPr>
+          <w:trHeight w:val="826"/>
+          <w:jc w:val="center"/>
+        </w:trPr>
+        <w:tc>
+          <w:tcPr>
+            <w:tcW w:w="986" w:type="dxa"/>
+          </w:tcPr>
+          <w:p>
+            <w:pPr>
+              <w:jc w:val="center"/>
+            </w:pPr>
+            <w:r>
+              <w:t>1</w:t>
+            </w:r>
+          </w:p>
+          <w:p>
+            <w:pPr>
+              <w:jc w:val="center"/>
+            </w:pPr>
+            <w:proofErr w:type="spellStart"/>
+            <w:r>
+              <w:rPr>
+                <w:rFonts w:ascii="Consolas" w:hAnsi="Consolas" w:cs="Consolas"/>
+                <w:b/>
+                <w:color w:val="000000"/>
+                <w:sz w:val="19"/>
+                <w:szCs w:val="19"/>
+              </w:rPr>
+              <w:t>testTorresHanoi</w:t>
+            </w:r>
+            <w:proofErr w:type="spellEnd"/>
+          </w:p>
+        </w:tc>
+        <w:tc>
+          <w:tcPr>
+            <w:tcW w:w="1043" w:type="dxa"/>
+          </w:tcPr>
+          <w:p>
+            <w:pPr>
+              <w:jc w:val="center"/>
+            </w:pPr>
+            <w:r>
+              <w:rPr>
+                <w:rFonts w:ascii="Consolas" w:hAnsi="Consolas" w:cs="Consolas"/>
+                <w:b/>
+                <w:color w:val="000000"/>
+                <w:sz w:val="19"/>
+                <w:szCs w:val="19"/>
+              </w:rPr>
+              <w:t>3</w:t>
+            </w:r>
+          </w:p>
+        </w:tc>
+        <w:tc>
+          <w:tcPr>
+            <w:tcW w:w="3350" w:type="dxa"/>
+          </w:tcPr>
+          <w:p>
+            <w:pPr>
+              <w:jc w:val="center"/>
+            </w:pPr>
+            <w:r>
+              <w:rPr>
+                <w:rFonts w:ascii="Consolas" w:hAnsi="Consolas" w:cs="Consolas"/>
+                <w:b/>
+                <w:color w:val="A31515"/>
+                <w:sz w:val="19"/>
+                <w:szCs w:val="19"/>
+              </w:rPr>
+              <w:t>Muevo el disco 1 de Origen a Destino\n Muevo el disco 2 de Origen a Auxiliar\n Muevo el disco 1 de Destino a Auxiliar\n Muevo el disco 3 de Origen a Destino\n Muevo el disco 1 de Auxiliar a Origen\n Muevo el disco 2 de Auxiliar a Destino\n Muevo el</w:t>
+            </w:r>
+            <w:r>
+              <w:rPr>
+                <w:rFonts w:ascii="Consolas" w:hAnsi="Consolas" w:cs="Consolas"/>
+                <w:b/>
+                <w:color w:val="A31515"/>
+                <w:sz w:val="19"/>
+                <w:szCs w:val="19"/>
+              </w:rPr>
+              <w:t xml:space="preserve"> disco 1 de Origen a Destino\n </w:t>
+            </w:r>
+          </w:p>
+        </w:tc>
+        <w:tc>
+          <w:tcPr>
+            <w:tcW w:w="3350" w:type="dxa"/>
+          </w:tcPr>
+          <w:p>
+            <w:pPr>
+              <w:jc w:val="center"/>
+            </w:pPr>
+            <w:r>
+              <w:rPr>
+                <w:rFonts w:ascii="Consolas" w:hAnsi="Consolas" w:cs="Consolas"/>
+                <w:b/>
+                <w:color w:val="A31515"/>
+                <w:sz w:val="19"/>
+                <w:szCs w:val="19"/>
+              </w:rPr>
+              <w:t>Muevo el disco 1 de Origen a Destino\n Muevo el disco 2 de Origen a Auxiliar\n Muevo el disco 1 de Destino a Auxiliar\n Muevo el disco 3 de Origen a Destino\n Muevo el disco 1 de Auxiliar a Origen\n Muevo el disco 2 de Auxiliar a Destino\n Muevo el</w:t>
+            </w:r>
+            <w:r>
+              <w:rPr>
+                <w:rFonts w:ascii="Consolas" w:hAnsi="Consolas" w:cs="Consolas"/>
+                <w:b/>
+                <w:color w:val="A31515"/>
+                <w:sz w:val="19"/>
+                <w:szCs w:val="19"/>
+              </w:rPr>
+              <w:t xml:space="preserve"> disco 1 de Origen a Destino\n </w:t>
+            </w:r>
+          </w:p>
+        </w:tc>
+        <w:tc>
+          <w:tcPr>
+            <w:tcW w:w="1158" w:type="dxa"/>
+          </w:tcPr>
+          <w:p>
+            <w:pPr>
+              <w:jc w:val="center"/>
+              <w:rPr>
+                <w:color w:val="00FF00"/>
+              </w:rPr>
+            </w:pPr>
+            <w:r>
+              <w:rPr>
+                <w:color w:val="00FF00"/>
+              </w:rPr>
+              <w:t>OK</w:t>
+            </w:r>
+          </w:p>
+        </w:tc>
+        <w:tc>
+          <w:tcPr>
+            <w:tcW w:w="1718" w:type="dxa"/>
+          </w:tcPr>
+          <w:p>
+            <w:pPr>
+              <w:jc w:val="center"/>
+            </w:pPr>
+            <w:r>
+              <w:t>Prueba global para cualquier caso</w:t>
+            </w:r>
+          </w:p>
+          <w:p>
+            <w:pPr>
+              <w:jc w:val="center"/>
+            </w:pPr>
+          </w:p>
+          <w:p>
+            <w:pPr>
+              <w:jc w:val="center"/>
+            </w:pPr>
+            <w:r>
+              <w:t>Las \n son saltos de linea</w:t>
+            </w:r>
+            <w:bookmarkStart w:id="0" w:name="_GoBack"/>
+            <w:bookmarkEnd w:id="0"/>
+          </w:p>
+        </w:tc>
+      </w:tr>
+    </w:tbl>
     <w:p>
       <w:pPr>
         <w:pStyle w:val="Prrafodelista"/>
@@ -8160,7 +9490,6 @@
           <w:rFonts w:asciiTheme="majorHAnsi" w:eastAsia="ArialMT" w:hAnsiTheme="majorHAnsi" w:cstheme="majorHAnsi"/>
           <w:b/>
         </w:rPr>
-        <w:lastRenderedPageBreak/>
         <w:t>para mejorar el código.</w:t>
       </w:r>
     </w:p>
@@ -8601,6 +9930,7 @@
           <w:noProof/>
           <w:lang w:eastAsia="es-ES"/>
         </w:rPr>
+        <w:lastRenderedPageBreak/>
         <w:drawing>
           <wp:anchor distT="0" distB="0" distL="114300" distR="114300" simplePos="0" relativeHeight="251660288" behindDoc="0" locked="0" layoutInCell="1" allowOverlap="1" wp14:anchorId="12381F4B" wp14:editId="0E15445C">
             <wp:simplePos x="0" y="0"/>
@@ -8677,7 +10007,6 @@
         <w:spacing w:before="240" w:line="360" w:lineRule="auto"/>
       </w:pPr>
       <w:r>
-        <w:lastRenderedPageBreak/>
         <w:t xml:space="preserve">No he conseguido arreglarlo por </w:t>
       </w:r>
       <w:proofErr w:type="spellStart"/>
@@ -10900,7 +12229,7 @@
 </file>
 
 <file path=customXml/itemProps1.xml><?xml version="1.0" encoding="utf-8"?>
-<ds:datastoreItem xmlns:ds="http://schemas.openxmlformats.org/officeDocument/2006/customXml" ds:itemID="{2F7DD32B-F92D-46A8-A0C9-D986AA3549EB}">
+<ds:datastoreItem xmlns:ds="http://schemas.openxmlformats.org/officeDocument/2006/customXml" ds:itemID="{6BF4F2A4-70AA-4AAF-A79F-3BFE2EAAC8B7}">
   <ds:schemaRefs>
     <ds:schemaRef ds:uri="http://schemas.openxmlformats.org/officeDocument/2006/bibliography"/>
   </ds:schemaRefs>

</xml_diff>

<commit_message>
Realizados todos los cambios y probado el intelliset para generar pruebas unitarias, agregados recursos para pasar 3 string como recursos, podria hacerlo con todos para mejorar la funcionabilidad del proyecto.
</commit_message>
<xml_diff>
--- a/proyecto2evaluacion/documentacion/Documentacion del proyecto 3 evaluacion.docx
+++ b/proyecto2evaluacion/documentacion/Documentacion del proyecto 3 evaluacion.docx
@@ -8092,10 +8092,7 @@
             </w:r>
             <w:proofErr w:type="spellEnd"/>
             <w:r>
-              <w:t>=</w:t>
-            </w:r>
-            <w:r>
-              <w:t>false</w:t>
+              <w:t>=false</w:t>
             </w:r>
           </w:p>
         </w:tc>
@@ -8995,17 +8992,7 @@
                 <w:sz w:val="19"/>
                 <w:szCs w:val="19"/>
               </w:rPr>
-              <w:t>Muevo el disco 1 de Origen a Destino\n Muevo el disco 2 de Origen a Auxiliar\n Muevo el disco 1 de Destino a Auxiliar\n Muevo el disco 3 de Origen a Destino\n Muevo el disco 1 de Auxiliar a Origen\n Muevo el disco 2 de Auxiliar a Destino\n Muevo el</w:t>
-            </w:r>
-            <w:r>
-              <w:rPr>
-                <w:rFonts w:ascii="Consolas" w:hAnsi="Consolas" w:cs="Consolas"/>
-                <w:b/>
-                <w:color w:val="A31515"/>
-                <w:sz w:val="19"/>
-                <w:szCs w:val="19"/>
-              </w:rPr>
-              <w:t xml:space="preserve"> disco 1 de Origen a Destino\n </w:t>
+              <w:t xml:space="preserve">Muevo el disco 1 de Origen a Destino\n Muevo el disco 2 de Origen a Auxiliar\n Muevo el disco 1 de Destino a Auxiliar\n Muevo el disco 3 de Origen a Destino\n Muevo el disco 1 de Auxiliar a Origen\n Muevo el disco 2 de Auxiliar a Destino\n Muevo el disco 1 de Origen a Destino\n </w:t>
             </w:r>
           </w:p>
         </w:tc>
@@ -9052,278 +9039,10 @@
             <w:r>
               <w:t>Las \n son saltos de linea</w:t>
             </w:r>
-            <w:bookmarkStart w:id="0" w:name="_GoBack"/>
-            <w:bookmarkEnd w:id="0"/>
           </w:p>
         </w:tc>
       </w:tr>
     </w:tbl>
-    <w:p>
-      <w:pPr>
-        <w:pStyle w:val="Prrafodelista"/>
-        <w:spacing w:before="240" w:line="360" w:lineRule="auto"/>
-        <w:ind w:left="0"/>
-      </w:pPr>
-    </w:p>
-    <w:p>
-      <w:pPr>
-        <w:pStyle w:val="Prrafodelista"/>
-        <w:spacing w:before="240" w:line="360" w:lineRule="auto"/>
-        <w:ind w:left="0"/>
-      </w:pPr>
-    </w:p>
-    <w:p>
-      <w:pPr>
-        <w:pStyle w:val="Prrafodelista"/>
-        <w:spacing w:before="240" w:line="360" w:lineRule="auto"/>
-        <w:ind w:left="0"/>
-      </w:pPr>
-    </w:p>
-    <w:p>
-      <w:pPr>
-        <w:pStyle w:val="Prrafodelista"/>
-        <w:spacing w:before="240" w:line="360" w:lineRule="auto"/>
-        <w:ind w:left="0"/>
-      </w:pPr>
-    </w:p>
-    <w:p>
-      <w:pPr>
-        <w:pStyle w:val="Prrafodelista"/>
-        <w:spacing w:before="240" w:line="360" w:lineRule="auto"/>
-        <w:ind w:left="0"/>
-      </w:pPr>
-    </w:p>
-    <w:p>
-      <w:pPr>
-        <w:pStyle w:val="Prrafodelista"/>
-        <w:spacing w:before="240" w:line="360" w:lineRule="auto"/>
-        <w:ind w:left="0"/>
-      </w:pPr>
-    </w:p>
-    <w:p>
-      <w:pPr>
-        <w:pStyle w:val="Prrafodelista"/>
-        <w:spacing w:before="240" w:line="360" w:lineRule="auto"/>
-        <w:ind w:left="0"/>
-      </w:pPr>
-    </w:p>
-    <w:p>
-      <w:pPr>
-        <w:pStyle w:val="Prrafodelista"/>
-        <w:spacing w:before="240" w:line="360" w:lineRule="auto"/>
-        <w:ind w:left="0"/>
-      </w:pPr>
-    </w:p>
-    <w:p>
-      <w:pPr>
-        <w:pStyle w:val="Prrafodelista"/>
-        <w:spacing w:before="240" w:line="360" w:lineRule="auto"/>
-        <w:ind w:left="0"/>
-      </w:pPr>
-    </w:p>
-    <w:p>
-      <w:pPr>
-        <w:pStyle w:val="Prrafodelista"/>
-        <w:spacing w:before="240" w:line="360" w:lineRule="auto"/>
-        <w:ind w:left="0"/>
-      </w:pPr>
-    </w:p>
-    <w:p>
-      <w:pPr>
-        <w:pStyle w:val="Prrafodelista"/>
-        <w:spacing w:before="240" w:line="360" w:lineRule="auto"/>
-        <w:ind w:left="0"/>
-      </w:pPr>
-    </w:p>
-    <w:p>
-      <w:pPr>
-        <w:pStyle w:val="Prrafodelista"/>
-        <w:spacing w:before="240" w:line="360" w:lineRule="auto"/>
-        <w:ind w:left="0"/>
-      </w:pPr>
-    </w:p>
-    <w:p>
-      <w:pPr>
-        <w:pStyle w:val="Prrafodelista"/>
-        <w:spacing w:before="240" w:line="360" w:lineRule="auto"/>
-        <w:ind w:left="0"/>
-      </w:pPr>
-    </w:p>
-    <w:p>
-      <w:pPr>
-        <w:pStyle w:val="Prrafodelista"/>
-        <w:spacing w:before="240" w:line="360" w:lineRule="auto"/>
-        <w:ind w:left="0"/>
-      </w:pPr>
-    </w:p>
-    <w:p>
-      <w:pPr>
-        <w:pStyle w:val="Prrafodelista"/>
-        <w:spacing w:before="240" w:line="360" w:lineRule="auto"/>
-        <w:ind w:left="0"/>
-      </w:pPr>
-    </w:p>
-    <w:p>
-      <w:pPr>
-        <w:pStyle w:val="Prrafodelista"/>
-        <w:spacing w:before="240" w:line="360" w:lineRule="auto"/>
-        <w:ind w:left="0"/>
-      </w:pPr>
-    </w:p>
-    <w:p>
-      <w:pPr>
-        <w:pStyle w:val="Prrafodelista"/>
-        <w:spacing w:before="240" w:line="360" w:lineRule="auto"/>
-        <w:ind w:left="0"/>
-      </w:pPr>
-    </w:p>
-    <w:p>
-      <w:pPr>
-        <w:pStyle w:val="Prrafodelista"/>
-        <w:spacing w:before="240" w:line="360" w:lineRule="auto"/>
-        <w:ind w:left="0"/>
-      </w:pPr>
-    </w:p>
-    <w:p>
-      <w:pPr>
-        <w:pStyle w:val="Prrafodelista"/>
-        <w:spacing w:before="240" w:line="360" w:lineRule="auto"/>
-        <w:ind w:left="0"/>
-      </w:pPr>
-    </w:p>
-    <w:p>
-      <w:pPr>
-        <w:pStyle w:val="Prrafodelista"/>
-        <w:spacing w:before="240" w:line="360" w:lineRule="auto"/>
-        <w:ind w:left="0"/>
-      </w:pPr>
-    </w:p>
-    <w:p>
-      <w:pPr>
-        <w:pStyle w:val="Prrafodelista"/>
-        <w:spacing w:before="240" w:line="360" w:lineRule="auto"/>
-        <w:ind w:left="0"/>
-      </w:pPr>
-    </w:p>
-    <w:p>
-      <w:pPr>
-        <w:pStyle w:val="Prrafodelista"/>
-        <w:spacing w:before="240" w:line="360" w:lineRule="auto"/>
-        <w:ind w:left="0"/>
-      </w:pPr>
-    </w:p>
-    <w:p>
-      <w:pPr>
-        <w:pStyle w:val="Prrafodelista"/>
-        <w:spacing w:before="240" w:line="360" w:lineRule="auto"/>
-        <w:ind w:left="0"/>
-      </w:pPr>
-    </w:p>
-    <w:p>
-      <w:pPr>
-        <w:pStyle w:val="Prrafodelista"/>
-        <w:spacing w:before="240" w:line="360" w:lineRule="auto"/>
-        <w:ind w:left="0"/>
-      </w:pPr>
-    </w:p>
-    <w:p>
-      <w:pPr>
-        <w:pStyle w:val="Prrafodelista"/>
-        <w:spacing w:before="240" w:line="360" w:lineRule="auto"/>
-        <w:ind w:left="0"/>
-      </w:pPr>
-    </w:p>
-    <w:p>
-      <w:pPr>
-        <w:pStyle w:val="Prrafodelista"/>
-        <w:spacing w:before="240" w:line="360" w:lineRule="auto"/>
-        <w:ind w:left="0"/>
-      </w:pPr>
-    </w:p>
-    <w:p>
-      <w:pPr>
-        <w:pStyle w:val="Prrafodelista"/>
-        <w:spacing w:before="240" w:line="360" w:lineRule="auto"/>
-        <w:ind w:left="0"/>
-      </w:pPr>
-    </w:p>
-    <w:p>
-      <w:pPr>
-        <w:pStyle w:val="Prrafodelista"/>
-        <w:spacing w:before="240" w:line="360" w:lineRule="auto"/>
-        <w:ind w:left="0"/>
-      </w:pPr>
-    </w:p>
-    <w:p>
-      <w:pPr>
-        <w:pStyle w:val="Prrafodelista"/>
-        <w:spacing w:before="240" w:line="360" w:lineRule="auto"/>
-        <w:ind w:left="0"/>
-      </w:pPr>
-    </w:p>
-    <w:p>
-      <w:pPr>
-        <w:pStyle w:val="Prrafodelista"/>
-        <w:spacing w:before="240" w:line="360" w:lineRule="auto"/>
-        <w:ind w:left="0"/>
-      </w:pPr>
-    </w:p>
-    <w:p>
-      <w:pPr>
-        <w:pStyle w:val="Prrafodelista"/>
-        <w:spacing w:before="240" w:line="360" w:lineRule="auto"/>
-        <w:ind w:left="0"/>
-      </w:pPr>
-    </w:p>
-    <w:p>
-      <w:pPr>
-        <w:pStyle w:val="Prrafodelista"/>
-        <w:spacing w:before="240" w:line="360" w:lineRule="auto"/>
-        <w:ind w:left="0"/>
-      </w:pPr>
-    </w:p>
-    <w:p>
-      <w:pPr>
-        <w:pStyle w:val="Prrafodelista"/>
-        <w:spacing w:before="240" w:line="360" w:lineRule="auto"/>
-        <w:ind w:left="0"/>
-      </w:pPr>
-    </w:p>
-    <w:p>
-      <w:pPr>
-        <w:pStyle w:val="Prrafodelista"/>
-        <w:spacing w:before="240" w:line="360" w:lineRule="auto"/>
-        <w:ind w:left="0"/>
-      </w:pPr>
-    </w:p>
-    <w:p>
-      <w:pPr>
-        <w:pStyle w:val="Prrafodelista"/>
-        <w:spacing w:before="240" w:line="360" w:lineRule="auto"/>
-        <w:ind w:left="0"/>
-      </w:pPr>
-    </w:p>
-    <w:p>
-      <w:pPr>
-        <w:pStyle w:val="Prrafodelista"/>
-        <w:spacing w:before="240" w:line="360" w:lineRule="auto"/>
-        <w:ind w:left="0"/>
-      </w:pPr>
-    </w:p>
-    <w:p>
-      <w:pPr>
-        <w:pStyle w:val="Prrafodelista"/>
-        <w:spacing w:before="240" w:line="360" w:lineRule="auto"/>
-        <w:ind w:left="0"/>
-      </w:pPr>
-    </w:p>
-    <w:p>
-      <w:pPr>
-        <w:pStyle w:val="Prrafodelista"/>
-        <w:spacing w:before="240" w:line="360" w:lineRule="auto"/>
-        <w:ind w:left="0"/>
-      </w:pPr>
-    </w:p>
     <w:p>
       <w:pPr>
         <w:pStyle w:val="Prrafodelista"/>
@@ -9472,6 +9191,7 @@
           <w:rFonts w:asciiTheme="majorHAnsi" w:eastAsia="ArialMT" w:hAnsiTheme="majorHAnsi" w:cstheme="majorHAnsi"/>
           <w:b/>
         </w:rPr>
+        <w:lastRenderedPageBreak/>
         <w:t xml:space="preserve">9. Prueba las funcionalidades de análisis de código de Visual Studio </w:t>
       </w:r>
     </w:p>
@@ -9925,25 +9645,81 @@
         <w:pStyle w:val="Prrafodelista"/>
         <w:spacing w:before="240" w:line="360" w:lineRule="auto"/>
       </w:pPr>
+    </w:p>
+    <w:p>
+      <w:pPr>
+        <w:pStyle w:val="Prrafodelista"/>
+        <w:spacing w:before="240" w:line="360" w:lineRule="auto"/>
+        <w:ind w:left="0"/>
+      </w:pPr>
+    </w:p>
+    <w:p>
+      <w:pPr>
+        <w:pStyle w:val="Prrafodelista"/>
+        <w:spacing w:before="240" w:line="360" w:lineRule="auto"/>
+        <w:ind w:left="0"/>
+      </w:pPr>
+    </w:p>
+    <w:p>
+      <w:pPr>
+        <w:pStyle w:val="Prrafodelista"/>
+        <w:spacing w:before="240" w:line="360" w:lineRule="auto"/>
+        <w:ind w:left="0"/>
+      </w:pPr>
+    </w:p>
+    <w:p>
+      <w:pPr>
+        <w:pStyle w:val="Prrafodelista"/>
+        <w:spacing w:before="240" w:line="360" w:lineRule="auto"/>
+        <w:ind w:left="0"/>
+      </w:pPr>
+    </w:p>
+    <w:p>
+      <w:pPr>
+        <w:pStyle w:val="Prrafodelista"/>
+        <w:spacing w:before="240" w:line="360" w:lineRule="auto"/>
+        <w:ind w:left="0"/>
+      </w:pPr>
+      <w:proofErr w:type="spellStart"/>
+      <w:r>
+        <w:t>Analisis</w:t>
+      </w:r>
+      <w:proofErr w:type="spellEnd"/>
+      <w:r>
+        <w:t xml:space="preserve"> de código ca1303:</w:t>
+      </w:r>
+    </w:p>
+    <w:p>
+      <w:pPr>
+        <w:pStyle w:val="Prrafodelista"/>
+        <w:spacing w:before="240" w:line="360" w:lineRule="auto"/>
+        <w:ind w:left="0"/>
+      </w:pPr>
+    </w:p>
+    <w:p>
+      <w:pPr>
+        <w:pStyle w:val="Prrafodelista"/>
+        <w:spacing w:before="240" w:line="360" w:lineRule="auto"/>
+        <w:ind w:left="0"/>
+      </w:pPr>
       <w:r>
         <w:rPr>
           <w:noProof/>
           <w:lang w:eastAsia="es-ES"/>
         </w:rPr>
-        <w:lastRenderedPageBreak/>
         <w:drawing>
-          <wp:anchor distT="0" distB="0" distL="114300" distR="114300" simplePos="0" relativeHeight="251660288" behindDoc="0" locked="0" layoutInCell="1" allowOverlap="1" wp14:anchorId="12381F4B" wp14:editId="0E15445C">
+          <wp:anchor distT="0" distB="0" distL="114300" distR="114300" simplePos="0" relativeHeight="251663360" behindDoc="0" locked="0" layoutInCell="1" allowOverlap="1">
             <wp:simplePos x="0" y="0"/>
-            <wp:positionH relativeFrom="page">
-              <wp:align>right</wp:align>
+            <wp:positionH relativeFrom="margin">
+              <wp:posOffset>-831850</wp:posOffset>
             </wp:positionH>
             <wp:positionV relativeFrom="paragraph">
-              <wp:posOffset>219710</wp:posOffset>
+              <wp:posOffset>1743075</wp:posOffset>
             </wp:positionV>
-            <wp:extent cx="7350760" cy="704850"/>
-            <wp:effectExtent l="0" t="0" r="2540" b="0"/>
+            <wp:extent cx="6767830" cy="2303145"/>
+            <wp:effectExtent l="0" t="0" r="0" b="1905"/>
             <wp:wrapSquare wrapText="bothSides"/>
-            <wp:docPr id="2" name="Imagen 2" descr="C:\Users\vacas\AppData\Local\Microsoft\Windows\INetCache\Content.Word\Screenshot_1.jpg"/>
+            <wp:docPr id="5" name="Imagen 5"/>
             <wp:cNvGraphicFramePr>
               <a:graphicFrameLocks xmlns:a="http://schemas.openxmlformats.org/drawingml/2006/main" noChangeAspect="1"/>
             </wp:cNvGraphicFramePr>
@@ -9951,10 +9727,8 @@
               <a:graphicData uri="http://schemas.openxmlformats.org/drawingml/2006/picture">
                 <pic:pic xmlns:pic="http://schemas.openxmlformats.org/drawingml/2006/picture">
                   <pic:nvPicPr>
-                    <pic:cNvPr id="0" name="Picture 2" descr="C:\Users\vacas\AppData\Local\Microsoft\Windows\INetCache\Content.Word\Screenshot_1.jpg"/>
-                    <pic:cNvPicPr>
-                      <a:picLocks noChangeAspect="1" noChangeArrowheads="1"/>
-                    </pic:cNvPicPr>
+                    <pic:cNvPr id="1" name=""/>
+                    <pic:cNvPicPr/>
                   </pic:nvPicPr>
                   <pic:blipFill>
                     <a:blip r:embed="rId10">
@@ -9964,73 +9738,410 @@
                         </a:ext>
                       </a:extLst>
                     </a:blip>
-                    <a:srcRect/>
                     <a:stretch>
                       <a:fillRect/>
                     </a:stretch>
                   </pic:blipFill>
-                  <pic:spPr bwMode="auto">
+                  <pic:spPr>
                     <a:xfrm>
                       <a:off x="0" y="0"/>
-                      <a:ext cx="7350760" cy="704850"/>
+                      <a:ext cx="6767830" cy="2303145"/>
                     </a:xfrm>
                     <a:prstGeom prst="rect">
                       <a:avLst/>
                     </a:prstGeom>
-                    <a:noFill/>
-                    <a:ln>
-                      <a:noFill/>
-                    </a:ln>
                   </pic:spPr>
                 </pic:pic>
               </a:graphicData>
             </a:graphic>
-            <wp14:sizeRelH relativeFrom="page">
-              <wp14:pctWidth>0</wp14:pctWidth>
-            </wp14:sizeRelH>
-            <wp14:sizeRelV relativeFrom="page">
-              <wp14:pctHeight>0</wp14:pctHeight>
-            </wp14:sizeRelV>
           </wp:anchor>
         </w:drawing>
       </w:r>
+      <w:r>
+        <w:rPr>
+          <w:noProof/>
+          <w:lang w:eastAsia="es-ES"/>
+        </w:rPr>
+        <w:drawing>
+          <wp:anchor distT="0" distB="0" distL="114300" distR="114300" simplePos="0" relativeHeight="251664384" behindDoc="0" locked="0" layoutInCell="1" allowOverlap="1">
+            <wp:simplePos x="0" y="0"/>
+            <wp:positionH relativeFrom="column">
+              <wp:posOffset>-244068</wp:posOffset>
+            </wp:positionH>
+            <wp:positionV relativeFrom="paragraph">
+              <wp:posOffset>577263</wp:posOffset>
+            </wp:positionV>
+            <wp:extent cx="5400040" cy="1094105"/>
+            <wp:effectExtent l="0" t="0" r="0" b="0"/>
+            <wp:wrapSquare wrapText="bothSides"/>
+            <wp:docPr id="6" name="Imagen 6"/>
+            <wp:cNvGraphicFramePr>
+              <a:graphicFrameLocks xmlns:a="http://schemas.openxmlformats.org/drawingml/2006/main" noChangeAspect="1"/>
+            </wp:cNvGraphicFramePr>
+            <a:graphic xmlns:a="http://schemas.openxmlformats.org/drawingml/2006/main">
+              <a:graphicData uri="http://schemas.openxmlformats.org/drawingml/2006/picture">
+                <pic:pic xmlns:pic="http://schemas.openxmlformats.org/drawingml/2006/picture">
+                  <pic:nvPicPr>
+                    <pic:cNvPr id="1" name=""/>
+                    <pic:cNvPicPr/>
+                  </pic:nvPicPr>
+                  <pic:blipFill>
+                    <a:blip r:embed="rId11">
+                      <a:extLst>
+                        <a:ext uri="{28A0092B-C50C-407E-A947-70E740481C1C}">
+                          <a14:useLocalDpi xmlns:a14="http://schemas.microsoft.com/office/drawing/2010/main" val="0"/>
+                        </a:ext>
+                      </a:extLst>
+                    </a:blip>
+                    <a:stretch>
+                      <a:fillRect/>
+                    </a:stretch>
+                  </pic:blipFill>
+                  <pic:spPr>
+                    <a:xfrm>
+                      <a:off x="0" y="0"/>
+                      <a:ext cx="5400040" cy="1094105"/>
+                    </a:xfrm>
+                    <a:prstGeom prst="rect">
+                      <a:avLst/>
+                    </a:prstGeom>
+                  </pic:spPr>
+                </pic:pic>
+              </a:graphicData>
+            </a:graphic>
+          </wp:anchor>
+        </w:drawing>
+      </w:r>
+      <w:r>
+        <w:t xml:space="preserve">Solucionando agregando un elemento de recursos  y metiendo ahí el </w:t>
+      </w:r>
+      <w:proofErr w:type="spellStart"/>
+      <w:r>
+        <w:t>string</w:t>
+      </w:r>
+      <w:proofErr w:type="spellEnd"/>
+      <w:r>
+        <w:t xml:space="preserve">, de momento tengo que hacerlo </w:t>
+      </w:r>
+      <w:proofErr w:type="spellStart"/>
+      <w:r>
+        <w:t>publico</w:t>
+      </w:r>
+      <w:proofErr w:type="spellEnd"/>
+      <w:r>
+        <w:t xml:space="preserve"> para poder usarlo.</w:t>
+      </w:r>
     </w:p>
     <w:p>
       <w:pPr>
         <w:pStyle w:val="Prrafodelista"/>
         <w:spacing w:before="240" w:line="360" w:lineRule="auto"/>
+        <w:ind w:left="0"/>
       </w:pPr>
     </w:p>
     <w:p>
       <w:pPr>
         <w:pStyle w:val="Prrafodelista"/>
         <w:spacing w:before="240" w:line="360" w:lineRule="auto"/>
-      </w:pPr>
-      <w:r>
-        <w:t xml:space="preserve">No he conseguido arreglarlo por </w:t>
+        <w:ind w:left="0"/>
+      </w:pPr>
+    </w:p>
+    <w:p>
+      <w:pPr>
+        <w:pStyle w:val="Prrafodelista"/>
+        <w:spacing w:before="240" w:line="360" w:lineRule="auto"/>
+        <w:ind w:left="0"/>
+      </w:pPr>
+    </w:p>
+    <w:p>
+      <w:pPr>
+        <w:pStyle w:val="Prrafodelista"/>
+        <w:spacing w:before="240" w:line="360" w:lineRule="auto"/>
+        <w:ind w:left="0"/>
+      </w:pPr>
+      <w:r>
+        <w:rPr>
+          <w:noProof/>
+          <w:lang w:eastAsia="es-ES"/>
+        </w:rPr>
+        <mc:AlternateContent>
+          <mc:Choice Requires="wps">
+            <w:drawing>
+              <wp:anchor distT="0" distB="0" distL="114300" distR="114300" simplePos="0" relativeHeight="251665408" behindDoc="0" locked="0" layoutInCell="1" allowOverlap="1">
+                <wp:simplePos x="0" y="0"/>
+                <wp:positionH relativeFrom="column">
+                  <wp:posOffset>826303</wp:posOffset>
+                </wp:positionH>
+                <wp:positionV relativeFrom="paragraph">
+                  <wp:posOffset>239898</wp:posOffset>
+                </wp:positionV>
+                <wp:extent cx="629728" cy="672861"/>
+                <wp:effectExtent l="38100" t="19050" r="75565" b="89535"/>
+                <wp:wrapNone/>
+                <wp:docPr id="8" name="Conector recto de flecha 8"/>
+                <wp:cNvGraphicFramePr/>
+                <a:graphic xmlns:a="http://schemas.openxmlformats.org/drawingml/2006/main">
+                  <a:graphicData uri="http://schemas.microsoft.com/office/word/2010/wordprocessingShape">
+                    <wps:wsp>
+                      <wps:cNvCnPr/>
+                      <wps:spPr>
+                        <a:xfrm>
+                          <a:off x="0" y="0"/>
+                          <a:ext cx="629728" cy="672861"/>
+                        </a:xfrm>
+                        <a:prstGeom prst="straightConnector1">
+                          <a:avLst/>
+                        </a:prstGeom>
+                        <a:ln>
+                          <a:solidFill>
+                            <a:srgbClr val="FF0000"/>
+                          </a:solidFill>
+                          <a:tailEnd type="triangle"/>
+                        </a:ln>
+                      </wps:spPr>
+                      <wps:style>
+                        <a:lnRef idx="2">
+                          <a:schemeClr val="dk1"/>
+                        </a:lnRef>
+                        <a:fillRef idx="0">
+                          <a:schemeClr val="dk1"/>
+                        </a:fillRef>
+                        <a:effectRef idx="1">
+                          <a:schemeClr val="dk1"/>
+                        </a:effectRef>
+                        <a:fontRef idx="minor">
+                          <a:schemeClr val="tx1"/>
+                        </a:fontRef>
+                      </wps:style>
+                      <wps:bodyPr/>
+                    </wps:wsp>
+                  </a:graphicData>
+                </a:graphic>
+              </wp:anchor>
+            </w:drawing>
+          </mc:Choice>
+          <mc:Fallback>
+            <w:pict>
+              <v:shapetype w14:anchorId="5F4637F5" id="_x0000_t32" coordsize="21600,21600" o:spt="32" o:oned="t" path="m,l21600,21600e" filled="f">
+                <v:path arrowok="t" fillok="f" o:connecttype="none"/>
+                <o:lock v:ext="edit" shapetype="t"/>
+              </v:shapetype>
+              <v:shape id="Conector recto de flecha 8" o:spid="_x0000_s1026" type="#_x0000_t32" style="position:absolute;margin-left:65.05pt;margin-top:18.9pt;width:49.6pt;height:53pt;z-index:251665408;visibility:visible;mso-wrap-style:square;mso-wrap-distance-left:9pt;mso-wrap-distance-top:0;mso-wrap-distance-right:9pt;mso-wrap-distance-bottom:0;mso-position-horizontal:absolute;mso-position-horizontal-relative:text;mso-position-vertical:absolute;mso-position-vertical-relative:text" o:gfxdata="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" strokecolor="red" strokeweight="2pt">
+                <v:stroke endarrow="block"/>
+                <v:shadow on="t" color="black" opacity="24903f" origin=",.5" offset="0,.55556mm"/>
+              </v:shape>
+            </w:pict>
+          </mc:Fallback>
+        </mc:AlternateContent>
+      </w:r>
+      <w:r>
+        <w:t>Se ha solucionado como se puede comprobar.</w:t>
+      </w:r>
+    </w:p>
+    <w:p>
+      <w:pPr>
+        <w:pStyle w:val="Prrafodelista"/>
+        <w:spacing w:before="240" w:line="360" w:lineRule="auto"/>
+        <w:ind w:left="0"/>
+      </w:pPr>
+    </w:p>
+    <w:p>
+      <w:pPr>
+        <w:pStyle w:val="Prrafodelista"/>
+        <w:spacing w:before="240" w:line="360" w:lineRule="auto"/>
+        <w:ind w:left="0"/>
+      </w:pPr>
+    </w:p>
+    <w:p>
+      <w:pPr>
+        <w:pStyle w:val="Prrafodelista"/>
+        <w:spacing w:before="240" w:line="360" w:lineRule="auto"/>
+        <w:ind w:left="0"/>
+      </w:pPr>
+      <w:r>
+        <w:rPr>
+          <w:noProof/>
+          <w:lang w:eastAsia="es-ES"/>
+        </w:rPr>
+        <w:drawing>
+          <wp:inline distT="0" distB="0" distL="0" distR="0" wp14:anchorId="38B48935" wp14:editId="036A551F">
+            <wp:extent cx="6480869" cy="1026544"/>
+            <wp:effectExtent l="0" t="0" r="0" b="2540"/>
+            <wp:docPr id="7" name="Imagen 7"/>
+            <wp:cNvGraphicFramePr>
+              <a:graphicFrameLocks xmlns:a="http://schemas.openxmlformats.org/drawingml/2006/main" noChangeAspect="1"/>
+            </wp:cNvGraphicFramePr>
+            <a:graphic xmlns:a="http://schemas.openxmlformats.org/drawingml/2006/main">
+              <a:graphicData uri="http://schemas.openxmlformats.org/drawingml/2006/picture">
+                <pic:pic xmlns:pic="http://schemas.openxmlformats.org/drawingml/2006/picture">
+                  <pic:nvPicPr>
+                    <pic:cNvPr id="1" name=""/>
+                    <pic:cNvPicPr/>
+                  </pic:nvPicPr>
+                  <pic:blipFill>
+                    <a:blip r:embed="rId12"/>
+                    <a:stretch>
+                      <a:fillRect/>
+                    </a:stretch>
+                  </pic:blipFill>
+                  <pic:spPr>
+                    <a:xfrm>
+                      <a:off x="0" y="0"/>
+                      <a:ext cx="6523462" cy="1033291"/>
+                    </a:xfrm>
+                    <a:prstGeom prst="rect">
+                      <a:avLst/>
+                    </a:prstGeom>
+                  </pic:spPr>
+                </pic:pic>
+              </a:graphicData>
+            </a:graphic>
+          </wp:inline>
+        </w:drawing>
+      </w:r>
+    </w:p>
+    <w:p>
+      <w:pPr>
+        <w:pStyle w:val="Prrafodelista"/>
+        <w:spacing w:before="240" w:line="360" w:lineRule="auto"/>
+        <w:ind w:left="0"/>
+      </w:pPr>
+    </w:p>
+    <w:p>
+      <w:pPr>
+        <w:pStyle w:val="Prrafodelista"/>
+        <w:spacing w:before="240" w:line="360" w:lineRule="auto"/>
+        <w:ind w:left="0"/>
+      </w:pPr>
+    </w:p>
+    <w:p>
+      <w:pPr>
+        <w:pStyle w:val="Prrafodelista"/>
+        <w:spacing w:before="240" w:line="360" w:lineRule="auto"/>
+        <w:ind w:left="0"/>
+      </w:pPr>
+    </w:p>
+    <w:p>
+      <w:pPr>
+        <w:pStyle w:val="Prrafodelista"/>
+        <w:spacing w:before="240" w:line="360" w:lineRule="auto"/>
+        <w:ind w:left="0"/>
+      </w:pPr>
+    </w:p>
+    <w:p>
+      <w:pPr>
+        <w:pStyle w:val="Prrafodelista"/>
+        <w:spacing w:before="240" w:line="360" w:lineRule="auto"/>
+        <w:ind w:left="0"/>
+      </w:pPr>
+    </w:p>
+    <w:p>
+      <w:pPr>
+        <w:pStyle w:val="Prrafodelista"/>
+        <w:spacing w:before="240" w:line="360" w:lineRule="auto"/>
+        <w:ind w:left="0"/>
+      </w:pPr>
+    </w:p>
+    <w:p>
+      <w:pPr>
+        <w:pStyle w:val="Prrafodelista"/>
+        <w:spacing w:before="240" w:line="360" w:lineRule="auto"/>
+        <w:ind w:left="0"/>
+      </w:pPr>
+    </w:p>
+    <w:p>
+      <w:pPr>
+        <w:pStyle w:val="Prrafodelista"/>
+        <w:spacing w:before="240" w:line="360" w:lineRule="auto"/>
+        <w:ind w:left="0"/>
+      </w:pPr>
+      <w:r>
+        <w:t xml:space="preserve">Prueba con </w:t>
       </w:r>
       <w:proofErr w:type="spellStart"/>
       <w:r>
-        <w:t>mas</w:t>
+        <w:t>intelliTest</w:t>
       </w:r>
       <w:proofErr w:type="spellEnd"/>
       <w:r>
-        <w:t xml:space="preserve"> que he intentado.</w:t>
+        <w:t xml:space="preserve"> para probarlo:</w:t>
       </w:r>
     </w:p>
     <w:p>
       <w:pPr>
         <w:pStyle w:val="Prrafodelista"/>
         <w:spacing w:before="240" w:line="360" w:lineRule="auto"/>
-      </w:pPr>
+        <w:ind w:left="0"/>
+      </w:pPr>
+      <w:r>
+        <w:t>Aquí el enlace que nos pasaste en castellano:</w:t>
+      </w:r>
     </w:p>
     <w:p>
       <w:pPr>
         <w:pStyle w:val="Prrafodelista"/>
         <w:spacing w:before="240" w:line="360" w:lineRule="auto"/>
-      </w:pPr>
-      <w:r>
-        <w:t>https://msdn.microsoft.com/library/ms182187.aspx</w:t>
+        <w:ind w:left="0"/>
+      </w:pPr>
+      <w:r>
+        <w:t>https://msdn.microsoft.com/es-es/library/dn823749.aspx</w:t>
+      </w:r>
+      <w:bookmarkStart w:id="0" w:name="_GoBack"/>
+      <w:bookmarkEnd w:id="0"/>
+    </w:p>
+    <w:p>
+      <w:pPr>
+        <w:pStyle w:val="Prrafodelista"/>
+        <w:spacing w:before="240" w:line="360" w:lineRule="auto"/>
+        <w:ind w:left="0"/>
+      </w:pPr>
+    </w:p>
+    <w:p>
+      <w:pPr>
+        <w:pStyle w:val="Prrafodelista"/>
+        <w:spacing w:before="240" w:line="360" w:lineRule="auto"/>
+        <w:ind w:left="0"/>
+      </w:pPr>
+      <w:r>
+        <w:rPr>
+          <w:noProof/>
+          <w:lang w:eastAsia="es-ES"/>
+        </w:rPr>
+        <w:drawing>
+          <wp:inline distT="0" distB="0" distL="0" distR="0" wp14:anchorId="43BEABC8" wp14:editId="5F77DF38">
+            <wp:extent cx="5400040" cy="4076700"/>
+            <wp:effectExtent l="0" t="0" r="0" b="0"/>
+            <wp:docPr id="9" name="Imagen 9"/>
+            <wp:cNvGraphicFramePr>
+              <a:graphicFrameLocks xmlns:a="http://schemas.openxmlformats.org/drawingml/2006/main" noChangeAspect="1"/>
+            </wp:cNvGraphicFramePr>
+            <a:graphic xmlns:a="http://schemas.openxmlformats.org/drawingml/2006/main">
+              <a:graphicData uri="http://schemas.openxmlformats.org/drawingml/2006/picture">
+                <pic:pic xmlns:pic="http://schemas.openxmlformats.org/drawingml/2006/picture">
+                  <pic:nvPicPr>
+                    <pic:cNvPr id="1" name=""/>
+                    <pic:cNvPicPr/>
+                  </pic:nvPicPr>
+                  <pic:blipFill>
+                    <a:blip r:embed="rId13"/>
+                    <a:stretch>
+                      <a:fillRect/>
+                    </a:stretch>
+                  </pic:blipFill>
+                  <pic:spPr>
+                    <a:xfrm>
+                      <a:off x="0" y="0"/>
+                      <a:ext cx="5400040" cy="4076700"/>
+                    </a:xfrm>
+                    <a:prstGeom prst="rect">
+                      <a:avLst/>
+                    </a:prstGeom>
+                  </pic:spPr>
+                </pic:pic>
+              </a:graphicData>
+            </a:graphic>
+          </wp:inline>
+        </w:drawing>
       </w:r>
     </w:p>
     <w:p>
@@ -12229,7 +12340,7 @@
 </file>
 
 <file path=customXml/itemProps1.xml><?xml version="1.0" encoding="utf-8"?>
-<ds:datastoreItem xmlns:ds="http://schemas.openxmlformats.org/officeDocument/2006/customXml" ds:itemID="{6BF4F2A4-70AA-4AAF-A79F-3BFE2EAAC8B7}">
+<ds:datastoreItem xmlns:ds="http://schemas.openxmlformats.org/officeDocument/2006/customXml" ds:itemID="{7F0690C8-2039-4DE7-86C3-BFA2ED59869C}">
   <ds:schemaRefs>
     <ds:schemaRef ds:uri="http://schemas.openxmlformats.org/officeDocument/2006/bibliography"/>
   </ds:schemaRefs>

</xml_diff>

<commit_message>
Agregado en el documento donde he realizado los cambios de string que paso por recursos .
</commit_message>
<xml_diff>
--- a/proyecto2evaluacion/documentacion/Documentacion del proyecto 3 evaluacion.docx
+++ b/proyecto2evaluacion/documentacion/Documentacion del proyecto 3 evaluacion.docx
@@ -1,6 +1,6 @@
 
 <file path=word/document.xml><?xml version="1.0" encoding="utf-8"?>
-<w:document xmlns:wpc="http://schemas.microsoft.com/office/word/2010/wordprocessingCanvas" xmlns:cx="http://schemas.microsoft.com/office/drawing/2014/chartex" xmlns:cx1="http://schemas.microsoft.com/office/drawing/2015/9/8/chartex" xmlns:cx2="http://schemas.microsoft.com/office/drawing/2015/10/21/chartex" xmlns:cx3="http://schemas.microsoft.com/office/drawing/2016/5/9/chartex" xmlns:cx4="http://schemas.microsoft.com/office/drawing/2016/5/10/chartex" xmlns:cx5="http://schemas.microsoft.com/office/drawing/2016/5/11/chartex" xmlns:cx6="http://schemas.microsoft.com/office/drawing/2016/5/12/chartex" xmlns:cx7="http://schemas.microsoft.com/office/drawing/2016/5/13/chartex" xmlns:cx8="http://schemas.microsoft.com/office/drawing/2016/5/14/chartex" xmlns:mc="http://schemas.openxmlformats.org/markup-compatibility/2006" xmlns:o="urn:schemas-microsoft-com:office:office" xmlns:r="http://schemas.openxmlformats.org/officeDocument/2006/relationships" xmlns:m="http://schemas.openxmlformats.org/officeDocument/2006/math" xmlns:v="urn:schemas-microsoft-com:vml" xmlns:wp14="http://schemas.microsoft.com/office/word/2010/wordprocessingDrawing" xmlns:wp="http://schemas.openxmlformats.org/drawingml/2006/wordprocessingDrawing" xmlns:w10="urn:schemas-microsoft-com:office:word" xmlns:w="http://schemas.openxmlformats.org/wordprocessingml/2006/main" xmlns:w14="http://schemas.microsoft.com/office/word/2010/wordml" xmlns:w15="http://schemas.microsoft.com/office/word/2012/wordml" xmlns:w16se="http://schemas.microsoft.com/office/word/2015/wordml/symex" xmlns:wpg="http://schemas.microsoft.com/office/word/2010/wordprocessingGroup" xmlns:wpi="http://schemas.microsoft.com/office/word/2010/wordprocessingInk" xmlns:wne="http://schemas.microsoft.com/office/word/2006/wordml" xmlns:wps="http://schemas.microsoft.com/office/word/2010/wordprocessingShape" mc:Ignorable="w14 w15 w16se wp14">
+<w:document xmlns:wpc="http://schemas.microsoft.com/office/word/2010/wordprocessingCanvas" xmlns:mc="http://schemas.openxmlformats.org/markup-compatibility/2006" xmlns:o="urn:schemas-microsoft-com:office:office" xmlns:r="http://schemas.openxmlformats.org/officeDocument/2006/relationships" xmlns:m="http://schemas.openxmlformats.org/officeDocument/2006/math" xmlns:v="urn:schemas-microsoft-com:vml" xmlns:wp14="http://schemas.microsoft.com/office/word/2010/wordprocessingDrawing" xmlns:wp="http://schemas.openxmlformats.org/drawingml/2006/wordprocessingDrawing" xmlns:w10="urn:schemas-microsoft-com:office:word" xmlns:w="http://schemas.openxmlformats.org/wordprocessingml/2006/main" xmlns:w14="http://schemas.microsoft.com/office/word/2010/wordml" xmlns:wpg="http://schemas.microsoft.com/office/word/2010/wordprocessingGroup" xmlns:wpi="http://schemas.microsoft.com/office/word/2010/wordprocessingInk" xmlns:wne="http://schemas.microsoft.com/office/word/2006/wordml" xmlns:wps="http://schemas.microsoft.com/office/word/2010/wordprocessingShape" mc:Ignorable="w14 wp14">
   <w:body>
     <w:p>
       <w:r>
@@ -419,8 +419,16 @@
         <w:rPr>
           <w:b/>
         </w:rPr>
-        <w:t>Torres de Hanoi</w:t>
-      </w:r>
+        <w:t xml:space="preserve">Torres de </w:t>
+      </w:r>
+      <w:proofErr w:type="spellStart"/>
+      <w:r>
+        <w:rPr>
+          <w:b/>
+        </w:rPr>
+        <w:t>Hanoi</w:t>
+      </w:r>
+      <w:proofErr w:type="spellEnd"/>
       <w:r>
         <w:t xml:space="preserve"> uso un </w:t>
       </w:r>
@@ -6988,7 +6996,6 @@
                 <w:sz w:val="19"/>
                 <w:szCs w:val="19"/>
               </w:rPr>
-              <w:lastRenderedPageBreak/>
               <w:t>listaDondeJuegas.Add</w:t>
             </w:r>
             <w:proofErr w:type="spellEnd"/>
@@ -7000,7 +7007,18 @@
                 <w:sz w:val="19"/>
                 <w:szCs w:val="19"/>
               </w:rPr>
-              <w:t>(49);</w:t>
+              <w:t>(49</w:t>
+            </w:r>
+            <w:r>
+              <w:rPr>
+                <w:rFonts w:ascii="Consolas" w:hAnsi="Consolas" w:cs="Consolas"/>
+                <w:b/>
+                <w:color w:val="000000"/>
+                <w:sz w:val="19"/>
+                <w:szCs w:val="19"/>
+              </w:rPr>
+              <w:lastRenderedPageBreak/>
+              <w:t>);</w:t>
             </w:r>
           </w:p>
           <w:p>
@@ -7296,6 +7314,7 @@
               <w:jc w:val="center"/>
             </w:pPr>
             <w:r>
+              <w:lastRenderedPageBreak/>
               <w:t>5</w:t>
             </w:r>
           </w:p>
@@ -9245,6 +9264,7 @@
         </w:rPr>
       </w:pPr>
       <w:proofErr w:type="spellStart"/>
+      <w:proofErr w:type="gramStart"/>
       <w:r>
         <w:rPr>
           <w:rFonts w:asciiTheme="majorHAnsi" w:eastAsia="ArialMT" w:hAnsiTheme="majorHAnsi" w:cstheme="majorHAnsi"/>
@@ -9252,6 +9272,7 @@
         <w:t>Tenia</w:t>
       </w:r>
       <w:proofErr w:type="spellEnd"/>
+      <w:proofErr w:type="gramEnd"/>
       <w:r>
         <w:rPr>
           <w:rFonts w:asciiTheme="majorHAnsi" w:eastAsia="ArialMT" w:hAnsiTheme="majorHAnsi" w:cstheme="majorHAnsi"/>
@@ -9264,14 +9285,12 @@
         </w:rPr>
         <w:t xml:space="preserve">n error por revisar textos </w:t>
       </w:r>
-      <w:proofErr w:type="spellStart"/>
       <w:r>
         <w:rPr>
           <w:rFonts w:asciiTheme="majorHAnsi" w:eastAsia="ArialMT" w:hAnsiTheme="majorHAnsi" w:cstheme="majorHAnsi"/>
         </w:rPr>
-        <w:t>vacios</w:t>
-      </w:r>
-      <w:proofErr w:type="spellEnd"/>
+        <w:t>vacíos</w:t>
+      </w:r>
       <w:r>
         <w:rPr>
           <w:rFonts w:asciiTheme="majorHAnsi" w:eastAsia="ArialMT" w:hAnsiTheme="majorHAnsi" w:cstheme="majorHAnsi"/>
@@ -9378,7 +9397,7 @@
                     </pic:cNvPicPr>
                   </pic:nvPicPr>
                   <pic:blipFill>
-                    <a:blip r:embed="rId6">
+                    <a:blip r:embed="rId7">
                       <a:extLst>
                         <a:ext uri="{28A0092B-C50C-407E-A947-70E740481C1C}">
                           <a14:useLocalDpi xmlns:a14="http://schemas.microsoft.com/office/drawing/2010/main" val="0"/>
@@ -9450,7 +9469,7 @@
                     <pic:cNvPicPr/>
                   </pic:nvPicPr>
                   <pic:blipFill>
-                    <a:blip r:embed="rId7">
+                    <a:blip r:embed="rId8">
                       <a:extLst>
                         <a:ext uri="{28A0092B-C50C-407E-A947-70E740481C1C}">
                           <a14:useLocalDpi xmlns:a14="http://schemas.microsoft.com/office/drawing/2010/main" val="0"/>
@@ -9523,7 +9542,7 @@
                     <pic:cNvPicPr/>
                   </pic:nvPicPr>
                   <pic:blipFill>
-                    <a:blip r:embed="rId8">
+                    <a:blip r:embed="rId9">
                       <a:extLst>
                         <a:ext uri="{28A0092B-C50C-407E-A947-70E740481C1C}">
                           <a14:useLocalDpi xmlns:a14="http://schemas.microsoft.com/office/drawing/2010/main" val="0"/>
@@ -9607,7 +9626,7 @@
         <w:pStyle w:val="Prrafodelista"/>
         <w:spacing w:before="240" w:line="360" w:lineRule="auto"/>
       </w:pPr>
-      <w:hyperlink r:id="rId9" w:history="1">
+      <w:hyperlink r:id="rId10" w:history="1">
         <w:r>
           <w:rPr>
             <w:rStyle w:val="Hipervnculo"/>
@@ -9716,6 +9735,22 @@
       <w:proofErr w:type="spellEnd"/>
       <w:r>
         <w:t xml:space="preserve">, </w:t>
+      </w:r>
+    </w:p>
+    <w:p>
+      <w:pPr>
+        <w:pStyle w:val="Prrafodelista"/>
+        <w:spacing w:before="240" w:line="360" w:lineRule="auto"/>
+        <w:ind w:left="0"/>
+        <w:rPr>
+          <w:b/>
+        </w:rPr>
+      </w:pPr>
+      <w:r>
+        <w:rPr>
+          <w:b/>
+        </w:rPr>
+        <w:t>Realizado sobre toda la clase de números Fibonacci.</w:t>
       </w:r>
     </w:p>
     <w:p>
@@ -9753,7 +9788,7 @@
                     <pic:cNvPicPr/>
                   </pic:nvPicPr>
                   <pic:blipFill>
-                    <a:blip r:embed="rId10">
+                    <a:blip r:embed="rId11">
                       <a:extLst>
                         <a:ext uri="{28A0092B-C50C-407E-A947-70E740481C1C}">
                           <a14:useLocalDpi xmlns:a14="http://schemas.microsoft.com/office/drawing/2010/main" val="0"/>
@@ -9923,7 +9958,7 @@
               </wp:anchor>
             </w:drawing>
           </mc:Choice>
-          <mc:Fallback>
+          <mc:Fallback xmlns:w16se="http://schemas.microsoft.com/office/word/2015/wordml/symex" xmlns:w15="http://schemas.microsoft.com/office/word/2012/wordml" xmlns:cx8="http://schemas.microsoft.com/office/drawing/2016/5/14/chartex" xmlns:cx7="http://schemas.microsoft.com/office/drawing/2016/5/13/chartex" xmlns:cx6="http://schemas.microsoft.com/office/drawing/2016/5/12/chartex" xmlns:cx5="http://schemas.microsoft.com/office/drawing/2016/5/11/chartex" xmlns:cx4="http://schemas.microsoft.com/office/drawing/2016/5/10/chartex" xmlns:cx3="http://schemas.microsoft.com/office/drawing/2016/5/9/chartex" xmlns:cx2="http://schemas.microsoft.com/office/drawing/2015/10/21/chartex" xmlns:cx1="http://schemas.microsoft.com/office/drawing/2015/9/8/chartex" xmlns:cx="http://schemas.microsoft.com/office/drawing/2014/chartex">
             <w:pict>
               <v:shapetype w14:anchorId="31B98318" id="_x0000_t32" coordsize="21600,21600" o:spt="32" o:oned="t" path="m,l21600,21600e" filled="f">
                 <v:path arrowok="t" fillok="f" o:connecttype="none"/>
@@ -9954,6 +9989,7 @@
         <w:spacing w:before="240" w:line="360" w:lineRule="auto"/>
         <w:ind w:left="0"/>
       </w:pPr>
+      <w:bookmarkStart w:id="0" w:name="_GoBack"/>
       <w:r>
         <w:rPr>
           <w:noProof/>
@@ -9972,69 +10008,6 @@
             <wp:effectExtent l="0" t="0" r="0" b="1905"/>
             <wp:wrapSquare wrapText="bothSides"/>
             <wp:docPr id="5" name="Imagen 5"/>
-            <wp:cNvGraphicFramePr>
-              <a:graphicFrameLocks xmlns:a="http://schemas.openxmlformats.org/drawingml/2006/main" noChangeAspect="1"/>
-            </wp:cNvGraphicFramePr>
-            <a:graphic xmlns:a="http://schemas.openxmlformats.org/drawingml/2006/main">
-              <a:graphicData uri="http://schemas.openxmlformats.org/drawingml/2006/picture">
-                <pic:pic xmlns:pic="http://schemas.openxmlformats.org/drawingml/2006/picture">
-                  <pic:nvPicPr>
-                    <pic:cNvPr id="1" name=""/>
-                    <pic:cNvPicPr/>
-                  </pic:nvPicPr>
-                  <pic:blipFill>
-                    <a:blip r:embed="rId11">
-                      <a:extLst>
-                        <a:ext uri="{28A0092B-C50C-407E-A947-70E740481C1C}">
-                          <a14:useLocalDpi xmlns:a14="http://schemas.microsoft.com/office/drawing/2010/main" val="0"/>
-                        </a:ext>
-                      </a:extLst>
-                    </a:blip>
-                    <a:stretch>
-                      <a:fillRect/>
-                    </a:stretch>
-                  </pic:blipFill>
-                  <pic:spPr>
-                    <a:xfrm>
-                      <a:off x="0" y="0"/>
-                      <a:ext cx="6767830" cy="2303145"/>
-                    </a:xfrm>
-                    <a:prstGeom prst="rect">
-                      <a:avLst/>
-                    </a:prstGeom>
-                  </pic:spPr>
-                </pic:pic>
-              </a:graphicData>
-            </a:graphic>
-          </wp:anchor>
-        </w:drawing>
-      </w:r>
-    </w:p>
-    <w:p>
-      <w:pPr>
-        <w:pStyle w:val="Prrafodelista"/>
-        <w:spacing w:before="240" w:line="360" w:lineRule="auto"/>
-        <w:ind w:left="0"/>
-      </w:pPr>
-      <w:bookmarkStart w:id="0" w:name="_GoBack"/>
-      <w:r>
-        <w:rPr>
-          <w:noProof/>
-          <w:lang w:eastAsia="es-ES"/>
-        </w:rPr>
-        <w:drawing>
-          <wp:anchor distT="0" distB="0" distL="114300" distR="114300" simplePos="0" relativeHeight="251667456" behindDoc="0" locked="0" layoutInCell="1" allowOverlap="1">
-            <wp:simplePos x="0" y="0"/>
-            <wp:positionH relativeFrom="margin">
-              <wp:posOffset>-592143</wp:posOffset>
-            </wp:positionH>
-            <wp:positionV relativeFrom="paragraph">
-              <wp:posOffset>2560631</wp:posOffset>
-            </wp:positionV>
-            <wp:extent cx="6480869" cy="1026544"/>
-            <wp:effectExtent l="0" t="0" r="0" b="2540"/>
-            <wp:wrapSquare wrapText="bothSides"/>
-            <wp:docPr id="7" name="Imagen 7"/>
             <wp:cNvGraphicFramePr>
               <a:graphicFrameLocks xmlns:a="http://schemas.openxmlformats.org/drawingml/2006/main" noChangeAspect="1"/>
             </wp:cNvGraphicFramePr>
@@ -10060,7 +10033,91 @@
                   <pic:spPr>
                     <a:xfrm>
                       <a:off x="0" y="0"/>
-                      <a:ext cx="6480869" cy="1026544"/>
+                      <a:ext cx="6767830" cy="2303145"/>
+                    </a:xfrm>
+                    <a:prstGeom prst="rect">
+                      <a:avLst/>
+                    </a:prstGeom>
+                  </pic:spPr>
+                </pic:pic>
+              </a:graphicData>
+            </a:graphic>
+          </wp:anchor>
+        </w:drawing>
+      </w:r>
+      <w:bookmarkEnd w:id="0"/>
+    </w:p>
+    <w:p>
+      <w:pPr>
+        <w:pStyle w:val="Prrafodelista"/>
+        <w:spacing w:before="240" w:line="360" w:lineRule="auto"/>
+        <w:ind w:left="0"/>
+      </w:pPr>
+    </w:p>
+    <w:p>
+      <w:pPr>
+        <w:pStyle w:val="Prrafodelista"/>
+        <w:spacing w:before="240" w:line="360" w:lineRule="auto"/>
+        <w:ind w:left="0"/>
+      </w:pPr>
+    </w:p>
+    <w:p>
+      <w:pPr>
+        <w:pStyle w:val="Prrafodelista"/>
+        <w:spacing w:before="240" w:line="360" w:lineRule="auto"/>
+        <w:ind w:left="0"/>
+      </w:pPr>
+    </w:p>
+    <w:p>
+      <w:pPr>
+        <w:pStyle w:val="Prrafodelista"/>
+        <w:spacing w:before="240" w:line="360" w:lineRule="auto"/>
+        <w:ind w:left="0"/>
+      </w:pPr>
+      <w:r>
+        <w:rPr>
+          <w:noProof/>
+          <w:lang w:eastAsia="es-ES"/>
+        </w:rPr>
+        <w:drawing>
+          <wp:anchor distT="0" distB="0" distL="114300" distR="114300" simplePos="0" relativeHeight="251667456" behindDoc="0" locked="0" layoutInCell="1" allowOverlap="1" wp14:anchorId="6DBB5CA4" wp14:editId="47DDF118">
+            <wp:simplePos x="0" y="0"/>
+            <wp:positionH relativeFrom="margin">
+              <wp:posOffset>-592455</wp:posOffset>
+            </wp:positionH>
+            <wp:positionV relativeFrom="paragraph">
+              <wp:posOffset>409575</wp:posOffset>
+            </wp:positionV>
+            <wp:extent cx="6480810" cy="1026160"/>
+            <wp:effectExtent l="0" t="0" r="0" b="2540"/>
+            <wp:wrapSquare wrapText="bothSides"/>
+            <wp:docPr id="7" name="Imagen 7"/>
+            <wp:cNvGraphicFramePr>
+              <a:graphicFrameLocks xmlns:a="http://schemas.openxmlformats.org/drawingml/2006/main" noChangeAspect="1"/>
+            </wp:cNvGraphicFramePr>
+            <a:graphic xmlns:a="http://schemas.openxmlformats.org/drawingml/2006/main">
+              <a:graphicData uri="http://schemas.openxmlformats.org/drawingml/2006/picture">
+                <pic:pic xmlns:pic="http://schemas.openxmlformats.org/drawingml/2006/picture">
+                  <pic:nvPicPr>
+                    <pic:cNvPr id="1" name=""/>
+                    <pic:cNvPicPr/>
+                  </pic:nvPicPr>
+                  <pic:blipFill>
+                    <a:blip r:embed="rId13">
+                      <a:extLst>
+                        <a:ext uri="{28A0092B-C50C-407E-A947-70E740481C1C}">
+                          <a14:useLocalDpi xmlns:a14="http://schemas.microsoft.com/office/drawing/2010/main" val="0"/>
+                        </a:ext>
+                      </a:extLst>
+                    </a:blip>
+                    <a:stretch>
+                      <a:fillRect/>
+                    </a:stretch>
+                  </pic:blipFill>
+                  <pic:spPr>
+                    <a:xfrm>
+                      <a:off x="0" y="0"/>
+                      <a:ext cx="6480810" cy="1026160"/>
                     </a:xfrm>
                     <a:prstGeom prst="rect">
                       <a:avLst/>
@@ -10078,28 +10135,6 @@
           </wp:anchor>
         </w:drawing>
       </w:r>
-      <w:bookmarkEnd w:id="0"/>
-    </w:p>
-    <w:p>
-      <w:pPr>
-        <w:pStyle w:val="Prrafodelista"/>
-        <w:spacing w:before="240" w:line="360" w:lineRule="auto"/>
-        <w:ind w:left="0"/>
-      </w:pPr>
-    </w:p>
-    <w:p>
-      <w:pPr>
-        <w:pStyle w:val="Prrafodelista"/>
-        <w:spacing w:before="240" w:line="360" w:lineRule="auto"/>
-        <w:ind w:left="0"/>
-      </w:pPr>
-    </w:p>
-    <w:p>
-      <w:pPr>
-        <w:pStyle w:val="Prrafodelista"/>
-        <w:spacing w:before="240" w:line="360" w:lineRule="auto"/>
-        <w:ind w:left="0"/>
-      </w:pPr>
     </w:p>
     <w:p>
       <w:pPr>
@@ -10208,7 +10243,7 @@
                     <pic:cNvPicPr/>
                   </pic:nvPicPr>
                   <pic:blipFill>
-                    <a:blip r:embed="rId13"/>
+                    <a:blip r:embed="rId14"/>
                     <a:stretch>
                       <a:fillRect/>
                     </a:stretch>
@@ -10247,8 +10282,8 @@
 </file>
 
 <file path=word/numbering.xml><?xml version="1.0" encoding="utf-8"?>
-<w:numbering xmlns:wpc="http://schemas.microsoft.com/office/word/2010/wordprocessingCanvas" xmlns:cx="http://schemas.microsoft.com/office/drawing/2014/chartex" xmlns:cx1="http://schemas.microsoft.com/office/drawing/2015/9/8/chartex" xmlns:cx2="http://schemas.microsoft.com/office/drawing/2015/10/21/chartex" xmlns:cx3="http://schemas.microsoft.com/office/drawing/2016/5/9/chartex" xmlns:cx4="http://schemas.microsoft.com/office/drawing/2016/5/10/chartex" xmlns:cx5="http://schemas.microsoft.com/office/drawing/2016/5/11/chartex" xmlns:cx6="http://schemas.microsoft.com/office/drawing/2016/5/12/chartex" xmlns:cx7="http://schemas.microsoft.com/office/drawing/2016/5/13/chartex" xmlns:cx8="http://schemas.microsoft.com/office/drawing/2016/5/14/chartex" xmlns:mc="http://schemas.openxmlformats.org/markup-compatibility/2006" xmlns:o="urn:schemas-microsoft-com:office:office" xmlns:r="http://schemas.openxmlformats.org/officeDocument/2006/relationships" xmlns:m="http://schemas.openxmlformats.org/officeDocument/2006/math" xmlns:v="urn:schemas-microsoft-com:vml" xmlns:wp14="http://schemas.microsoft.com/office/word/2010/wordprocessingDrawing" xmlns:wp="http://schemas.openxmlformats.org/drawingml/2006/wordprocessingDrawing" xmlns:w10="urn:schemas-microsoft-com:office:word" xmlns:w="http://schemas.openxmlformats.org/wordprocessingml/2006/main" xmlns:w14="http://schemas.microsoft.com/office/word/2010/wordml" xmlns:w15="http://schemas.microsoft.com/office/word/2012/wordml" xmlns:w16se="http://schemas.microsoft.com/office/word/2015/wordml/symex" xmlns:wpg="http://schemas.microsoft.com/office/word/2010/wordprocessingGroup" xmlns:wpi="http://schemas.microsoft.com/office/word/2010/wordprocessingInk" xmlns:wne="http://schemas.microsoft.com/office/word/2006/wordml" xmlns:wps="http://schemas.microsoft.com/office/word/2010/wordprocessingShape" mc:Ignorable="w14 w15 w16se wp14">
-  <w:abstractNum w:abstractNumId="0" w15:restartNumberingAfterBreak="0">
+<w:numbering xmlns:wpc="http://schemas.microsoft.com/office/word/2010/wordprocessingCanvas" xmlns:mc="http://schemas.openxmlformats.org/markup-compatibility/2006" xmlns:o="urn:schemas-microsoft-com:office:office" xmlns:r="http://schemas.openxmlformats.org/officeDocument/2006/relationships" xmlns:m="http://schemas.openxmlformats.org/officeDocument/2006/math" xmlns:v="urn:schemas-microsoft-com:vml" xmlns:wp14="http://schemas.microsoft.com/office/word/2010/wordprocessingDrawing" xmlns:wp="http://schemas.openxmlformats.org/drawingml/2006/wordprocessingDrawing" xmlns:w10="urn:schemas-microsoft-com:office:word" xmlns:w="http://schemas.openxmlformats.org/wordprocessingml/2006/main" xmlns:w14="http://schemas.microsoft.com/office/word/2010/wordml" xmlns:wpg="http://schemas.microsoft.com/office/word/2010/wordprocessingGroup" xmlns:wpi="http://schemas.microsoft.com/office/word/2010/wordprocessingInk" xmlns:wne="http://schemas.microsoft.com/office/word/2006/wordml" xmlns:wps="http://schemas.microsoft.com/office/word/2010/wordprocessingShape" mc:Ignorable="w14 wp14">
+  <w:abstractNum w:abstractNumId="0">
     <w:nsid w:val="094428B5"/>
     <w:multiLevelType w:val="hybridMultilevel"/>
     <w:tmpl w:val="E2660082"/>
@@ -10334,7 +10369,7 @@
       </w:pPr>
     </w:lvl>
   </w:abstractNum>
-  <w:abstractNum w:abstractNumId="1" w15:restartNumberingAfterBreak="0">
+  <w:abstractNum w:abstractNumId="1">
     <w:nsid w:val="23AD50FE"/>
     <w:multiLevelType w:val="hybridMultilevel"/>
     <w:tmpl w:val="7AC2EE06"/>
@@ -10447,7 +10482,7 @@
       </w:rPr>
     </w:lvl>
   </w:abstractNum>
-  <w:abstractNum w:abstractNumId="2" w15:restartNumberingAfterBreak="0">
+  <w:abstractNum w:abstractNumId="2">
     <w:nsid w:val="2622162C"/>
     <w:multiLevelType w:val="hybridMultilevel"/>
     <w:tmpl w:val="D5E8A0F8"/>
@@ -10536,7 +10571,7 @@
       </w:pPr>
     </w:lvl>
   </w:abstractNum>
-  <w:abstractNum w:abstractNumId="3" w15:restartNumberingAfterBreak="0">
+  <w:abstractNum w:abstractNumId="3">
     <w:nsid w:val="26ED0107"/>
     <w:multiLevelType w:val="hybridMultilevel"/>
     <w:tmpl w:val="1FDECEC0"/>
@@ -10622,7 +10657,7 @@
       </w:pPr>
     </w:lvl>
   </w:abstractNum>
-  <w:abstractNum w:abstractNumId="4" w15:restartNumberingAfterBreak="0">
+  <w:abstractNum w:abstractNumId="4">
     <w:nsid w:val="2E7F6BEA"/>
     <w:multiLevelType w:val="hybridMultilevel"/>
     <w:tmpl w:val="62D62BE8"/>
@@ -10708,7 +10743,7 @@
       </w:pPr>
     </w:lvl>
   </w:abstractNum>
-  <w:abstractNum w:abstractNumId="5" w15:restartNumberingAfterBreak="0">
+  <w:abstractNum w:abstractNumId="5">
     <w:nsid w:val="38833DBD"/>
     <w:multiLevelType w:val="hybridMultilevel"/>
     <w:tmpl w:val="61928D22"/>
@@ -10794,7 +10829,7 @@
       </w:pPr>
     </w:lvl>
   </w:abstractNum>
-  <w:abstractNum w:abstractNumId="6" w15:restartNumberingAfterBreak="0">
+  <w:abstractNum w:abstractNumId="6">
     <w:nsid w:val="49824B96"/>
     <w:multiLevelType w:val="hybridMultilevel"/>
     <w:tmpl w:val="F530B256"/>
@@ -10880,7 +10915,7 @@
       </w:pPr>
     </w:lvl>
   </w:abstractNum>
-  <w:abstractNum w:abstractNumId="7" w15:restartNumberingAfterBreak="0">
+  <w:abstractNum w:abstractNumId="7">
     <w:nsid w:val="4B9603C0"/>
     <w:multiLevelType w:val="hybridMultilevel"/>
     <w:tmpl w:val="434AFF8A"/>
@@ -10968,7 +11003,7 @@
       </w:pPr>
     </w:lvl>
   </w:abstractNum>
-  <w:abstractNum w:abstractNumId="8" w15:restartNumberingAfterBreak="0">
+  <w:abstractNum w:abstractNumId="8">
     <w:nsid w:val="63BD04BC"/>
     <w:multiLevelType w:val="hybridMultilevel"/>
     <w:tmpl w:val="88EC519E"/>
@@ -11057,7 +11092,7 @@
       </w:pPr>
     </w:lvl>
   </w:abstractNum>
-  <w:abstractNum w:abstractNumId="9" w15:restartNumberingAfterBreak="0">
+  <w:abstractNum w:abstractNumId="9">
     <w:nsid w:val="65EC521B"/>
     <w:multiLevelType w:val="hybridMultilevel"/>
     <w:tmpl w:val="DA98AF02"/>
@@ -11170,7 +11205,7 @@
       </w:rPr>
     </w:lvl>
   </w:abstractNum>
-  <w:abstractNum w:abstractNumId="10" w15:restartNumberingAfterBreak="0">
+  <w:abstractNum w:abstractNumId="10">
     <w:nsid w:val="6A917DCF"/>
     <w:multiLevelType w:val="hybridMultilevel"/>
     <w:tmpl w:val="8200B820"/>
@@ -11283,7 +11318,7 @@
       </w:rPr>
     </w:lvl>
   </w:abstractNum>
-  <w:abstractNum w:abstractNumId="11" w15:restartNumberingAfterBreak="0">
+  <w:abstractNum w:abstractNumId="11">
     <w:nsid w:val="764E524E"/>
     <w:multiLevelType w:val="hybridMultilevel"/>
     <w:tmpl w:val="956A893C"/>
@@ -11372,7 +11407,7 @@
       </w:pPr>
     </w:lvl>
   </w:abstractNum>
-  <w:abstractNum w:abstractNumId="12" w15:restartNumberingAfterBreak="0">
+  <w:abstractNum w:abstractNumId="12">
     <w:nsid w:val="78A054C7"/>
     <w:multiLevelType w:val="hybridMultilevel"/>
     <w:tmpl w:val="17D25834"/>
@@ -11458,7 +11493,7 @@
       </w:pPr>
     </w:lvl>
   </w:abstractNum>
-  <w:abstractNum w:abstractNumId="13" w15:restartNumberingAfterBreak="0">
+  <w:abstractNum w:abstractNumId="13">
     <w:nsid w:val="7BEF52E3"/>
     <w:multiLevelType w:val="hybridMultilevel"/>
     <w:tmpl w:val="2DB04762"/>
@@ -11547,7 +11582,7 @@
       </w:pPr>
     </w:lvl>
   </w:abstractNum>
-  <w:abstractNum w:abstractNumId="14" w15:restartNumberingAfterBreak="0">
+  <w:abstractNum w:abstractNumId="14">
     <w:nsid w:val="7F000468"/>
     <w:multiLevelType w:val="hybridMultilevel"/>
     <w:tmpl w:val="660A02E2"/>
@@ -11709,7 +11744,7 @@
 </file>
 
 <file path=word/styles.xml><?xml version="1.0" encoding="utf-8"?>
-<w:styles xmlns:mc="http://schemas.openxmlformats.org/markup-compatibility/2006" xmlns:r="http://schemas.openxmlformats.org/officeDocument/2006/relationships" xmlns:w="http://schemas.openxmlformats.org/wordprocessingml/2006/main" xmlns:w14="http://schemas.microsoft.com/office/word/2010/wordml" xmlns:w15="http://schemas.microsoft.com/office/word/2012/wordml" xmlns:w16se="http://schemas.microsoft.com/office/word/2015/wordml/symex" mc:Ignorable="w14 w15 w16se">
+<w:styles xmlns:mc="http://schemas.openxmlformats.org/markup-compatibility/2006" xmlns:r="http://schemas.openxmlformats.org/officeDocument/2006/relationships" xmlns:w="http://schemas.openxmlformats.org/wordprocessingml/2006/main" xmlns:w14="http://schemas.microsoft.com/office/word/2010/wordml" mc:Ignorable="w14">
   <w:docDefaults>
     <w:rPrDefault>
       <w:rPr>
@@ -11725,381 +11760,144 @@
       </w:pPr>
     </w:pPrDefault>
   </w:docDefaults>
-  <w:latentStyles w:defLockedState="0" w:defUIPriority="99" w:defSemiHidden="0" w:defUnhideWhenUsed="0" w:defQFormat="0" w:count="374">
-    <w:lsdException w:name="Normal" w:uiPriority="0" w:qFormat="1"/>
-    <w:lsdException w:name="heading 1" w:uiPriority="9" w:qFormat="1"/>
-    <w:lsdException w:name="heading 2" w:semiHidden="1" w:uiPriority="9" w:unhideWhenUsed="1" w:qFormat="1"/>
-    <w:lsdException w:name="heading 3" w:semiHidden="1" w:uiPriority="9" w:unhideWhenUsed="1" w:qFormat="1"/>
-    <w:lsdException w:name="heading 4" w:semiHidden="1" w:uiPriority="9" w:unhideWhenUsed="1" w:qFormat="1"/>
-    <w:lsdException w:name="heading 5" w:semiHidden="1" w:uiPriority="9" w:unhideWhenUsed="1" w:qFormat="1"/>
-    <w:lsdException w:name="heading 6" w:semiHidden="1" w:uiPriority="9" w:unhideWhenUsed="1" w:qFormat="1"/>
-    <w:lsdException w:name="heading 7" w:semiHidden="1" w:uiPriority="9" w:unhideWhenUsed="1" w:qFormat="1"/>
-    <w:lsdException w:name="heading 8" w:semiHidden="1" w:uiPriority="9" w:unhideWhenUsed="1" w:qFormat="1"/>
-    <w:lsdException w:name="heading 9" w:semiHidden="1" w:uiPriority="9" w:unhideWhenUsed="1" w:qFormat="1"/>
-    <w:lsdException w:name="index 1" w:semiHidden="1" w:unhideWhenUsed="1"/>
-    <w:lsdException w:name="index 2" w:semiHidden="1" w:unhideWhenUsed="1"/>
-    <w:lsdException w:name="index 3" w:semiHidden="1" w:unhideWhenUsed="1"/>
-    <w:lsdException w:name="index 4" w:semiHidden="1" w:unhideWhenUsed="1"/>
-    <w:lsdException w:name="index 5" w:semiHidden="1" w:unhideWhenUsed="1"/>
-    <w:lsdException w:name="index 6" w:semiHidden="1" w:unhideWhenUsed="1"/>
-    <w:lsdException w:name="index 7" w:semiHidden="1" w:unhideWhenUsed="1"/>
-    <w:lsdException w:name="index 8" w:semiHidden="1" w:unhideWhenUsed="1"/>
-    <w:lsdException w:name="index 9" w:semiHidden="1" w:unhideWhenUsed="1"/>
-    <w:lsdException w:name="toc 1" w:semiHidden="1" w:uiPriority="39" w:unhideWhenUsed="1"/>
-    <w:lsdException w:name="toc 2" w:semiHidden="1" w:uiPriority="39" w:unhideWhenUsed="1"/>
-    <w:lsdException w:name="toc 3" w:semiHidden="1" w:uiPriority="39" w:unhideWhenUsed="1"/>
-    <w:lsdException w:name="toc 4" w:semiHidden="1" w:uiPriority="39" w:unhideWhenUsed="1"/>
-    <w:lsdException w:name="toc 5" w:semiHidden="1" w:uiPriority="39" w:unhideWhenUsed="1"/>
-    <w:lsdException w:name="toc 6" w:semiHidden="1" w:uiPriority="39" w:unhideWhenUsed="1"/>
-    <w:lsdException w:name="toc 7" w:semiHidden="1" w:uiPriority="39" w:unhideWhenUsed="1"/>
-    <w:lsdException w:name="toc 8" w:semiHidden="1" w:uiPriority="39" w:unhideWhenUsed="1"/>
-    <w:lsdException w:name="toc 9" w:semiHidden="1" w:uiPriority="39" w:unhideWhenUsed="1"/>
-    <w:lsdException w:name="Normal Indent" w:semiHidden="1" w:unhideWhenUsed="1"/>
-    <w:lsdException w:name="footnote text" w:semiHidden="1" w:unhideWhenUsed="1"/>
-    <w:lsdException w:name="annotation text" w:semiHidden="1" w:unhideWhenUsed="1"/>
-    <w:lsdException w:name="header" w:semiHidden="1" w:unhideWhenUsed="1"/>
-    <w:lsdException w:name="footer" w:semiHidden="1" w:unhideWhenUsed="1"/>
-    <w:lsdException w:name="index heading" w:semiHidden="1" w:unhideWhenUsed="1"/>
-    <w:lsdException w:name="caption" w:semiHidden="1" w:uiPriority="35" w:unhideWhenUsed="1" w:qFormat="1"/>
-    <w:lsdException w:name="table of figures" w:semiHidden="1" w:unhideWhenUsed="1"/>
-    <w:lsdException w:name="envelope address" w:semiHidden="1" w:unhideWhenUsed="1"/>
-    <w:lsdException w:name="envelope return" w:semiHidden="1" w:unhideWhenUsed="1"/>
-    <w:lsdException w:name="footnote reference" w:semiHidden="1" w:unhideWhenUsed="1"/>
-    <w:lsdException w:name="annotation reference" w:semiHidden="1" w:unhideWhenUsed="1"/>
-    <w:lsdException w:name="line number" w:semiHidden="1" w:unhideWhenUsed="1"/>
-    <w:lsdException w:name="page number" w:semiHidden="1" w:unhideWhenUsed="1"/>
-    <w:lsdException w:name="endnote reference" w:semiHidden="1" w:unhideWhenUsed="1"/>
-    <w:lsdException w:name="endnote text" w:semiHidden="1" w:unhideWhenUsed="1"/>
-    <w:lsdException w:name="table of authorities" w:semiHidden="1" w:unhideWhenUsed="1"/>
-    <w:lsdException w:name="macro" w:semiHidden="1" w:unhideWhenUsed="1"/>
-    <w:lsdException w:name="toa heading" w:semiHidden="1" w:unhideWhenUsed="1"/>
-    <w:lsdException w:name="List" w:semiHidden="1" w:unhideWhenUsed="1"/>
-    <w:lsdException w:name="List Bullet" w:semiHidden="1" w:unhideWhenUsed="1"/>
-    <w:lsdException w:name="List Number" w:semiHidden="1" w:unhideWhenUsed="1"/>
-    <w:lsdException w:name="List 2" w:semiHidden="1" w:unhideWhenUsed="1"/>
-    <w:lsdException w:name="List 3" w:semiHidden="1" w:unhideWhenUsed="1"/>
-    <w:lsdException w:name="List 4" w:semiHidden="1" w:unhideWhenUsed="1"/>
-    <w:lsdException w:name="List 5" w:semiHidden="1" w:unhideWhenUsed="1"/>
-    <w:lsdException w:name="List Bullet 2" w:semiHidden="1" w:unhideWhenUsed="1"/>
-    <w:lsdException w:name="List Bullet 3" w:semiHidden="1" w:unhideWhenUsed="1"/>
-    <w:lsdException w:name="List Bullet 4" w:semiHidden="1" w:unhideWhenUsed="1"/>
-    <w:lsdException w:name="List Bullet 5" w:semiHidden="1" w:unhideWhenUsed="1"/>
-    <w:lsdException w:name="List Number 2" w:semiHidden="1" w:unhideWhenUsed="1"/>
-    <w:lsdException w:name="List Number 3" w:semiHidden="1" w:unhideWhenUsed="1"/>
-    <w:lsdException w:name="List Number 4" w:semiHidden="1" w:unhideWhenUsed="1"/>
-    <w:lsdException w:name="List Number 5" w:semiHidden="1" w:unhideWhenUsed="1"/>
-    <w:lsdException w:name="Title" w:uiPriority="10" w:qFormat="1"/>
-    <w:lsdException w:name="Closing" w:semiHidden="1" w:unhideWhenUsed="1"/>
-    <w:lsdException w:name="Signature" w:semiHidden="1" w:unhideWhenUsed="1"/>
-    <w:lsdException w:name="Default Paragraph Font" w:semiHidden="1" w:uiPriority="1" w:unhideWhenUsed="1"/>
-    <w:lsdException w:name="Body Text" w:semiHidden="1" w:unhideWhenUsed="1"/>
-    <w:lsdException w:name="Body Text Indent" w:semiHidden="1" w:unhideWhenUsed="1"/>
-    <w:lsdException w:name="List Continue" w:semiHidden="1" w:unhideWhenUsed="1"/>
-    <w:lsdException w:name="List Continue 2" w:semiHidden="1" w:unhideWhenUsed="1"/>
-    <w:lsdException w:name="List Continue 3" w:semiHidden="1" w:unhideWhenUsed="1"/>
-    <w:lsdException w:name="List Continue 4" w:semiHidden="1" w:unhideWhenUsed="1"/>
-    <w:lsdException w:name="List Continue 5" w:semiHidden="1" w:unhideWhenUsed="1"/>
-    <w:lsdException w:name="Message Header" w:semiHidden="1" w:unhideWhenUsed="1"/>
-    <w:lsdException w:name="Subtitle" w:uiPriority="11" w:qFormat="1"/>
-    <w:lsdException w:name="Salutation" w:semiHidden="1" w:unhideWhenUsed="1"/>
-    <w:lsdException w:name="Date" w:semiHidden="1" w:unhideWhenUsed="1"/>
-    <w:lsdException w:name="Body Text First Indent" w:semiHidden="1" w:unhideWhenUsed="1"/>
-    <w:lsdException w:name="Body Text First Indent 2" w:semiHidden="1" w:unhideWhenUsed="1"/>
-    <w:lsdException w:name="Note Heading" w:semiHidden="1" w:unhideWhenUsed="1"/>
-    <w:lsdException w:name="Body Text 2" w:semiHidden="1" w:unhideWhenUsed="1"/>
-    <w:lsdException w:name="Body Text 3" w:semiHidden="1" w:unhideWhenUsed="1"/>
-    <w:lsdException w:name="Body Text Indent 2" w:semiHidden="1" w:unhideWhenUsed="1"/>
-    <w:lsdException w:name="Body Text Indent 3" w:semiHidden="1" w:unhideWhenUsed="1"/>
-    <w:lsdException w:name="Block Text" w:semiHidden="1" w:unhideWhenUsed="1"/>
-    <w:lsdException w:name="Hyperlink" w:semiHidden="1" w:unhideWhenUsed="1"/>
-    <w:lsdException w:name="FollowedHyperlink" w:semiHidden="1" w:unhideWhenUsed="1"/>
-    <w:lsdException w:name="Strong" w:uiPriority="22" w:qFormat="1"/>
-    <w:lsdException w:name="Emphasis" w:uiPriority="20" w:qFormat="1"/>
-    <w:lsdException w:name="Document Map" w:semiHidden="1" w:unhideWhenUsed="1"/>
-    <w:lsdException w:name="Plain Text" w:semiHidden="1" w:unhideWhenUsed="1"/>
-    <w:lsdException w:name="E-mail Signature" w:semiHidden="1" w:unhideWhenUsed="1"/>
-    <w:lsdException w:name="HTML Top of Form" w:semiHidden="1" w:unhideWhenUsed="1"/>
-    <w:lsdException w:name="HTML Bottom of Form" w:semiHidden="1" w:unhideWhenUsed="1"/>
-    <w:lsdException w:name="Normal (Web)" w:semiHidden="1" w:unhideWhenUsed="1"/>
-    <w:lsdException w:name="HTML Acronym" w:semiHidden="1" w:unhideWhenUsed="1"/>
-    <w:lsdException w:name="HTML Address" w:semiHidden="1" w:unhideWhenUsed="1"/>
-    <w:lsdException w:name="HTML Cite" w:semiHidden="1" w:unhideWhenUsed="1"/>
-    <w:lsdException w:name="HTML Code" w:semiHidden="1" w:unhideWhenUsed="1"/>
-    <w:lsdException w:name="HTML Definition" w:semiHidden="1" w:unhideWhenUsed="1"/>
-    <w:lsdException w:name="HTML Keyboard" w:semiHidden="1" w:unhideWhenUsed="1"/>
-    <w:lsdException w:name="HTML Preformatted" w:semiHidden="1" w:unhideWhenUsed="1"/>
-    <w:lsdException w:name="HTML Sample" w:semiHidden="1" w:unhideWhenUsed="1"/>
-    <w:lsdException w:name="HTML Typewriter" w:semiHidden="1" w:unhideWhenUsed="1"/>
-    <w:lsdException w:name="HTML Variable" w:semiHidden="1" w:unhideWhenUsed="1"/>
-    <w:lsdException w:name="Normal Table" w:semiHidden="1" w:unhideWhenUsed="1"/>
-    <w:lsdException w:name="annotation subject" w:semiHidden="1" w:unhideWhenUsed="1"/>
-    <w:lsdException w:name="No List" w:semiHidden="1" w:unhideWhenUsed="1"/>
-    <w:lsdException w:name="Outline List 1" w:semiHidden="1" w:unhideWhenUsed="1"/>
-    <w:lsdException w:name="Outline List 2" w:semiHidden="1" w:unhideWhenUsed="1"/>
-    <w:lsdException w:name="Outline List 3" w:semiHidden="1" w:unhideWhenUsed="1"/>
-    <w:lsdException w:name="Table Simple 1" w:semiHidden="1" w:unhideWhenUsed="1"/>
-    <w:lsdException w:name="Table Simple 2" w:semiHidden="1" w:unhideWhenUsed="1"/>
-    <w:lsdException w:name="Table Simple 3" w:semiHidden="1" w:unhideWhenUsed="1"/>
-    <w:lsdException w:name="Table Classic 1" w:semiHidden="1" w:unhideWhenUsed="1"/>
-    <w:lsdException w:name="Table Classic 2" w:semiHidden="1" w:unhideWhenUsed="1"/>
-    <w:lsdException w:name="Table Classic 3" w:semiHidden="1" w:unhideWhenUsed="1"/>
-    <w:lsdException w:name="Table Classic 4" w:semiHidden="1" w:unhideWhenUsed="1"/>
-    <w:lsdException w:name="Table Colorful 1" w:semiHidden="1" w:unhideWhenUsed="1"/>
-    <w:lsdException w:name="Table Colorful 2" w:semiHidden="1" w:unhideWhenUsed="1"/>
-    <w:lsdException w:name="Table Colorful 3" w:semiHidden="1" w:unhideWhenUsed="1"/>
-    <w:lsdException w:name="Table Columns 1" w:semiHidden="1" w:unhideWhenUsed="1"/>
-    <w:lsdException w:name="Table Columns 2" w:semiHidden="1" w:unhideWhenUsed="1"/>
-    <w:lsdException w:name="Table Columns 3" w:semiHidden="1" w:unhideWhenUsed="1"/>
-    <w:lsdException w:name="Table Columns 4" w:semiHidden="1" w:unhideWhenUsed="1"/>
-    <w:lsdException w:name="Table Columns 5" w:semiHidden="1" w:unhideWhenUsed="1"/>
-    <w:lsdException w:name="Table Grid 1" w:semiHidden="1" w:unhideWhenUsed="1"/>
-    <w:lsdException w:name="Table Grid 2" w:semiHidden="1" w:unhideWhenUsed="1"/>
-    <w:lsdException w:name="Table Grid 3" w:semiHidden="1" w:unhideWhenUsed="1"/>
-    <w:lsdException w:name="Table Grid 4" w:semiHidden="1" w:unhideWhenUsed="1"/>
-    <w:lsdException w:name="Table Grid 5" w:semiHidden="1" w:unhideWhenUsed="1"/>
-    <w:lsdException w:name="Table Grid 6" w:semiHidden="1" w:unhideWhenUsed="1"/>
-    <w:lsdException w:name="Table Grid 7" w:semiHidden="1" w:unhideWhenUsed="1"/>
-    <w:lsdException w:name="Table Grid 8" w:semiHidden="1" w:unhideWhenUsed="1"/>
-    <w:lsdException w:name="Table List 1" w:semiHidden="1" w:unhideWhenUsed="1"/>
-    <w:lsdException w:name="Table List 2" w:semiHidden="1" w:unhideWhenUsed="1"/>
-    <w:lsdException w:name="Table List 3" w:semiHidden="1" w:unhideWhenUsed="1"/>
-    <w:lsdException w:name="Table List 4" w:semiHidden="1" w:unhideWhenUsed="1"/>
-    <w:lsdException w:name="Table List 5" w:semiHidden="1" w:unhideWhenUsed="1"/>
-    <w:lsdException w:name="Table List 6" w:semiHidden="1" w:unhideWhenUsed="1"/>
-    <w:lsdException w:name="Table List 7" w:semiHidden="1" w:unhideWhenUsed="1"/>
-    <w:lsdException w:name="Table List 8" w:semiHidden="1" w:unhideWhenUsed="1"/>
-    <w:lsdException w:name="Table 3D effects 1" w:semiHidden="1" w:unhideWhenUsed="1"/>
-    <w:lsdException w:name="Table 3D effects 2" w:semiHidden="1" w:unhideWhenUsed="1"/>
-    <w:lsdException w:name="Table 3D effects 3" w:semiHidden="1" w:unhideWhenUsed="1"/>
-    <w:lsdException w:name="Table Contemporary" w:semiHidden="1" w:unhideWhenUsed="1"/>
-    <w:lsdException w:name="Table Elegant" w:semiHidden="1" w:unhideWhenUsed="1"/>
-    <w:lsdException w:name="Table Professional" w:semiHidden="1" w:unhideWhenUsed="1"/>
-    <w:lsdException w:name="Table Subtle 1" w:semiHidden="1" w:unhideWhenUsed="1"/>
-    <w:lsdException w:name="Table Subtle 2" w:semiHidden="1" w:unhideWhenUsed="1"/>
-    <w:lsdException w:name="Table Web 1" w:semiHidden="1" w:unhideWhenUsed="1"/>
-    <w:lsdException w:name="Table Web 2" w:semiHidden="1" w:unhideWhenUsed="1"/>
-    <w:lsdException w:name="Table Web 3" w:semiHidden="1" w:unhideWhenUsed="1"/>
-    <w:lsdException w:name="Balloon Text" w:semiHidden="1" w:unhideWhenUsed="1"/>
-    <w:lsdException w:name="Table Grid" w:uiPriority="59"/>
-    <w:lsdException w:name="Table Theme" w:semiHidden="1" w:unhideWhenUsed="1"/>
-    <w:lsdException w:name="Placeholder Text" w:semiHidden="1"/>
-    <w:lsdException w:name="No Spacing" w:uiPriority="1" w:qFormat="1"/>
-    <w:lsdException w:name="Light Shading" w:uiPriority="60"/>
-    <w:lsdException w:name="Light List" w:uiPriority="61"/>
-    <w:lsdException w:name="Light Grid" w:uiPriority="62"/>
-    <w:lsdException w:name="Medium Shading 1" w:uiPriority="63"/>
-    <w:lsdException w:name="Medium Shading 2" w:uiPriority="64"/>
-    <w:lsdException w:name="Medium List 1" w:uiPriority="65"/>
-    <w:lsdException w:name="Medium List 2" w:uiPriority="66"/>
-    <w:lsdException w:name="Medium Grid 1" w:uiPriority="67"/>
-    <w:lsdException w:name="Medium Grid 2" w:uiPriority="68"/>
-    <w:lsdException w:name="Medium Grid 3" w:uiPriority="69"/>
-    <w:lsdException w:name="Dark List" w:uiPriority="70"/>
-    <w:lsdException w:name="Colorful Shading" w:uiPriority="71"/>
-    <w:lsdException w:name="Colorful List" w:uiPriority="72"/>
-    <w:lsdException w:name="Colorful Grid" w:uiPriority="73"/>
-    <w:lsdException w:name="Light Shading Accent 1" w:uiPriority="60"/>
-    <w:lsdException w:name="Light List Accent 1" w:uiPriority="61"/>
-    <w:lsdException w:name="Light Grid Accent 1" w:uiPriority="62"/>
-    <w:lsdException w:name="Medium Shading 1 Accent 1" w:uiPriority="63"/>
-    <w:lsdException w:name="Medium Shading 2 Accent 1" w:uiPriority="64"/>
-    <w:lsdException w:name="Medium List 1 Accent 1" w:uiPriority="65"/>
-    <w:lsdException w:name="Revision" w:semiHidden="1"/>
-    <w:lsdException w:name="List Paragraph" w:uiPriority="34" w:qFormat="1"/>
-    <w:lsdException w:name="Quote" w:uiPriority="29" w:qFormat="1"/>
-    <w:lsdException w:name="Intense Quote" w:uiPriority="30" w:qFormat="1"/>
-    <w:lsdException w:name="Medium List 2 Accent 1" w:uiPriority="66"/>
-    <w:lsdException w:name="Medium Grid 1 Accent 1" w:uiPriority="67"/>
-    <w:lsdException w:name="Medium Grid 2 Accent 1" w:uiPriority="68"/>
-    <w:lsdException w:name="Medium Grid 3 Accent 1" w:uiPriority="69"/>
-    <w:lsdException w:name="Dark List Accent 1" w:uiPriority="70"/>
-    <w:lsdException w:name="Colorful Shading Accent 1" w:uiPriority="71"/>
-    <w:lsdException w:name="Colorful List Accent 1" w:uiPriority="72"/>
-    <w:lsdException w:name="Colorful Grid Accent 1" w:uiPriority="73"/>
-    <w:lsdException w:name="Light Shading Accent 2" w:uiPriority="60"/>
-    <w:lsdException w:name="Light List Accent 2" w:uiPriority="61"/>
-    <w:lsdException w:name="Light Grid Accent 2" w:uiPriority="62"/>
-    <w:lsdException w:name="Medium Shading 1 Accent 2" w:uiPriority="63"/>
-    <w:lsdException w:name="Medium Shading 2 Accent 2" w:uiPriority="64"/>
-    <w:lsdException w:name="Medium List 1 Accent 2" w:uiPriority="65"/>
-    <w:lsdException w:name="Medium List 2 Accent 2" w:uiPriority="66"/>
-    <w:lsdException w:name="Medium Grid 1 Accent 2" w:uiPriority="67"/>
-    <w:lsdException w:name="Medium Grid 2 Accent 2" w:uiPriority="68"/>
-    <w:lsdException w:name="Medium Grid 3 Accent 2" w:uiPriority="69"/>
-    <w:lsdException w:name="Dark List Accent 2" w:uiPriority="70"/>
-    <w:lsdException w:name="Colorful Shading Accent 2" w:uiPriority="71"/>
-    <w:lsdException w:name="Colorful List Accent 2" w:uiPriority="72"/>
-    <w:lsdException w:name="Colorful Grid Accent 2" w:uiPriority="73"/>
-    <w:lsdException w:name="Light Shading Accent 3" w:uiPriority="60"/>
-    <w:lsdException w:name="Light List Accent 3" w:uiPriority="61"/>
-    <w:lsdException w:name="Light Grid Accent 3" w:uiPriority="62"/>
-    <w:lsdException w:name="Medium Shading 1 Accent 3" w:uiPriority="63"/>
-    <w:lsdException w:name="Medium Shading 2 Accent 3" w:uiPriority="64"/>
-    <w:lsdException w:name="Medium List 1 Accent 3" w:uiPriority="65"/>
-    <w:lsdException w:name="Medium List 2 Accent 3" w:uiPriority="66"/>
-    <w:lsdException w:name="Medium Grid 1 Accent 3" w:uiPriority="67"/>
-    <w:lsdException w:name="Medium Grid 2 Accent 3" w:uiPriority="68"/>
-    <w:lsdException w:name="Medium Grid 3 Accent 3" w:uiPriority="69"/>
-    <w:lsdException w:name="Dark List Accent 3" w:uiPriority="70"/>
-    <w:lsdException w:name="Colorful Shading Accent 3" w:uiPriority="71"/>
-    <w:lsdException w:name="Colorful List Accent 3" w:uiPriority="72"/>
-    <w:lsdException w:name="Colorful Grid Accent 3" w:uiPriority="73"/>
-    <w:lsdException w:name="Light Shading Accent 4" w:uiPriority="60"/>
-    <w:lsdException w:name="Light List Accent 4" w:uiPriority="61"/>
-    <w:lsdException w:name="Light Grid Accent 4" w:uiPriority="62"/>
-    <w:lsdException w:name="Medium Shading 1 Accent 4" w:uiPriority="63"/>
-    <w:lsdException w:name="Medium Shading 2 Accent 4" w:uiPriority="64"/>
-    <w:lsdException w:name="Medium List 1 Accent 4" w:uiPriority="65"/>
-    <w:lsdException w:name="Medium List 2 Accent 4" w:uiPriority="66"/>
-    <w:lsdException w:name="Medium Grid 1 Accent 4" w:uiPriority="67"/>
-    <w:lsdException w:name="Medium Grid 2 Accent 4" w:uiPriority="68"/>
-    <w:lsdException w:name="Medium Grid 3 Accent 4" w:uiPriority="69"/>
-    <w:lsdException w:name="Dark List Accent 4" w:uiPriority="70"/>
-    <w:lsdException w:name="Colorful Shading Accent 4" w:uiPriority="71"/>
-    <w:lsdException w:name="Colorful List Accent 4" w:uiPriority="72"/>
-    <w:lsdException w:name="Colorful Grid Accent 4" w:uiPriority="73"/>
-    <w:lsdException w:name="Light Shading Accent 5" w:uiPriority="60"/>
-    <w:lsdException w:name="Light List Accent 5" w:uiPriority="61"/>
-    <w:lsdException w:name="Light Grid Accent 5" w:uiPriority="62"/>
-    <w:lsdException w:name="Medium Shading 1 Accent 5" w:uiPriority="63"/>
-    <w:lsdException w:name="Medium Shading 2 Accent 5" w:uiPriority="64"/>
-    <w:lsdException w:name="Medium List 1 Accent 5" w:uiPriority="65"/>
-    <w:lsdException w:name="Medium List 2 Accent 5" w:uiPriority="66"/>
-    <w:lsdException w:name="Medium Grid 1 Accent 5" w:uiPriority="67"/>
-    <w:lsdException w:name="Medium Grid 2 Accent 5" w:uiPriority="68"/>
-    <w:lsdException w:name="Medium Grid 3 Accent 5" w:uiPriority="69"/>
-    <w:lsdException w:name="Dark List Accent 5" w:uiPriority="70"/>
-    <w:lsdException w:name="Colorful Shading Accent 5" w:uiPriority="71"/>
-    <w:lsdException w:name="Colorful List Accent 5" w:uiPriority="72"/>
-    <w:lsdException w:name="Colorful Grid Accent 5" w:uiPriority="73"/>
-    <w:lsdException w:name="Light Shading Accent 6" w:uiPriority="60"/>
-    <w:lsdException w:name="Light List Accent 6" w:uiPriority="61"/>
-    <w:lsdException w:name="Light Grid Accent 6" w:uiPriority="62"/>
-    <w:lsdException w:name="Medium Shading 1 Accent 6" w:uiPriority="63"/>
-    <w:lsdException w:name="Medium Shading 2 Accent 6" w:uiPriority="64"/>
-    <w:lsdException w:name="Medium List 1 Accent 6" w:uiPriority="65"/>
-    <w:lsdException w:name="Medium List 2 Accent 6" w:uiPriority="66"/>
-    <w:lsdException w:name="Medium Grid 1 Accent 6" w:uiPriority="67"/>
-    <w:lsdException w:name="Medium Grid 2 Accent 6" w:uiPriority="68"/>
-    <w:lsdException w:name="Medium Grid 3 Accent 6" w:uiPriority="69"/>
-    <w:lsdException w:name="Dark List Accent 6" w:uiPriority="70"/>
-    <w:lsdException w:name="Colorful Shading Accent 6" w:uiPriority="71"/>
-    <w:lsdException w:name="Colorful List Accent 6" w:uiPriority="72"/>
-    <w:lsdException w:name="Colorful Grid Accent 6" w:uiPriority="73"/>
-    <w:lsdException w:name="Subtle Emphasis" w:uiPriority="19" w:qFormat="1"/>
-    <w:lsdException w:name="Intense Emphasis" w:uiPriority="21" w:qFormat="1"/>
-    <w:lsdException w:name="Subtle Reference" w:uiPriority="31" w:qFormat="1"/>
-    <w:lsdException w:name="Intense Reference" w:uiPriority="32" w:qFormat="1"/>
-    <w:lsdException w:name="Book Title" w:uiPriority="33" w:qFormat="1"/>
-    <w:lsdException w:name="Bibliography" w:semiHidden="1" w:uiPriority="37" w:unhideWhenUsed="1"/>
-    <w:lsdException w:name="TOC Heading" w:semiHidden="1" w:uiPriority="39" w:unhideWhenUsed="1" w:qFormat="1"/>
-    <w:lsdException w:name="Plain Table 1" w:uiPriority="41"/>
-    <w:lsdException w:name="Plain Table 2" w:uiPriority="42"/>
-    <w:lsdException w:name="Plain Table 3" w:uiPriority="43"/>
-    <w:lsdException w:name="Plain Table 4" w:uiPriority="44"/>
-    <w:lsdException w:name="Plain Table 5" w:uiPriority="45"/>
-    <w:lsdException w:name="Grid Table Light" w:uiPriority="40"/>
-    <w:lsdException w:name="Grid Table 1 Light" w:uiPriority="46"/>
-    <w:lsdException w:name="Grid Table 2" w:uiPriority="47"/>
-    <w:lsdException w:name="Grid Table 3" w:uiPriority="48"/>
-    <w:lsdException w:name="Grid Table 4" w:uiPriority="49"/>
-    <w:lsdException w:name="Grid Table 5 Dark" w:uiPriority="50"/>
-    <w:lsdException w:name="Grid Table 6 Colorful" w:uiPriority="51"/>
-    <w:lsdException w:name="Grid Table 7 Colorful" w:uiPriority="52"/>
-    <w:lsdException w:name="Grid Table 1 Light Accent 1" w:uiPriority="46"/>
-    <w:lsdException w:name="Grid Table 2 Accent 1" w:uiPriority="47"/>
-    <w:lsdException w:name="Grid Table 3 Accent 1" w:uiPriority="48"/>
-    <w:lsdException w:name="Grid Table 4 Accent 1" w:uiPriority="49"/>
-    <w:lsdException w:name="Grid Table 5 Dark Accent 1" w:uiPriority="50"/>
-    <w:lsdException w:name="Grid Table 6 Colorful Accent 1" w:uiPriority="51"/>
-    <w:lsdException w:name="Grid Table 7 Colorful Accent 1" w:uiPriority="52"/>
-    <w:lsdException w:name="Grid Table 1 Light Accent 2" w:uiPriority="46"/>
-    <w:lsdException w:name="Grid Table 2 Accent 2" w:uiPriority="47"/>
-    <w:lsdException w:name="Grid Table 3 Accent 2" w:uiPriority="48"/>
-    <w:lsdException w:name="Grid Table 4 Accent 2" w:uiPriority="49"/>
-    <w:lsdException w:name="Grid Table 5 Dark Accent 2" w:uiPriority="50"/>
-    <w:lsdException w:name="Grid Table 6 Colorful Accent 2" w:uiPriority="51"/>
-    <w:lsdException w:name="Grid Table 7 Colorful Accent 2" w:uiPriority="52"/>
-    <w:lsdException w:name="Grid Table 1 Light Accent 3" w:uiPriority="46"/>
-    <w:lsdException w:name="Grid Table 2 Accent 3" w:uiPriority="47"/>
-    <w:lsdException w:name="Grid Table 3 Accent 3" w:uiPriority="48"/>
-    <w:lsdException w:name="Grid Table 4 Accent 3" w:uiPriority="49"/>
-    <w:lsdException w:name="Grid Table 5 Dark Accent 3" w:uiPriority="50"/>
-    <w:lsdException w:name="Grid Table 6 Colorful Accent 3" w:uiPriority="51"/>
-    <w:lsdException w:name="Grid Table 7 Colorful Accent 3" w:uiPriority="52"/>
-    <w:lsdException w:name="Grid Table 1 Light Accent 4" w:uiPriority="46"/>
-    <w:lsdException w:name="Grid Table 2 Accent 4" w:uiPriority="47"/>
-    <w:lsdException w:name="Grid Table 3 Accent 4" w:uiPriority="48"/>
-    <w:lsdException w:name="Grid Table 4 Accent 4" w:uiPriority="49"/>
-    <w:lsdException w:name="Grid Table 5 Dark Accent 4" w:uiPriority="50"/>
-    <w:lsdException w:name="Grid Table 6 Colorful Accent 4" w:uiPriority="51"/>
-    <w:lsdException w:name="Grid Table 7 Colorful Accent 4" w:uiPriority="52"/>
-    <w:lsdException w:name="Grid Table 1 Light Accent 5" w:uiPriority="46"/>
-    <w:lsdException w:name="Grid Table 2 Accent 5" w:uiPriority="47"/>
-    <w:lsdException w:name="Grid Table 3 Accent 5" w:uiPriority="48"/>
-    <w:lsdException w:name="Grid Table 4 Accent 5" w:uiPriority="49"/>
-    <w:lsdException w:name="Grid Table 5 Dark Accent 5" w:uiPriority="50"/>
-    <w:lsdException w:name="Grid Table 6 Colorful Accent 5" w:uiPriority="51"/>
-    <w:lsdException w:name="Grid Table 7 Colorful Accent 5" w:uiPriority="52"/>
-    <w:lsdException w:name="Grid Table 1 Light Accent 6" w:uiPriority="46"/>
-    <w:lsdException w:name="Grid Table 2 Accent 6" w:uiPriority="47"/>
-    <w:lsdException w:name="Grid Table 3 Accent 6" w:uiPriority="48"/>
-    <w:lsdException w:name="Grid Table 4 Accent 6" w:uiPriority="49"/>
-    <w:lsdException w:name="Grid Table 5 Dark Accent 6" w:uiPriority="50"/>
-    <w:lsdException w:name="Grid Table 6 Colorful Accent 6" w:uiPriority="51"/>
-    <w:lsdException w:name="Grid Table 7 Colorful Accent 6" w:uiPriority="52"/>
-    <w:lsdException w:name="List Table 1 Light" w:uiPriority="46"/>
-    <w:lsdException w:name="List Table 2" w:uiPriority="47"/>
-    <w:lsdException w:name="List Table 3" w:uiPriority="48"/>
-    <w:lsdException w:name="List Table 4" w:uiPriority="49"/>
-    <w:lsdException w:name="List Table 5 Dark" w:uiPriority="50"/>
-    <w:lsdException w:name="List Table 6 Colorful" w:uiPriority="51"/>
-    <w:lsdException w:name="List Table 7 Colorful" w:uiPriority="52"/>
-    <w:lsdException w:name="List Table 1 Light Accent 1" w:uiPriority="46"/>
-    <w:lsdException w:name="List Table 2 Accent 1" w:uiPriority="47"/>
-    <w:lsdException w:name="List Table 3 Accent 1" w:uiPriority="48"/>
-    <w:lsdException w:name="List Table 4 Accent 1" w:uiPriority="49"/>
-    <w:lsdException w:name="List Table 5 Dark Accent 1" w:uiPriority="50"/>
-    <w:lsdException w:name="List Table 6 Colorful Accent 1" w:uiPriority="51"/>
-    <w:lsdException w:name="List Table 7 Colorful Accent 1" w:uiPriority="52"/>
-    <w:lsdException w:name="List Table 1 Light Accent 2" w:uiPriority="46"/>
-    <w:lsdException w:name="List Table 2 Accent 2" w:uiPriority="47"/>
-    <w:lsdException w:name="List Table 3 Accent 2" w:uiPriority="48"/>
-    <w:lsdException w:name="List Table 4 Accent 2" w:uiPriority="49"/>
-    <w:lsdException w:name="List Table 5 Dark Accent 2" w:uiPriority="50"/>
-    <w:lsdException w:name="List Table 6 Colorful Accent 2" w:uiPriority="51"/>
-    <w:lsdException w:name="List Table 7 Colorful Accent 2" w:uiPriority="52"/>
-    <w:lsdException w:name="List Table 1 Light Accent 3" w:uiPriority="46"/>
-    <w:lsdException w:name="List Table 2 Accent 3" w:uiPriority="47"/>
-    <w:lsdException w:name="List Table 3 Accent 3" w:uiPriority="48"/>
-    <w:lsdException w:name="List Table 4 Accent 3" w:uiPriority="49"/>
-    <w:lsdException w:name="List Table 5 Dark Accent 3" w:uiPriority="50"/>
-    <w:lsdException w:name="List Table 6 Colorful Accent 3" w:uiPriority="51"/>
-    <w:lsdException w:name="List Table 7 Colorful Accent 3" w:uiPriority="52"/>
-    <w:lsdException w:name="List Table 1 Light Accent 4" w:uiPriority="46"/>
-    <w:lsdException w:name="List Table 2 Accent 4" w:uiPriority="47"/>
-    <w:lsdException w:name="List Table 3 Accent 4" w:uiPriority="48"/>
-    <w:lsdException w:name="List Table 4 Accent 4" w:uiPriority="49"/>
-    <w:lsdException w:name="List Table 5 Dark Accent 4" w:uiPriority="50"/>
-    <w:lsdException w:name="List Table 6 Colorful Accent 4" w:uiPriority="51"/>
-    <w:lsdException w:name="List Table 7 Colorful Accent 4" w:uiPriority="52"/>
-    <w:lsdException w:name="List Table 1 Light Accent 5" w:uiPriority="46"/>
-    <w:lsdException w:name="List Table 2 Accent 5" w:uiPriority="47"/>
-    <w:lsdException w:name="List Table 3 Accent 5" w:uiPriority="48"/>
-    <w:lsdException w:name="List Table 4 Accent 5" w:uiPriority="49"/>
-    <w:lsdException w:name="List Table 5 Dark Accent 5" w:uiPriority="50"/>
-    <w:lsdException w:name="List Table 6 Colorful Accent 5" w:uiPriority="51"/>
-    <w:lsdException w:name="List Table 7 Colorful Accent 5" w:uiPriority="52"/>
-    <w:lsdException w:name="List Table 1 Light Accent 6" w:uiPriority="46"/>
-    <w:lsdException w:name="List Table 2 Accent 6" w:uiPriority="47"/>
-    <w:lsdException w:name="List Table 3 Accent 6" w:uiPriority="48"/>
-    <w:lsdException w:name="List Table 4 Accent 6" w:uiPriority="49"/>
-    <w:lsdException w:name="List Table 5 Dark Accent 6" w:uiPriority="50"/>
-    <w:lsdException w:name="List Table 6 Colorful Accent 6" w:uiPriority="51"/>
-    <w:lsdException w:name="List Table 7 Colorful Accent 6" w:uiPriority="52"/>
-    <w:lsdException w:name="Mention" w:semiHidden="1" w:unhideWhenUsed="1"/>
-    <w:lsdException w:name="Smart Hyperlink" w:semiHidden="1" w:unhideWhenUsed="1"/>
-    <w:lsdException w:name="Hashtag" w:semiHidden="1" w:unhideWhenUsed="1"/>
+  <w:latentStyles w:defLockedState="0" w:defUIPriority="99" w:defSemiHidden="1" w:defUnhideWhenUsed="1" w:defQFormat="0" w:count="267">
+    <w:lsdException w:name="Normal" w:semiHidden="0" w:uiPriority="0" w:unhideWhenUsed="0" w:qFormat="1"/>
+    <w:lsdException w:name="heading 1" w:semiHidden="0" w:uiPriority="9" w:unhideWhenUsed="0" w:qFormat="1"/>
+    <w:lsdException w:name="heading 2" w:uiPriority="9" w:qFormat="1"/>
+    <w:lsdException w:name="heading 3" w:uiPriority="9" w:qFormat="1"/>
+    <w:lsdException w:name="heading 4" w:uiPriority="9" w:qFormat="1"/>
+    <w:lsdException w:name="heading 5" w:uiPriority="9" w:qFormat="1"/>
+    <w:lsdException w:name="heading 6" w:uiPriority="9" w:qFormat="1"/>
+    <w:lsdException w:name="heading 7" w:uiPriority="9" w:qFormat="1"/>
+    <w:lsdException w:name="heading 8" w:uiPriority="9" w:qFormat="1"/>
+    <w:lsdException w:name="heading 9" w:uiPriority="9" w:qFormat="1"/>
+    <w:lsdException w:name="toc 1" w:uiPriority="39"/>
+    <w:lsdException w:name="toc 2" w:uiPriority="39"/>
+    <w:lsdException w:name="toc 3" w:uiPriority="39"/>
+    <w:lsdException w:name="toc 4" w:uiPriority="39"/>
+    <w:lsdException w:name="toc 5" w:uiPriority="39"/>
+    <w:lsdException w:name="toc 6" w:uiPriority="39"/>
+    <w:lsdException w:name="toc 7" w:uiPriority="39"/>
+    <w:lsdException w:name="toc 8" w:uiPriority="39"/>
+    <w:lsdException w:name="toc 9" w:uiPriority="39"/>
+    <w:lsdException w:name="caption" w:uiPriority="35" w:qFormat="1"/>
+    <w:lsdException w:name="Title" w:semiHidden="0" w:uiPriority="10" w:unhideWhenUsed="0" w:qFormat="1"/>
+    <w:lsdException w:name="Default Paragraph Font" w:uiPriority="1"/>
+    <w:lsdException w:name="Subtitle" w:semiHidden="0" w:uiPriority="11" w:unhideWhenUsed="0" w:qFormat="1"/>
+    <w:lsdException w:name="Strong" w:semiHidden="0" w:uiPriority="22" w:unhideWhenUsed="0" w:qFormat="1"/>
+    <w:lsdException w:name="Emphasis" w:semiHidden="0" w:uiPriority="20" w:unhideWhenUsed="0" w:qFormat="1"/>
+    <w:lsdException w:name="Table Grid" w:semiHidden="0" w:uiPriority="59" w:unhideWhenUsed="0"/>
+    <w:lsdException w:name="Placeholder Text" w:unhideWhenUsed="0"/>
+    <w:lsdException w:name="No Spacing" w:semiHidden="0" w:uiPriority="1" w:unhideWhenUsed="0" w:qFormat="1"/>
+    <w:lsdException w:name="Light Shading" w:semiHidden="0" w:uiPriority="60" w:unhideWhenUsed="0"/>
+    <w:lsdException w:name="Light List" w:semiHidden="0" w:uiPriority="61" w:unhideWhenUsed="0"/>
+    <w:lsdException w:name="Light Grid" w:semiHidden="0" w:uiPriority="62" w:unhideWhenUsed="0"/>
+    <w:lsdException w:name="Medium Shading 1" w:semiHidden="0" w:uiPriority="63" w:unhideWhenUsed="0"/>
+    <w:lsdException w:name="Medium Shading 2" w:semiHidden="0" w:uiPriority="64" w:unhideWhenUsed="0"/>
+    <w:lsdException w:name="Medium List 1" w:semiHidden="0" w:uiPriority="65" w:unhideWhenUsed="0"/>
+    <w:lsdException w:name="Medium List 2" w:semiHidden="0" w:uiPriority="66" w:unhideWhenUsed="0"/>
+    <w:lsdException w:name="Medium Grid 1" w:semiHidden="0" w:uiPriority="67" w:unhideWhenUsed="0"/>
+    <w:lsdException w:name="Medium Grid 2" w:semiHidden="0" w:uiPriority="68" w:unhideWhenUsed="0"/>
+    <w:lsdException w:name="Medium Grid 3" w:semiHidden="0" w:uiPriority="69" w:unhideWhenUsed="0"/>
+    <w:lsdException w:name="Dark List" w:semiHidden="0" w:uiPriority="70" w:unhideWhenUsed="0"/>
+    <w:lsdException w:name="Colorful Shading" w:semiHidden="0" w:uiPriority="71" w:unhideWhenUsed="0"/>
+    <w:lsdException w:name="Colorful List" w:semiHidden="0" w:uiPriority="72" w:unhideWhenUsed="0"/>
+    <w:lsdException w:name="Colorful Grid" w:semiHidden="0" w:uiPriority="73" w:unhideWhenUsed="0"/>
+    <w:lsdException w:name="Light Shading Accent 1" w:semiHidden="0" w:uiPriority="60" w:unhideWhenUsed="0"/>
+    <w:lsdException w:name="Light List Accent 1" w:semiHidden="0" w:uiPriority="61" w:unhideWhenUsed="0"/>
+    <w:lsdException w:name="Light Grid Accent 1" w:semiHidden="0" w:uiPriority="62" w:unhideWhenUsed="0"/>
+    <w:lsdException w:name="Medium Shading 1 Accent 1" w:semiHidden="0" w:uiPriority="63" w:unhideWhenUsed="0"/>
+    <w:lsdException w:name="Medium Shading 2 Accent 1" w:semiHidden="0" w:uiPriority="64" w:unhideWhenUsed="0"/>
+    <w:lsdException w:name="Medium List 1 Accent 1" w:semiHidden="0" w:uiPriority="65" w:unhideWhenUsed="0"/>
+    <w:lsdException w:name="Revision" w:unhideWhenUsed="0"/>
+    <w:lsdException w:name="List Paragraph" w:semiHidden="0" w:uiPriority="34" w:unhideWhenUsed="0" w:qFormat="1"/>
+    <w:lsdException w:name="Quote" w:semiHidden="0" w:uiPriority="29" w:unhideWhenUsed="0" w:qFormat="1"/>
+    <w:lsdException w:name="Intense Quote" w:semiHidden="0" w:uiPriority="30" w:unhideWhenUsed="0" w:qFormat="1"/>
+    <w:lsdException w:name="Medium List 2 Accent 1" w:semiHidden="0" w:uiPriority="66" w:unhideWhenUsed="0"/>
+    <w:lsdException w:name="Medium Grid 1 Accent 1" w:semiHidden="0" w:uiPriority="67" w:unhideWhenUsed="0"/>
+    <w:lsdException w:name="Medium Grid 2 Accent 1" w:semiHidden="0" w:uiPriority="68" w:unhideWhenUsed="0"/>
+    <w:lsdException w:name="Medium Grid 3 Accent 1" w:semiHidden="0" w:uiPriority="69" w:unhideWhenUsed="0"/>
+    <w:lsdException w:name="Dark List Accent 1" w:semiHidden="0" w:uiPriority="70" w:unhideWhenUsed="0"/>
+    <w:lsdException w:name="Colorful Shading Accent 1" w:semiHidden="0" w:uiPriority="71" w:unhideWhenUsed="0"/>
+    <w:lsdException w:name="Colorful List Accent 1" w:semiHidden="0" w:uiPriority="72" w:unhideWhenUsed="0"/>
+    <w:lsdException w:name="Colorful Grid Accent 1" w:semiHidden="0" w:uiPriority="73" w:unhideWhenUsed="0"/>
+    <w:lsdException w:name="Light Shading Accent 2" w:semiHidden="0" w:uiPriority="60" w:unhideWhenUsed="0"/>
+    <w:lsdException w:name="Light List Accent 2" w:semiHidden="0" w:uiPriority="61" w:unhideWhenUsed="0"/>
+    <w:lsdException w:name="Light Grid Accent 2" w:semiHidden="0" w:uiPriority="62" w:unhideWhenUsed="0"/>
+    <w:lsdException w:name="Medium Shading 1 Accent 2" w:semiHidden="0" w:uiPriority="63" w:unhideWhenUsed="0"/>
+    <w:lsdException w:name="Medium Shading 2 Accent 2" w:semiHidden="0" w:uiPriority="64" w:unhideWhenUsed="0"/>
+    <w:lsdException w:name="Medium List 1 Accent 2" w:semiHidden="0" w:uiPriority="65" w:unhideWhenUsed="0"/>
+    <w:lsdException w:name="Medium List 2 Accent 2" w:semiHidden="0" w:uiPriority="66" w:unhideWhenUsed="0"/>
+    <w:lsdException w:name="Medium Grid 1 Accent 2" w:semiHidden="0" w:uiPriority="67" w:unhideWhenUsed="0"/>
+    <w:lsdException w:name="Medium Grid 2 Accent 2" w:semiHidden="0" w:uiPriority="68" w:unhideWhenUsed="0"/>
+    <w:lsdException w:name="Medium Grid 3 Accent 2" w:semiHidden="0" w:uiPriority="69" w:unhideWhenUsed="0"/>
+    <w:lsdException w:name="Dark List Accent 2" w:semiHidden="0" w:uiPriority="70" w:unhideWhenUsed="0"/>
+    <w:lsdException w:name="Colorful Shading Accent 2" w:semiHidden="0" w:uiPriority="71" w:unhideWhenUsed="0"/>
+    <w:lsdException w:name="Colorful List Accent 2" w:semiHidden="0" w:uiPriority="72" w:unhideWhenUsed="0"/>
+    <w:lsdException w:name="Colorful Grid Accent 2" w:semiHidden="0" w:uiPriority="73" w:unhideWhenUsed="0"/>
+    <w:lsdException w:name="Light Shading Accent 3" w:semiHidden="0" w:uiPriority="60" w:unhideWhenUsed="0"/>
+    <w:lsdException w:name="Light List Accent 3" w:semiHidden="0" w:uiPriority="61" w:unhideWhenUsed="0"/>
+    <w:lsdException w:name="Light Grid Accent 3" w:semiHidden="0" w:uiPriority="62" w:unhideWhenUsed="0"/>
+    <w:lsdException w:name="Medium Shading 1 Accent 3" w:semiHidden="0" w:uiPriority="63" w:unhideWhenUsed="0"/>
+    <w:lsdException w:name="Medium Shading 2 Accent 3" w:semiHidden="0" w:uiPriority="64" w:unhideWhenUsed="0"/>
+    <w:lsdException w:name="Medium List 1 Accent 3" w:semiHidden="0" w:uiPriority="65" w:unhideWhenUsed="0"/>
+    <w:lsdException w:name="Medium List 2 Accent 3" w:semiHidden="0" w:uiPriority="66" w:unhideWhenUsed="0"/>
+    <w:lsdException w:name="Medium Grid 1 Accent 3" w:semiHidden="0" w:uiPriority="67" w:unhideWhenUsed="0"/>
+    <w:lsdException w:name="Medium Grid 2 Accent 3" w:semiHidden="0" w:uiPriority="68" w:unhideWhenUsed="0"/>
+    <w:lsdException w:name="Medium Grid 3 Accent 3" w:semiHidden="0" w:uiPriority="69" w:unhideWhenUsed="0"/>
+    <w:lsdException w:name="Dark List Accent 3" w:semiHidden="0" w:uiPriority="70" w:unhideWhenUsed="0"/>
+    <w:lsdException w:name="Colorful Shading Accent 3" w:semiHidden="0" w:uiPriority="71" w:unhideWhenUsed="0"/>
+    <w:lsdException w:name="Colorful List Accent 3" w:semiHidden="0" w:uiPriority="72" w:unhideWhenUsed="0"/>
+    <w:lsdException w:name="Colorful Grid Accent 3" w:semiHidden="0" w:uiPriority="73" w:unhideWhenUsed="0"/>
+    <w:lsdException w:name="Light Shading Accent 4" w:semiHidden="0" w:uiPriority="60" w:unhideWhenUsed="0"/>
+    <w:lsdException w:name="Light List Accent 4" w:semiHidden="0" w:uiPriority="61" w:unhideWhenUsed="0"/>
+    <w:lsdException w:name="Light Grid Accent 4" w:semiHidden="0" w:uiPriority="62" w:unhideWhenUsed="0"/>
+    <w:lsdException w:name="Medium Shading 1 Accent 4" w:semiHidden="0" w:uiPriority="63" w:unhideWhenUsed="0"/>
+    <w:lsdException w:name="Medium Shading 2 Accent 4" w:semiHidden="0" w:uiPriority="64" w:unhideWhenUsed="0"/>
+    <w:lsdException w:name="Medium List 1 Accent 4" w:semiHidden="0" w:uiPriority="65" w:unhideWhenUsed="0"/>
+    <w:lsdException w:name="Medium List 2 Accent 4" w:semiHidden="0" w:uiPriority="66" w:unhideWhenUsed="0"/>
+    <w:lsdException w:name="Medium Grid 1 Accent 4" w:semiHidden="0" w:uiPriority="67" w:unhideWhenUsed="0"/>
+    <w:lsdException w:name="Medium Grid 2 Accent 4" w:semiHidden="0" w:uiPriority="68" w:unhideWhenUsed="0"/>
+    <w:lsdException w:name="Medium Grid 3 Accent 4" w:semiHidden="0" w:uiPriority="69" w:unhideWhenUsed="0"/>
+    <w:lsdException w:name="Dark List Accent 4" w:semiHidden="0" w:uiPriority="70" w:unhideWhenUsed="0"/>
+    <w:lsdException w:name="Colorful Shading Accent 4" w:semiHidden="0" w:uiPriority="71" w:unhideWhenUsed="0"/>
+    <w:lsdException w:name="Colorful List Accent 4" w:semiHidden="0" w:uiPriority="72" w:unhideWhenUsed="0"/>
+    <w:lsdException w:name="Colorful Grid Accent 4" w:semiHidden="0" w:uiPriority="73" w:unhideWhenUsed="0"/>
+    <w:lsdException w:name="Light Shading Accent 5" w:semiHidden="0" w:uiPriority="60" w:unhideWhenUsed="0"/>
+    <w:lsdException w:name="Light List Accent 5" w:semiHidden="0" w:uiPriority="61" w:unhideWhenUsed="0"/>
+    <w:lsdException w:name="Light Grid Accent 5" w:semiHidden="0" w:uiPriority="62" w:unhideWhenUsed="0"/>
+    <w:lsdException w:name="Medium Shading 1 Accent 5" w:semiHidden="0" w:uiPriority="63" w:unhideWhenUsed="0"/>
+    <w:lsdException w:name="Medium Shading 2 Accent 5" w:semiHidden="0" w:uiPriority="64" w:unhideWhenUsed="0"/>
+    <w:lsdException w:name="Medium List 1 Accent 5" w:semiHidden="0" w:uiPriority="65" w:unhideWhenUsed="0"/>
+    <w:lsdException w:name="Medium List 2 Accent 5" w:semiHidden="0" w:uiPriority="66" w:unhideWhenUsed="0"/>
+    <w:lsdException w:name="Medium Grid 1 Accent 5" w:semiHidden="0" w:uiPriority="67" w:unhideWhenUsed="0"/>
+    <w:lsdException w:name="Medium Grid 2 Accent 5" w:semiHidden="0" w:uiPriority="68" w:unhideWhenUsed="0"/>
+    <w:lsdException w:name="Medium Grid 3 Accent 5" w:semiHidden="0" w:uiPriority="69" w:unhideWhenUsed="0"/>
+    <w:lsdException w:name="Dark List Accent 5" w:semiHidden="0" w:uiPriority="70" w:unhideWhenUsed="0"/>
+    <w:lsdException w:name="Colorful Shading Accent 5" w:semiHidden="0" w:uiPriority="71" w:unhideWhenUsed="0"/>
+    <w:lsdException w:name="Colorful List Accent 5" w:semiHidden="0" w:uiPriority="72" w:unhideWhenUsed="0"/>
+    <w:lsdException w:name="Colorful Grid Accent 5" w:semiHidden="0" w:uiPriority="73" w:unhideWhenUsed="0"/>
+    <w:lsdException w:name="Light Shading Accent 6" w:semiHidden="0" w:uiPriority="60" w:unhideWhenUsed="0"/>
+    <w:lsdException w:name="Light List Accent 6" w:semiHidden="0" w:uiPriority="61" w:unhideWhenUsed="0"/>
+    <w:lsdException w:name="Light Grid Accent 6" w:semiHidden="0" w:uiPriority="62" w:unhideWhenUsed="0"/>
+    <w:lsdException w:name="Medium Shading 1 Accent 6" w:semiHidden="0" w:uiPriority="63" w:unhideWhenUsed="0"/>
+    <w:lsdException w:name="Medium Shading 2 Accent 6" w:semiHidden="0" w:uiPriority="64" w:unhideWhenUsed="0"/>
+    <w:lsdException w:name="Medium List 1 Accent 6" w:semiHidden="0" w:uiPriority="65" w:unhideWhenUsed="0"/>
+    <w:lsdException w:name="Medium List 2 Accent 6" w:semiHidden="0" w:uiPriority="66" w:unhideWhenUsed="0"/>
+    <w:lsdException w:name="Medium Grid 1 Accent 6" w:semiHidden="0" w:uiPriority="67" w:unhideWhenUsed="0"/>
+    <w:lsdException w:name="Medium Grid 2 Accent 6" w:semiHidden="0" w:uiPriority="68" w:unhideWhenUsed="0"/>
+    <w:lsdException w:name="Medium Grid 3 Accent 6" w:semiHidden="0" w:uiPriority="69" w:unhideWhenUsed="0"/>
+    <w:lsdException w:name="Dark List Accent 6" w:semiHidden="0" w:uiPriority="70" w:unhideWhenUsed="0"/>
+    <w:lsdException w:name="Colorful Shading Accent 6" w:semiHidden="0" w:uiPriority="71" w:unhideWhenUsed="0"/>
+    <w:lsdException w:name="Colorful List Accent 6" w:semiHidden="0" w:uiPriority="72" w:unhideWhenUsed="0"/>
+    <w:lsdException w:name="Colorful Grid Accent 6" w:semiHidden="0" w:uiPriority="73" w:unhideWhenUsed="0"/>
+    <w:lsdException w:name="Subtle Emphasis" w:semiHidden="0" w:uiPriority="19" w:unhideWhenUsed="0" w:qFormat="1"/>
+    <w:lsdException w:name="Intense Emphasis" w:semiHidden="0" w:uiPriority="21" w:unhideWhenUsed="0" w:qFormat="1"/>
+    <w:lsdException w:name="Subtle Reference" w:semiHidden="0" w:uiPriority="31" w:unhideWhenUsed="0" w:qFormat="1"/>
+    <w:lsdException w:name="Intense Reference" w:semiHidden="0" w:uiPriority="32" w:unhideWhenUsed="0" w:qFormat="1"/>
+    <w:lsdException w:name="Book Title" w:semiHidden="0" w:uiPriority="33" w:unhideWhenUsed="0" w:qFormat="1"/>
+    <w:lsdException w:name="Bibliography" w:uiPriority="37"/>
+    <w:lsdException w:name="TOC Heading" w:uiPriority="39" w:qFormat="1"/>
   </w:latentStyles>
   <w:style w:type="paragraph" w:default="1" w:styleId="Normal">
     <w:name w:val="Normal"/>
@@ -12159,6 +11957,7 @@
       <w:spacing w:after="0" w:line="240" w:lineRule="auto"/>
     </w:pPr>
     <w:tblPr>
+      <w:tblInd w:w="0" w:type="dxa"/>
       <w:tblBorders>
         <w:top w:val="single" w:sz="4" w:space="0" w:color="auto"/>
         <w:left w:val="single" w:sz="4" w:space="0" w:color="auto"/>
@@ -12167,6 +11966,12 @@
         <w:insideH w:val="single" w:sz="4" w:space="0" w:color="auto"/>
         <w:insideV w:val="single" w:sz="4" w:space="0" w:color="auto"/>
       </w:tblBorders>
+      <w:tblCellMar>
+        <w:top w:w="0" w:type="dxa"/>
+        <w:left w:w="108" w:type="dxa"/>
+        <w:bottom w:w="0" w:type="dxa"/>
+        <w:right w:w="108" w:type="dxa"/>
+      </w:tblCellMar>
     </w:tblPr>
   </w:style>
   <w:style w:type="character" w:styleId="Hipervnculo">
@@ -12180,7 +11985,7 @@
       <w:u w:val="single"/>
     </w:rPr>
   </w:style>
-  <w:style w:type="character" w:styleId="Mencionar">
+  <w:style w:type="character" w:customStyle="1" w:styleId="Mention">
     <w:name w:val="Mention"/>
     <w:basedOn w:val="Fuentedeprrafopredeter"/>
     <w:uiPriority w:val="99"/>
@@ -12190,6 +11995,325 @@
     <w:rPr>
       <w:color w:val="2B579A"/>
       <w:shd w:val="clear" w:color="auto" w:fill="E6E6E6"/>
+    </w:rPr>
+  </w:style>
+  <w:style w:type="paragraph" w:styleId="Textodeglobo">
+    <w:name w:val="Balloon Text"/>
+    <w:basedOn w:val="Normal"/>
+    <w:link w:val="TextodegloboCar"/>
+    <w:uiPriority w:val="99"/>
+    <w:semiHidden/>
+    <w:unhideWhenUsed/>
+    <w:rsid w:val="002405EF"/>
+    <w:pPr>
+      <w:spacing w:after="0" w:line="240" w:lineRule="auto"/>
+    </w:pPr>
+    <w:rPr>
+      <w:rFonts w:ascii="Tahoma" w:hAnsi="Tahoma" w:cs="Tahoma"/>
+      <w:sz w:val="16"/>
+      <w:szCs w:val="16"/>
+    </w:rPr>
+  </w:style>
+  <w:style w:type="character" w:customStyle="1" w:styleId="TextodegloboCar">
+    <w:name w:val="Texto de globo Car"/>
+    <w:basedOn w:val="Fuentedeprrafopredeter"/>
+    <w:link w:val="Textodeglobo"/>
+    <w:uiPriority w:val="99"/>
+    <w:semiHidden/>
+    <w:rsid w:val="002405EF"/>
+    <w:rPr>
+      <w:rFonts w:ascii="Tahoma" w:hAnsi="Tahoma" w:cs="Tahoma"/>
+      <w:b w:val="0"/>
+      <w:sz w:val="16"/>
+      <w:szCs w:val="16"/>
+    </w:rPr>
+  </w:style>
+</w:styles>
+</file>
+
+<file path=word/stylesWithEffects.xml><?xml version="1.0" encoding="utf-8"?>
+<w:styles xmlns:wpc="http://schemas.microsoft.com/office/word/2010/wordprocessingCanvas" xmlns:mc="http://schemas.openxmlformats.org/markup-compatibility/2006" xmlns:o="urn:schemas-microsoft-com:office:office" xmlns:r="http://schemas.openxmlformats.org/officeDocument/2006/relationships" xmlns:m="http://schemas.openxmlformats.org/officeDocument/2006/math" xmlns:v="urn:schemas-microsoft-com:vml" xmlns:wp14="http://schemas.microsoft.com/office/word/2010/wordprocessingDrawing" xmlns:wp="http://schemas.openxmlformats.org/drawingml/2006/wordprocessingDrawing" xmlns:w10="urn:schemas-microsoft-com:office:word" xmlns:w="http://schemas.openxmlformats.org/wordprocessingml/2006/main" xmlns:w14="http://schemas.microsoft.com/office/word/2010/wordml" xmlns:wpg="http://schemas.microsoft.com/office/word/2010/wordprocessingGroup" xmlns:wpi="http://schemas.microsoft.com/office/word/2010/wordprocessingInk" xmlns:wne="http://schemas.microsoft.com/office/word/2006/wordml" xmlns:wps="http://schemas.microsoft.com/office/word/2010/wordprocessingShape" mc:Ignorable="w14 wp14">
+  <w:docDefaults>
+    <w:rPrDefault>
+      <w:rPr>
+        <w:rFonts w:asciiTheme="majorHAnsi" w:eastAsiaTheme="minorHAnsi" w:hAnsiTheme="majorHAnsi" w:cstheme="majorBidi"/>
+        <w:b/>
+        <w:sz w:val="28"/>
+        <w:lang w:val="es-ES" w:eastAsia="en-US" w:bidi="ar-SA"/>
+      </w:rPr>
+    </w:rPrDefault>
+    <w:pPrDefault>
+      <w:pPr>
+        <w:spacing w:after="200" w:line="276" w:lineRule="auto"/>
+      </w:pPr>
+    </w:pPrDefault>
+  </w:docDefaults>
+  <w:latentStyles w:defLockedState="0" w:defUIPriority="99" w:defSemiHidden="1" w:defUnhideWhenUsed="1" w:defQFormat="0" w:count="267">
+    <w:lsdException w:name="Normal" w:semiHidden="0" w:uiPriority="0" w:unhideWhenUsed="0" w:qFormat="1"/>
+    <w:lsdException w:name="heading 1" w:semiHidden="0" w:uiPriority="9" w:unhideWhenUsed="0" w:qFormat="1"/>
+    <w:lsdException w:name="heading 2" w:uiPriority="9" w:qFormat="1"/>
+    <w:lsdException w:name="heading 3" w:uiPriority="9" w:qFormat="1"/>
+    <w:lsdException w:name="heading 4" w:uiPriority="9" w:qFormat="1"/>
+    <w:lsdException w:name="heading 5" w:uiPriority="9" w:qFormat="1"/>
+    <w:lsdException w:name="heading 6" w:uiPriority="9" w:qFormat="1"/>
+    <w:lsdException w:name="heading 7" w:uiPriority="9" w:qFormat="1"/>
+    <w:lsdException w:name="heading 8" w:uiPriority="9" w:qFormat="1"/>
+    <w:lsdException w:name="heading 9" w:uiPriority="9" w:qFormat="1"/>
+    <w:lsdException w:name="toc 1" w:uiPriority="39"/>
+    <w:lsdException w:name="toc 2" w:uiPriority="39"/>
+    <w:lsdException w:name="toc 3" w:uiPriority="39"/>
+    <w:lsdException w:name="toc 4" w:uiPriority="39"/>
+    <w:lsdException w:name="toc 5" w:uiPriority="39"/>
+    <w:lsdException w:name="toc 6" w:uiPriority="39"/>
+    <w:lsdException w:name="toc 7" w:uiPriority="39"/>
+    <w:lsdException w:name="toc 8" w:uiPriority="39"/>
+    <w:lsdException w:name="toc 9" w:uiPriority="39"/>
+    <w:lsdException w:name="caption" w:uiPriority="35" w:qFormat="1"/>
+    <w:lsdException w:name="Title" w:semiHidden="0" w:uiPriority="10" w:unhideWhenUsed="0" w:qFormat="1"/>
+    <w:lsdException w:name="Default Paragraph Font" w:uiPriority="1"/>
+    <w:lsdException w:name="Subtitle" w:semiHidden="0" w:uiPriority="11" w:unhideWhenUsed="0" w:qFormat="1"/>
+    <w:lsdException w:name="Strong" w:semiHidden="0" w:uiPriority="22" w:unhideWhenUsed="0" w:qFormat="1"/>
+    <w:lsdException w:name="Emphasis" w:semiHidden="0" w:uiPriority="20" w:unhideWhenUsed="0" w:qFormat="1"/>
+    <w:lsdException w:name="Table Grid" w:semiHidden="0" w:uiPriority="59" w:unhideWhenUsed="0"/>
+    <w:lsdException w:name="Placeholder Text" w:unhideWhenUsed="0"/>
+    <w:lsdException w:name="No Spacing" w:semiHidden="0" w:uiPriority="1" w:unhideWhenUsed="0" w:qFormat="1"/>
+    <w:lsdException w:name="Light Shading" w:semiHidden="0" w:uiPriority="60" w:unhideWhenUsed="0"/>
+    <w:lsdException w:name="Light List" w:semiHidden="0" w:uiPriority="61" w:unhideWhenUsed="0"/>
+    <w:lsdException w:name="Light Grid" w:semiHidden="0" w:uiPriority="62" w:unhideWhenUsed="0"/>
+    <w:lsdException w:name="Medium Shading 1" w:semiHidden="0" w:uiPriority="63" w:unhideWhenUsed="0"/>
+    <w:lsdException w:name="Medium Shading 2" w:semiHidden="0" w:uiPriority="64" w:unhideWhenUsed="0"/>
+    <w:lsdException w:name="Medium List 1" w:semiHidden="0" w:uiPriority="65" w:unhideWhenUsed="0"/>
+    <w:lsdException w:name="Medium List 2" w:semiHidden="0" w:uiPriority="66" w:unhideWhenUsed="0"/>
+    <w:lsdException w:name="Medium Grid 1" w:semiHidden="0" w:uiPriority="67" w:unhideWhenUsed="0"/>
+    <w:lsdException w:name="Medium Grid 2" w:semiHidden="0" w:uiPriority="68" w:unhideWhenUsed="0"/>
+    <w:lsdException w:name="Medium Grid 3" w:semiHidden="0" w:uiPriority="69" w:unhideWhenUsed="0"/>
+    <w:lsdException w:name="Dark List" w:semiHidden="0" w:uiPriority="70" w:unhideWhenUsed="0"/>
+    <w:lsdException w:name="Colorful Shading" w:semiHidden="0" w:uiPriority="71" w:unhideWhenUsed="0"/>
+    <w:lsdException w:name="Colorful List" w:semiHidden="0" w:uiPriority="72" w:unhideWhenUsed="0"/>
+    <w:lsdException w:name="Colorful Grid" w:semiHidden="0" w:uiPriority="73" w:unhideWhenUsed="0"/>
+    <w:lsdException w:name="Light Shading Accent 1" w:semiHidden="0" w:uiPriority="60" w:unhideWhenUsed="0"/>
+    <w:lsdException w:name="Light List Accent 1" w:semiHidden="0" w:uiPriority="61" w:unhideWhenUsed="0"/>
+    <w:lsdException w:name="Light Grid Accent 1" w:semiHidden="0" w:uiPriority="62" w:unhideWhenUsed="0"/>
+    <w:lsdException w:name="Medium Shading 1 Accent 1" w:semiHidden="0" w:uiPriority="63" w:unhideWhenUsed="0"/>
+    <w:lsdException w:name="Medium Shading 2 Accent 1" w:semiHidden="0" w:uiPriority="64" w:unhideWhenUsed="0"/>
+    <w:lsdException w:name="Medium List 1 Accent 1" w:semiHidden="0" w:uiPriority="65" w:unhideWhenUsed="0"/>
+    <w:lsdException w:name="Revision" w:unhideWhenUsed="0"/>
+    <w:lsdException w:name="List Paragraph" w:semiHidden="0" w:uiPriority="34" w:unhideWhenUsed="0" w:qFormat="1"/>
+    <w:lsdException w:name="Quote" w:semiHidden="0" w:uiPriority="29" w:unhideWhenUsed="0" w:qFormat="1"/>
+    <w:lsdException w:name="Intense Quote" w:semiHidden="0" w:uiPriority="30" w:unhideWhenUsed="0" w:qFormat="1"/>
+    <w:lsdException w:name="Medium List 2 Accent 1" w:semiHidden="0" w:uiPriority="66" w:unhideWhenUsed="0"/>
+    <w:lsdException w:name="Medium Grid 1 Accent 1" w:semiHidden="0" w:uiPriority="67" w:unhideWhenUsed="0"/>
+    <w:lsdException w:name="Medium Grid 2 Accent 1" w:semiHidden="0" w:uiPriority="68" w:unhideWhenUsed="0"/>
+    <w:lsdException w:name="Medium Grid 3 Accent 1" w:semiHidden="0" w:uiPriority="69" w:unhideWhenUsed="0"/>
+    <w:lsdException w:name="Dark List Accent 1" w:semiHidden="0" w:uiPriority="70" w:unhideWhenUsed="0"/>
+    <w:lsdException w:name="Colorful Shading Accent 1" w:semiHidden="0" w:uiPriority="71" w:unhideWhenUsed="0"/>
+    <w:lsdException w:name="Colorful List Accent 1" w:semiHidden="0" w:uiPriority="72" w:unhideWhenUsed="0"/>
+    <w:lsdException w:name="Colorful Grid Accent 1" w:semiHidden="0" w:uiPriority="73" w:unhideWhenUsed="0"/>
+    <w:lsdException w:name="Light Shading Accent 2" w:semiHidden="0" w:uiPriority="60" w:unhideWhenUsed="0"/>
+    <w:lsdException w:name="Light List Accent 2" w:semiHidden="0" w:uiPriority="61" w:unhideWhenUsed="0"/>
+    <w:lsdException w:name="Light Grid Accent 2" w:semiHidden="0" w:uiPriority="62" w:unhideWhenUsed="0"/>
+    <w:lsdException w:name="Medium Shading 1 Accent 2" w:semiHidden="0" w:uiPriority="63" w:unhideWhenUsed="0"/>
+    <w:lsdException w:name="Medium Shading 2 Accent 2" w:semiHidden="0" w:uiPriority="64" w:unhideWhenUsed="0"/>
+    <w:lsdException w:name="Medium List 1 Accent 2" w:semiHidden="0" w:uiPriority="65" w:unhideWhenUsed="0"/>
+    <w:lsdException w:name="Medium List 2 Accent 2" w:semiHidden="0" w:uiPriority="66" w:unhideWhenUsed="0"/>
+    <w:lsdException w:name="Medium Grid 1 Accent 2" w:semiHidden="0" w:uiPriority="67" w:unhideWhenUsed="0"/>
+    <w:lsdException w:name="Medium Grid 2 Accent 2" w:semiHidden="0" w:uiPriority="68" w:unhideWhenUsed="0"/>
+    <w:lsdException w:name="Medium Grid 3 Accent 2" w:semiHidden="0" w:uiPriority="69" w:unhideWhenUsed="0"/>
+    <w:lsdException w:name="Dark List Accent 2" w:semiHidden="0" w:uiPriority="70" w:unhideWhenUsed="0"/>
+    <w:lsdException w:name="Colorful Shading Accent 2" w:semiHidden="0" w:uiPriority="71" w:unhideWhenUsed="0"/>
+    <w:lsdException w:name="Colorful List Accent 2" w:semiHidden="0" w:uiPriority="72" w:unhideWhenUsed="0"/>
+    <w:lsdException w:name="Colorful Grid Accent 2" w:semiHidden="0" w:uiPriority="73" w:unhideWhenUsed="0"/>
+    <w:lsdException w:name="Light Shading Accent 3" w:semiHidden="0" w:uiPriority="60" w:unhideWhenUsed="0"/>
+    <w:lsdException w:name="Light List Accent 3" w:semiHidden="0" w:uiPriority="61" w:unhideWhenUsed="0"/>
+    <w:lsdException w:name="Light Grid Accent 3" w:semiHidden="0" w:uiPriority="62" w:unhideWhenUsed="0"/>
+    <w:lsdException w:name="Medium Shading 1 Accent 3" w:semiHidden="0" w:uiPriority="63" w:unhideWhenUsed="0"/>
+    <w:lsdException w:name="Medium Shading 2 Accent 3" w:semiHidden="0" w:uiPriority="64" w:unhideWhenUsed="0"/>
+    <w:lsdException w:name="Medium List 1 Accent 3" w:semiHidden="0" w:uiPriority="65" w:unhideWhenUsed="0"/>
+    <w:lsdException w:name="Medium List 2 Accent 3" w:semiHidden="0" w:uiPriority="66" w:unhideWhenUsed="0"/>
+    <w:lsdException w:name="Medium Grid 1 Accent 3" w:semiHidden="0" w:uiPriority="67" w:unhideWhenUsed="0"/>
+    <w:lsdException w:name="Medium Grid 2 Accent 3" w:semiHidden="0" w:uiPriority="68" w:unhideWhenUsed="0"/>
+    <w:lsdException w:name="Medium Grid 3 Accent 3" w:semiHidden="0" w:uiPriority="69" w:unhideWhenUsed="0"/>
+    <w:lsdException w:name="Dark List Accent 3" w:semiHidden="0" w:uiPriority="70" w:unhideWhenUsed="0"/>
+    <w:lsdException w:name="Colorful Shading Accent 3" w:semiHidden="0" w:uiPriority="71" w:unhideWhenUsed="0"/>
+    <w:lsdException w:name="Colorful List Accent 3" w:semiHidden="0" w:uiPriority="72" w:unhideWhenUsed="0"/>
+    <w:lsdException w:name="Colorful Grid Accent 3" w:semiHidden="0" w:uiPriority="73" w:unhideWhenUsed="0"/>
+    <w:lsdException w:name="Light Shading Accent 4" w:semiHidden="0" w:uiPriority="60" w:unhideWhenUsed="0"/>
+    <w:lsdException w:name="Light List Accent 4" w:semiHidden="0" w:uiPriority="61" w:unhideWhenUsed="0"/>
+    <w:lsdException w:name="Light Grid Accent 4" w:semiHidden="0" w:uiPriority="62" w:unhideWhenUsed="0"/>
+    <w:lsdException w:name="Medium Shading 1 Accent 4" w:semiHidden="0" w:uiPriority="63" w:unhideWhenUsed="0"/>
+    <w:lsdException w:name="Medium Shading 2 Accent 4" w:semiHidden="0" w:uiPriority="64" w:unhideWhenUsed="0"/>
+    <w:lsdException w:name="Medium List 1 Accent 4" w:semiHidden="0" w:uiPriority="65" w:unhideWhenUsed="0"/>
+    <w:lsdException w:name="Medium List 2 Accent 4" w:semiHidden="0" w:uiPriority="66" w:unhideWhenUsed="0"/>
+    <w:lsdException w:name="Medium Grid 1 Accent 4" w:semiHidden="0" w:uiPriority="67" w:unhideWhenUsed="0"/>
+    <w:lsdException w:name="Medium Grid 2 Accent 4" w:semiHidden="0" w:uiPriority="68" w:unhideWhenUsed="0"/>
+    <w:lsdException w:name="Medium Grid 3 Accent 4" w:semiHidden="0" w:uiPriority="69" w:unhideWhenUsed="0"/>
+    <w:lsdException w:name="Dark List Accent 4" w:semiHidden="0" w:uiPriority="70" w:unhideWhenUsed="0"/>
+    <w:lsdException w:name="Colorful Shading Accent 4" w:semiHidden="0" w:uiPriority="71" w:unhideWhenUsed="0"/>
+    <w:lsdException w:name="Colorful List Accent 4" w:semiHidden="0" w:uiPriority="72" w:unhideWhenUsed="0"/>
+    <w:lsdException w:name="Colorful Grid Accent 4" w:semiHidden="0" w:uiPriority="73" w:unhideWhenUsed="0"/>
+    <w:lsdException w:name="Light Shading Accent 5" w:semiHidden="0" w:uiPriority="60" w:unhideWhenUsed="0"/>
+    <w:lsdException w:name="Light List Accent 5" w:semiHidden="0" w:uiPriority="61" w:unhideWhenUsed="0"/>
+    <w:lsdException w:name="Light Grid Accent 5" w:semiHidden="0" w:uiPriority="62" w:unhideWhenUsed="0"/>
+    <w:lsdException w:name="Medium Shading 1 Accent 5" w:semiHidden="0" w:uiPriority="63" w:unhideWhenUsed="0"/>
+    <w:lsdException w:name="Medium Shading 2 Accent 5" w:semiHidden="0" w:uiPriority="64" w:unhideWhenUsed="0"/>
+    <w:lsdException w:name="Medium List 1 Accent 5" w:semiHidden="0" w:uiPriority="65" w:unhideWhenUsed="0"/>
+    <w:lsdException w:name="Medium List 2 Accent 5" w:semiHidden="0" w:uiPriority="66" w:unhideWhenUsed="0"/>
+    <w:lsdException w:name="Medium Grid 1 Accent 5" w:semiHidden="0" w:uiPriority="67" w:unhideWhenUsed="0"/>
+    <w:lsdException w:name="Medium Grid 2 Accent 5" w:semiHidden="0" w:uiPriority="68" w:unhideWhenUsed="0"/>
+    <w:lsdException w:name="Medium Grid 3 Accent 5" w:semiHidden="0" w:uiPriority="69" w:unhideWhenUsed="0"/>
+    <w:lsdException w:name="Dark List Accent 5" w:semiHidden="0" w:uiPriority="70" w:unhideWhenUsed="0"/>
+    <w:lsdException w:name="Colorful Shading Accent 5" w:semiHidden="0" w:uiPriority="71" w:unhideWhenUsed="0"/>
+    <w:lsdException w:name="Colorful List Accent 5" w:semiHidden="0" w:uiPriority="72" w:unhideWhenUsed="0"/>
+    <w:lsdException w:name="Colorful Grid Accent 5" w:semiHidden="0" w:uiPriority="73" w:unhideWhenUsed="0"/>
+    <w:lsdException w:name="Light Shading Accent 6" w:semiHidden="0" w:uiPriority="60" w:unhideWhenUsed="0"/>
+    <w:lsdException w:name="Light List Accent 6" w:semiHidden="0" w:uiPriority="61" w:unhideWhenUsed="0"/>
+    <w:lsdException w:name="Light Grid Accent 6" w:semiHidden="0" w:uiPriority="62" w:unhideWhenUsed="0"/>
+    <w:lsdException w:name="Medium Shading 1 Accent 6" w:semiHidden="0" w:uiPriority="63" w:unhideWhenUsed="0"/>
+    <w:lsdException w:name="Medium Shading 2 Accent 6" w:semiHidden="0" w:uiPriority="64" w:unhideWhenUsed="0"/>
+    <w:lsdException w:name="Medium List 1 Accent 6" w:semiHidden="0" w:uiPriority="65" w:unhideWhenUsed="0"/>
+    <w:lsdException w:name="Medium List 2 Accent 6" w:semiHidden="0" w:uiPriority="66" w:unhideWhenUsed="0"/>
+    <w:lsdException w:name="Medium Grid 1 Accent 6" w:semiHidden="0" w:uiPriority="67" w:unhideWhenUsed="0"/>
+    <w:lsdException w:name="Medium Grid 2 Accent 6" w:semiHidden="0" w:uiPriority="68" w:unhideWhenUsed="0"/>
+    <w:lsdException w:name="Medium Grid 3 Accent 6" w:semiHidden="0" w:uiPriority="69" w:unhideWhenUsed="0"/>
+    <w:lsdException w:name="Dark List Accent 6" w:semiHidden="0" w:uiPriority="70" w:unhideWhenUsed="0"/>
+    <w:lsdException w:name="Colorful Shading Accent 6" w:semiHidden="0" w:uiPriority="71" w:unhideWhenUsed="0"/>
+    <w:lsdException w:name="Colorful List Accent 6" w:semiHidden="0" w:uiPriority="72" w:unhideWhenUsed="0"/>
+    <w:lsdException w:name="Colorful Grid Accent 6" w:semiHidden="0" w:uiPriority="73" w:unhideWhenUsed="0"/>
+    <w:lsdException w:name="Subtle Emphasis" w:semiHidden="0" w:uiPriority="19" w:unhideWhenUsed="0" w:qFormat="1"/>
+    <w:lsdException w:name="Intense Emphasis" w:semiHidden="0" w:uiPriority="21" w:unhideWhenUsed="0" w:qFormat="1"/>
+    <w:lsdException w:name="Subtle Reference" w:semiHidden="0" w:uiPriority="31" w:unhideWhenUsed="0" w:qFormat="1"/>
+    <w:lsdException w:name="Intense Reference" w:semiHidden="0" w:uiPriority="32" w:unhideWhenUsed="0" w:qFormat="1"/>
+    <w:lsdException w:name="Book Title" w:semiHidden="0" w:uiPriority="33" w:unhideWhenUsed="0" w:qFormat="1"/>
+    <w:lsdException w:name="Bibliography" w:uiPriority="37"/>
+    <w:lsdException w:name="TOC Heading" w:uiPriority="39" w:qFormat="1"/>
+  </w:latentStyles>
+  <w:style w:type="paragraph" w:default="1" w:styleId="Normal">
+    <w:name w:val="Normal"/>
+    <w:qFormat/>
+    <w:rsid w:val="00372F61"/>
+    <w:rPr>
+      <w:rFonts w:asciiTheme="minorHAnsi" w:hAnsiTheme="minorHAnsi" w:cstheme="minorBidi"/>
+      <w:b w:val="0"/>
+      <w:sz w:val="22"/>
+      <w:szCs w:val="22"/>
+    </w:rPr>
+  </w:style>
+  <w:style w:type="character" w:default="1" w:styleId="Fuentedeprrafopredeter">
+    <w:name w:val="Default Paragraph Font"/>
+    <w:uiPriority w:val="1"/>
+    <w:semiHidden/>
+    <w:unhideWhenUsed/>
+  </w:style>
+  <w:style w:type="table" w:default="1" w:styleId="Tablanormal">
+    <w:name w:val="Normal Table"/>
+    <w:uiPriority w:val="99"/>
+    <w:semiHidden/>
+    <w:unhideWhenUsed/>
+    <w:tblPr>
+      <w:tblInd w:w="0" w:type="dxa"/>
+      <w:tblCellMar>
+        <w:top w:w="0" w:type="dxa"/>
+        <w:left w:w="108" w:type="dxa"/>
+        <w:bottom w:w="0" w:type="dxa"/>
+        <w:right w:w="108" w:type="dxa"/>
+      </w:tblCellMar>
+    </w:tblPr>
+  </w:style>
+  <w:style w:type="numbering" w:default="1" w:styleId="Sinlista">
+    <w:name w:val="No List"/>
+    <w:uiPriority w:val="99"/>
+    <w:semiHidden/>
+    <w:unhideWhenUsed/>
+  </w:style>
+  <w:style w:type="paragraph" w:styleId="Prrafodelista">
+    <w:name w:val="List Paragraph"/>
+    <w:basedOn w:val="Normal"/>
+    <w:uiPriority w:val="34"/>
+    <w:qFormat/>
+    <w:rsid w:val="00397A47"/>
+    <w:pPr>
+      <w:ind w:left="720"/>
+      <w:contextualSpacing/>
+    </w:pPr>
+  </w:style>
+  <w:style w:type="table" w:styleId="Tablaconcuadrcula">
+    <w:name w:val="Table Grid"/>
+    <w:basedOn w:val="Tablanormal"/>
+    <w:uiPriority w:val="59"/>
+    <w:rsid w:val="00C22523"/>
+    <w:pPr>
+      <w:spacing w:after="0" w:line="240" w:lineRule="auto"/>
+    </w:pPr>
+    <w:tblPr>
+      <w:tblInd w:w="0" w:type="dxa"/>
+      <w:tblBorders>
+        <w:top w:val="single" w:sz="4" w:space="0" w:color="auto"/>
+        <w:left w:val="single" w:sz="4" w:space="0" w:color="auto"/>
+        <w:bottom w:val="single" w:sz="4" w:space="0" w:color="auto"/>
+        <w:right w:val="single" w:sz="4" w:space="0" w:color="auto"/>
+        <w:insideH w:val="single" w:sz="4" w:space="0" w:color="auto"/>
+        <w:insideV w:val="single" w:sz="4" w:space="0" w:color="auto"/>
+      </w:tblBorders>
+      <w:tblCellMar>
+        <w:top w:w="0" w:type="dxa"/>
+        <w:left w:w="108" w:type="dxa"/>
+        <w:bottom w:w="0" w:type="dxa"/>
+        <w:right w:w="108" w:type="dxa"/>
+      </w:tblCellMar>
+    </w:tblPr>
+  </w:style>
+  <w:style w:type="character" w:styleId="Hipervnculo">
+    <w:name w:val="Hyperlink"/>
+    <w:basedOn w:val="Fuentedeprrafopredeter"/>
+    <w:uiPriority w:val="99"/>
+    <w:unhideWhenUsed/>
+    <w:rsid w:val="00496281"/>
+    <w:rPr>
+      <w:color w:val="0000FF" w:themeColor="hyperlink"/>
+      <w:u w:val="single"/>
+    </w:rPr>
+  </w:style>
+  <w:style w:type="character" w:customStyle="1" w:styleId="Mention">
+    <w:name w:val="Mention"/>
+    <w:basedOn w:val="Fuentedeprrafopredeter"/>
+    <w:uiPriority w:val="99"/>
+    <w:semiHidden/>
+    <w:unhideWhenUsed/>
+    <w:rsid w:val="00496281"/>
+    <w:rPr>
+      <w:color w:val="2B579A"/>
+      <w:shd w:val="clear" w:color="auto" w:fill="E6E6E6"/>
+    </w:rPr>
+  </w:style>
+  <w:style w:type="paragraph" w:styleId="Textodeglobo">
+    <w:name w:val="Balloon Text"/>
+    <w:basedOn w:val="Normal"/>
+    <w:link w:val="TextodegloboCar"/>
+    <w:uiPriority w:val="99"/>
+    <w:semiHidden/>
+    <w:unhideWhenUsed/>
+    <w:rsid w:val="002405EF"/>
+    <w:pPr>
+      <w:spacing w:after="0" w:line="240" w:lineRule="auto"/>
+    </w:pPr>
+    <w:rPr>
+      <w:rFonts w:ascii="Tahoma" w:hAnsi="Tahoma" w:cs="Tahoma"/>
+      <w:sz w:val="16"/>
+      <w:szCs w:val="16"/>
+    </w:rPr>
+  </w:style>
+  <w:style w:type="character" w:customStyle="1" w:styleId="TextodegloboCar">
+    <w:name w:val="Texto de globo Car"/>
+    <w:basedOn w:val="Fuentedeprrafopredeter"/>
+    <w:link w:val="Textodeglobo"/>
+    <w:uiPriority w:val="99"/>
+    <w:semiHidden/>
+    <w:rsid w:val="002405EF"/>
+    <w:rPr>
+      <w:rFonts w:ascii="Tahoma" w:hAnsi="Tahoma" w:cs="Tahoma"/>
+      <w:b w:val="0"/>
+      <w:sz w:val="16"/>
+      <w:szCs w:val="16"/>
     </w:rPr>
   </w:style>
 </w:styles>
@@ -12425,7 +12549,7 @@
 </file>
 
 <file path=customXml/itemProps1.xml><?xml version="1.0" encoding="utf-8"?>
-<ds:datastoreItem xmlns:ds="http://schemas.openxmlformats.org/officeDocument/2006/customXml" ds:itemID="{FB9DAB46-4FD2-4930-9750-6E734A2FD383}">
+<ds:datastoreItem xmlns:ds="http://schemas.openxmlformats.org/officeDocument/2006/customXml" ds:itemID="{B06C5180-5FF0-4DD0-841A-6A03CBCD03DB}">
   <ds:schemaRefs>
     <ds:schemaRef ds:uri="http://schemas.openxmlformats.org/officeDocument/2006/bibliography"/>
   </ds:schemaRefs>

</xml_diff>